<commit_message>
Pulling the Game trailer through Steampowered
I have made it so that the game trailer is pulled through a for loop on the steampowered website. Then displayed it on the website. This was done through the use of a for loop and the function .get.

challenges i faced is that the i couldn't originally get it to pull the URL as the ID for it was a really large random number. So i had to implement a for loop to search for the key words webm and MP4 and choose between one. Furthermore an additional challenge is that the app kept displaying every url and all information about the game, but it was a simple fix that took prolonged time as i was returning 1 word 'data' and kept overlooking it. Lastly still haven't solved the issue of it cleaning the html within the description.
</commit_message>
<xml_diff>
--- a/SDD HSC major work Documentation.docx
+++ b/SDD HSC major work Documentation.docx
@@ -48,73 +48,61 @@
     </w:p>
     <w:p>
       <w:r>
-        <w:t>I have found a common problem with gamers is that many people during there time spent gaming will suffer from gamers block</w:t>
-      </w:r>
-      <w:r>
-        <w:t xml:space="preserve">, gamer block is a phase where you cannot find a good game </w:t>
-      </w:r>
-      <w:r>
-        <w:t>to play or maybe cannot choose what game to play</w:t>
-      </w:r>
-      <w:r>
-        <w:t xml:space="preserve">. </w:t>
-      </w:r>
-      <w:r>
-        <w:t xml:space="preserve">Using visual studio </w:t>
-      </w:r>
-      <w:r>
-        <w:t xml:space="preserve">I will create </w:t>
-      </w:r>
-      <w:r>
-        <w:t xml:space="preserve">a flask </w:t>
-      </w:r>
-      <w:r>
-        <w:t xml:space="preserve">webapp called </w:t>
-      </w:r>
-      <w:r>
-        <w:t>The solves</w:t>
-      </w:r>
-      <w:r>
-        <w:t xml:space="preserve"> this problem through</w:t>
+        <w:t xml:space="preserve">I realised that </w:t>
+      </w:r>
+      <w:r>
+        <w:t xml:space="preserve">during every </w:t>
+      </w:r>
+      <w:r>
+        <w:t>gamer</w:t>
+      </w:r>
+      <w:r>
+        <w:t xml:space="preserve"> experience that at one point in time they will face gamer block</w:t>
+      </w:r>
+      <w:r>
+        <w:t xml:space="preserve">, a phase where there is no good </w:t>
+      </w:r>
+      <w:r>
+        <w:t>game out or don’t know what to play. The solution GamersGateway</w:t>
+      </w:r>
+      <w:r>
+        <w:t xml:space="preserve">, using flask and visual studio code I will create a web app that will randomly select a game from a list of thousands on steam </w:t>
+      </w:r>
+      <w:r>
+        <w:t xml:space="preserve">using request to API that return the specified information. The Applications features will involve </w:t>
+      </w:r>
+      <w:r>
+        <w:t xml:space="preserve">the ability just generate a game at random or if you have a specified </w:t>
+      </w:r>
+      <w:r>
+        <w:t>genre,</w:t>
+      </w:r>
+      <w:r>
+        <w:t xml:space="preserve"> you wish </w:t>
+      </w:r>
+      <w:r>
+        <w:t>would play</w:t>
+      </w:r>
+      <w:r>
+        <w:t xml:space="preserve"> the app will provide a selection of various genres to select from. The information about the game being returned will consist of an image the name and developer, </w:t>
+      </w:r>
+      <w:r>
+        <w:t>trailer, description of what it is and price.</w:t>
       </w:r>
       <w:r>
         <w:t xml:space="preserve"> </w:t>
       </w:r>
       <w:r>
-        <w:t xml:space="preserve">generating a random game with all the </w:t>
-      </w:r>
-      <w:r>
-        <w:t xml:space="preserve">valid </w:t>
-      </w:r>
-      <w:r>
-        <w:t>information</w:t>
-      </w:r>
-      <w:r>
-        <w:t xml:space="preserve"> such as the price, steam rating,</w:t>
-      </w:r>
-      <w:r>
-        <w:t xml:space="preserve"> what genre it falls under</w:t>
-      </w:r>
-      <w:r>
-        <w:t>, description and a trailer preview</w:t>
-      </w:r>
-      <w:r>
-        <w:t>.</w:t>
-      </w:r>
-      <w:r>
-        <w:t xml:space="preserve"> </w:t>
-      </w:r>
-      <w:r>
-        <w:t>The user can search for games or generate</w:t>
-      </w:r>
-      <w:r>
-        <w:t xml:space="preserve"> a game through </w:t>
-      </w:r>
-      <w:r>
-        <w:t xml:space="preserve">using the preferred </w:t>
-      </w:r>
-      <w:r>
-        <w:t>genre.</w:t>
+        <w:t>However,</w:t>
+      </w:r>
+      <w:r>
+        <w:t xml:space="preserve"> there are some limitations due to time constraints like I was planning to add a feature of saving </w:t>
+      </w:r>
+      <w:r>
+        <w:t xml:space="preserve">the games they like but </w:t>
+      </w:r>
+      <w:r>
+        <w:t>with time it was too difficult to implement.</w:t>
       </w:r>
     </w:p>
     <w:p/>
@@ -148,25 +136,256 @@
       </w:r>
     </w:p>
     <w:p>
-      <w:r>
-        <w:t>A main legal issue that can be brought up is the web scrapping as in my app I am scrapping from numerous website which might bring</w:t>
-      </w:r>
-      <w:r>
-        <w:t xml:space="preserve"> problems to </w:t>
-      </w:r>
-      <w:r>
-        <w:t xml:space="preserve">what the developer wants people doing with their information </w:t>
+      <w:pPr>
+        <w:rPr>
+          <w:b/>
+          <w:bCs/>
+          <w:sz w:val="36"/>
+          <w:szCs w:val="36"/>
+        </w:rPr>
+      </w:pPr>
+      <w:r>
+        <w:rPr>
+          <w:b/>
+          <w:bCs/>
+          <w:sz w:val="36"/>
+          <w:szCs w:val="36"/>
+        </w:rPr>
+        <w:t>Legal</w:t>
+      </w:r>
+    </w:p>
+    <w:p>
+      <w:r>
+        <w:t xml:space="preserve">There are two main legal </w:t>
+      </w:r>
+      <w:r>
+        <w:t>issues</w:t>
+      </w:r>
+      <w:r>
+        <w:t xml:space="preserve"> within th</w:t>
+      </w:r>
+      <w:r>
+        <w:t>e</w:t>
+      </w:r>
+      <w:r>
+        <w:t xml:space="preserve"> app</w:t>
+      </w:r>
+      <w:r>
+        <w:t xml:space="preserve"> GamersGateway</w:t>
+      </w:r>
+      <w:r>
+        <w:t xml:space="preserve"> are the use of intellectual property </w:t>
+      </w:r>
+      <w:r>
+        <w:t xml:space="preserve">such as copyright law, </w:t>
+      </w:r>
+      <w:r>
+        <w:t>and</w:t>
+      </w:r>
+      <w:r>
+        <w:t xml:space="preserve"> </w:t>
+      </w:r>
+      <w:r>
+        <w:t xml:space="preserve">when planning to monetize the </w:t>
+      </w:r>
+      <w:r>
+        <w:t>app.</w:t>
+      </w:r>
+      <w:r>
+        <w:t xml:space="preserve"> </w:t>
+      </w:r>
+      <w:r>
+        <w:t xml:space="preserve">The use of intellectual property is to tie pieces of software to a person and stop it from being copyrighted, </w:t>
+      </w:r>
+      <w:r>
+        <w:t>in</w:t>
+      </w:r>
+      <w:r>
+        <w:t xml:space="preserve"> my app </w:t>
+      </w:r>
+      <w:r>
+        <w:t xml:space="preserve">the game description, trailer, or images might be copyrighted. </w:t>
+      </w:r>
+      <w:r>
+        <w:t xml:space="preserve">And if I display these assets it could infringe </w:t>
+      </w:r>
+      <w:r>
+        <w:t>on the rights of the content owner</w:t>
+      </w:r>
+      <w:r>
+        <w:t>,</w:t>
+      </w:r>
+      <w:r>
+        <w:t xml:space="preserve"> an example in my app is </w:t>
+      </w:r>
+      <w:r>
+        <w:t>that using steampowered API has links to</w:t>
+      </w:r>
+      <w:r>
+        <w:t xml:space="preserve"> videos and images relating to the</w:t>
+      </w:r>
+      <w:r>
+        <w:t xml:space="preserve"> specified game</w:t>
+      </w:r>
+      <w:r>
+        <w:t>. Where developers may have copyrighted the file and only giv</w:t>
+      </w:r>
+      <w:r>
+        <w:t>en access to steam.</w:t>
+      </w:r>
+      <w:r>
+        <w:t xml:space="preserve"> </w:t>
+      </w:r>
+      <w:r>
+        <w:t xml:space="preserve">Additionally, if I plan to monazite my app and make </w:t>
+      </w:r>
+      <w:r>
+        <w:t>advertising,</w:t>
+      </w:r>
+      <w:r>
+        <w:t xml:space="preserve"> I </w:t>
+      </w:r>
+      <w:r>
+        <w:t>will</w:t>
+      </w:r>
+      <w:r>
+        <w:t xml:space="preserve"> have to make sure that the </w:t>
+      </w:r>
+      <w:r>
+        <w:t xml:space="preserve">owner of the external data </w:t>
+      </w:r>
+      <w:r>
+        <w:t xml:space="preserve">accepts the use of data on commercials and that the APIs </w:t>
+      </w:r>
+      <w:r>
+        <w:t xml:space="preserve">and content providers complies with the commercial </w:t>
+      </w:r>
+      <w:r>
+        <w:t>use policies.</w:t>
+      </w:r>
+    </w:p>
+    <w:p>
+      <w:pPr>
+        <w:rPr>
+          <w:b/>
+          <w:bCs/>
+          <w:sz w:val="36"/>
+          <w:szCs w:val="36"/>
+        </w:rPr>
+      </w:pPr>
+      <w:r>
+        <w:rPr>
+          <w:b/>
+          <w:bCs/>
+          <w:sz w:val="36"/>
+          <w:szCs w:val="36"/>
+        </w:rPr>
+        <w:t>Ethical</w:t>
+      </w:r>
+    </w:p>
+    <w:p>
+      <w:r>
+        <w:t xml:space="preserve">There are 2 main ethical issues within the </w:t>
+      </w:r>
+      <w:r>
+        <w:t>app GamersGateway and that is firstly an algorithmic bias opinion, secondly</w:t>
+      </w:r>
+      <w:r>
+        <w:t xml:space="preserve"> </w:t>
+      </w:r>
+      <w:r>
+        <w:t>Content moderation throu</w:t>
+      </w:r>
+      <w:r>
+        <w:t xml:space="preserve">gh relevant information. Algorithmic bias is a key ethical </w:t>
+      </w:r>
+      <w:r>
+        <w:t xml:space="preserve">issue as within the app </w:t>
+      </w:r>
+      <w:r>
+        <w:t xml:space="preserve">as a developer I could show favouritism towards specific </w:t>
+      </w:r>
+      <w:r>
+        <w:t xml:space="preserve">game developers, meaning the idea of randomly generating games would be tarnished through </w:t>
+      </w:r>
+      <w:r>
+        <w:t xml:space="preserve">prompting more frequent displays of certain </w:t>
+      </w:r>
+      <w:r>
+        <w:t xml:space="preserve">developers. </w:t>
+      </w:r>
+      <w:r>
+        <w:t xml:space="preserve">Furthermore, </w:t>
+      </w:r>
+      <w:r>
+        <w:t>the use of content moderation as the</w:t>
+      </w:r>
+      <w:r>
+        <w:t xml:space="preserve"> API being sent data request could contain </w:t>
+      </w:r>
+      <w:r>
+        <w:t xml:space="preserve">false information about the developer or game to </w:t>
+      </w:r>
+      <w:r>
+        <w:t xml:space="preserve">deter the user from </w:t>
+      </w:r>
+      <w:r>
+        <w:t>buying</w:t>
+      </w:r>
+      <w:r>
+        <w:t xml:space="preserve"> the game</w:t>
+      </w:r>
+      <w:r>
+        <w:t xml:space="preserve">, which would ruin the reliability of the app and </w:t>
+      </w:r>
+      <w:r>
+        <w:t>potentially lose user interes</w:t>
+      </w:r>
+      <w:r>
+        <w:t>t.</w:t>
       </w:r>
     </w:p>
     <w:p/>
     <w:p/>
-    <w:p/>
     <w:p>
-      <w:r>
+      <w:pPr>
+        <w:rPr>
+          <w:b/>
+          <w:bCs/>
+        </w:rPr>
+      </w:pPr>
+    </w:p>
+    <w:p>
+      <w:pPr>
+        <w:rPr>
+          <w:b/>
+          <w:bCs/>
+        </w:rPr>
+      </w:pPr>
+    </w:p>
+    <w:p>
+      <w:pPr>
+        <w:rPr>
+          <w:b/>
+          <w:bCs/>
+        </w:rPr>
+      </w:pPr>
+    </w:p>
+    <w:p>
+      <w:pPr>
+        <w:rPr>
+          <w:b/>
+          <w:bCs/>
+        </w:rPr>
+      </w:pPr>
+      <w:r>
+        <w:rPr>
+          <w:b/>
+          <w:bCs/>
+        </w:rPr>
         <w:t>Functional and non-function requirements</w:t>
       </w:r>
     </w:p>
-    <w:p/>
     <w:tbl>
       <w:tblPr>
         <w:tblStyle w:val="TableGrid"/>

</xml_diff>

<commit_message>
creating a function to search for desired game and fixing return all genres
i have created a function that enables the user to search for games wish to see the information about i havent fully finished it but it returns the name and platforms that the game can run on.
challenges faced was finding an endpoint foe the each steam game API . Additionally i still dont know how get a template and i still havent fixed the video sizing
</commit_message>
<xml_diff>
--- a/SDD HSC major work Documentation.docx
+++ b/SDD HSC major work Documentation.docx
@@ -47,6 +47,9 @@
       </w:r>
     </w:p>
     <w:p>
+      <w:pPr>
+        <w:pStyle w:val="NoSpacing"/>
+      </w:pPr>
       <w:r>
         <w:t xml:space="preserve">I realised that </w:t>
       </w:r>
@@ -57,7 +60,18 @@
         <w:t>gamer</w:t>
       </w:r>
       <w:r>
-        <w:t xml:space="preserve"> experience that at one point in time they will face gamer block</w:t>
+        <w:t xml:space="preserve"> experience that at one point in time they will face game</w:t>
+      </w:r>
+      <w:r>
+        <w:t>r</w:t>
+      </w:r>
+    </w:p>
+    <w:p>
+      <w:pPr>
+        <w:pStyle w:val="NoSpacing"/>
+      </w:pPr>
+      <w:r>
+        <w:t>block</w:t>
       </w:r>
       <w:r>
         <w:t xml:space="preserve">, a phase where there is no good </w:t>
@@ -69,10 +83,34 @@
         <w:t xml:space="preserve">, using flask and visual studio code I will create a web app that will randomly select a game from a list of thousands on steam </w:t>
       </w:r>
       <w:r>
-        <w:t xml:space="preserve">using request to API that return the specified information. The Applications features will involve </w:t>
-      </w:r>
-      <w:r>
-        <w:t xml:space="preserve">the ability just generate a game at random or if you have a specified </w:t>
+        <w:t>using request to API that return</w:t>
+      </w:r>
+      <w:r>
+        <w:t xml:space="preserve">s the </w:t>
+      </w:r>
+      <w:r>
+        <w:t xml:space="preserve">appid and name, then it will go and use the </w:t>
+      </w:r>
+      <w:r>
+        <w:t xml:space="preserve">steampowered api to send a request out for the information and return it in JSON </w:t>
+      </w:r>
+      <w:r>
+        <w:t>format. Additionally the app will use a web scraper that will search on bing for the image relating to the game and then return the first image result that po</w:t>
+      </w:r>
+      <w:r>
+        <w:t>ps up</w:t>
+      </w:r>
+      <w:r>
+        <w:t xml:space="preserve"> </w:t>
+      </w:r>
+      <w:r>
+        <w:t xml:space="preserve"> The Applications features will involve </w:t>
+      </w:r>
+      <w:r>
+        <w:t>the user generating</w:t>
+      </w:r>
+      <w:r>
+        <w:t xml:space="preserve"> a game at random or if you have a specified </w:t>
       </w:r>
       <w:r>
         <w:t>genre,</w:t>
@@ -84,7 +122,16 @@
         <w:t>would play</w:t>
       </w:r>
       <w:r>
-        <w:t xml:space="preserve"> the app will provide a selection of various genres to select from. The information about the game being returned will consist of an image the name and developer, </w:t>
+        <w:t xml:space="preserve"> the app w</w:t>
+      </w:r>
+      <w:r>
+        <w:t>ill allow the user to enter an input of t</w:t>
+      </w:r>
+      <w:r>
+        <w:t>he specified genre they want to play</w:t>
+      </w:r>
+      <w:r>
+        <w:t xml:space="preserve">. The information about the game being returned will consist of an image the name and developer, </w:t>
       </w:r>
       <w:r>
         <w:t>trailer, description of what it is and price.</w:t>
@@ -102,7 +149,10 @@
         <w:t xml:space="preserve">the games they like but </w:t>
       </w:r>
       <w:r>
-        <w:t>with time it was too difficult to implement.</w:t>
+        <w:t>with time it was too difficult to implement</w:t>
+      </w:r>
+      <w:r>
+        <w:t>.</w:t>
       </w:r>
     </w:p>
     <w:p/>
@@ -491,7 +541,84 @@
     </w:tbl>
     <w:p/>
     <w:p/>
-    <w:p/>
+    <w:p>
+      <w:pPr>
+        <w:rPr>
+          <w:b/>
+          <w:bCs/>
+          <w:sz w:val="36"/>
+          <w:szCs w:val="36"/>
+        </w:rPr>
+      </w:pPr>
+      <w:r>
+        <w:rPr>
+          <w:b/>
+          <w:bCs/>
+          <w:sz w:val="36"/>
+          <w:szCs w:val="36"/>
+        </w:rPr>
+        <w:t>Algorithmic description</w:t>
+      </w:r>
+    </w:p>
+    <w:p>
+      <w:r>
+        <w:t>Fetch_Game_Trailer()</w:t>
+      </w:r>
+      <w:r>
+        <w:t xml:space="preserve"> function</w:t>
+      </w:r>
+      <w:r>
+        <w:t>:</w:t>
+      </w:r>
+    </w:p>
+    <w:p>
+      <w:r>
+        <w:t>1:</w:t>
+      </w:r>
+      <w:r>
+        <w:t xml:space="preserve"> creates variable trailers to store the </w:t>
+      </w:r>
+      <w:r>
+        <w:t>specified area</w:t>
+      </w:r>
+      <w:r>
+        <w:t xml:space="preserve"> </w:t>
+      </w:r>
+      <w:r>
+        <w:t xml:space="preserve">movies </w:t>
+      </w:r>
+      <w:r>
+        <w:t xml:space="preserve">within the </w:t>
+      </w:r>
+      <w:r>
+        <w:t>data dictionary of the random game</w:t>
+      </w:r>
+    </w:p>
+    <w:p>
+      <w:r>
+        <w:t>2:</w:t>
+      </w:r>
+      <w:r>
+        <w:t xml:space="preserve"> </w:t>
+      </w:r>
+      <w:r>
+        <w:t xml:space="preserve">uses a for loop </w:t>
+      </w:r>
+      <w:r>
+        <w:t>to request all the mp4 or webm</w:t>
+      </w:r>
+      <w:r>
+        <w:t xml:space="preserve"> </w:t>
+      </w:r>
+      <w:r>
+        <w:t xml:space="preserve">URL for the trailer </w:t>
+      </w:r>
+    </w:p>
+    <w:p>
+      <w:r>
+        <w:t xml:space="preserve"> </w:t>
+      </w:r>
+    </w:p>
     <w:p/>
     <w:sectPr>
       <w:pgSz w:w="11906" w:h="16838"/>

</xml_diff>

<commit_message>
Attempting to fix generator page html to render the returned game info properly
</commit_message>
<xml_diff>
--- a/SDD HSC major work Documentation.docx
+++ b/SDD HSC major work Documentation.docx
@@ -614,6 +614,580 @@
         <w:t xml:space="preserve">URL for the trailer </w:t>
       </w:r>
     </w:p>
+    <w:p/>
+    <w:p/>
+    <w:p>
+      <w:r>
+        <w:t>Development Log entry</w:t>
+      </w:r>
+    </w:p>
+    <w:tbl>
+      <w:tblPr>
+        <w:tblStyle w:val="TableGrid"/>
+        <w:tblW w:w="0" w:type="auto"/>
+        <w:tblLook w:val="04A0" w:firstRow="1" w:lastRow="0" w:firstColumn="1" w:lastColumn="0" w:noHBand="0" w:noVBand="1"/>
+      </w:tblPr>
+      <w:tblGrid>
+        <w:gridCol w:w="9242"/>
+      </w:tblGrid>
+      <w:tr>
+        <w:tc>
+          <w:tcPr>
+            <w:tcW w:w="3410" w:type="dxa"/>
+          </w:tcPr>
+          <w:p>
+            <w:pPr>
+              <w:rPr>
+                <w:b/>
+                <w:bCs/>
+              </w:rPr>
+            </w:pPr>
+            <w:r>
+              <w:rPr>
+                <w:b/>
+                <w:bCs/>
+              </w:rPr>
+              <w:t>Development entry 1</w:t>
+            </w:r>
+          </w:p>
+        </w:tc>
+      </w:tr>
+      <w:tr>
+        <w:tc>
+          <w:tcPr>
+            <w:tcW w:w="3410" w:type="dxa"/>
+          </w:tcPr>
+          <w:p>
+            <w:r>
+              <w:t>Date 9</w:t>
+            </w:r>
+            <w:r>
+              <w:rPr>
+                <w:vertAlign w:val="superscript"/>
+              </w:rPr>
+              <w:t>th</w:t>
+            </w:r>
+            <w:r>
+              <w:t xml:space="preserve"> May</w:t>
+            </w:r>
+          </w:p>
+        </w:tc>
+      </w:tr>
+      <w:tr>
+        <w:tc>
+          <w:tcPr>
+            <w:tcW w:w="3410" w:type="dxa"/>
+          </w:tcPr>
+          <w:p>
+            <w:r>
+              <w:t>Week 2</w:t>
+            </w:r>
+          </w:p>
+        </w:tc>
+      </w:tr>
+      <w:tr>
+        <w:tc>
+          <w:tcPr>
+            <w:tcW w:w="3410" w:type="dxa"/>
+          </w:tcPr>
+          <w:p>
+            <w:r>
+              <w:drawing>
+                <wp:inline distT="0" distB="0" distL="0" distR="0" wp14:anchorId="57A2E2E6" wp14:editId="1EE7828D">
+                  <wp:extent cx="5731510" cy="1350010"/>
+                  <wp:effectExtent l="0" t="0" r="2540" b="2540"/>
+                  <wp:docPr id="837766931" name="Picture 1"/>
+                  <wp:cNvGraphicFramePr>
+                    <a:graphicFrameLocks xmlns:a="http://schemas.openxmlformats.org/drawingml/2006/main" noChangeAspect="1"/>
+                  </wp:cNvGraphicFramePr>
+                  <a:graphic xmlns:a="http://schemas.openxmlformats.org/drawingml/2006/main">
+                    <a:graphicData uri="http://schemas.openxmlformats.org/drawingml/2006/picture">
+                      <pic:pic xmlns:pic="http://schemas.openxmlformats.org/drawingml/2006/picture">
+                        <pic:nvPicPr>
+                          <pic:cNvPr id="837766931" name=""/>
+                          <pic:cNvPicPr/>
+                        </pic:nvPicPr>
+                        <pic:blipFill>
+                          <a:blip r:embed="rId4"/>
+                          <a:stretch>
+                            <a:fillRect/>
+                          </a:stretch>
+                        </pic:blipFill>
+                        <pic:spPr>
+                          <a:xfrm>
+                            <a:off x="0" y="0"/>
+                            <a:ext cx="5731510" cy="1350010"/>
+                          </a:xfrm>
+                          <a:prstGeom prst="rect">
+                            <a:avLst/>
+                          </a:prstGeom>
+                        </pic:spPr>
+                      </pic:pic>
+                    </a:graphicData>
+                  </a:graphic>
+                </wp:inline>
+              </w:drawing>
+            </w:r>
+          </w:p>
+        </w:tc>
+      </w:tr>
+      <w:tr>
+        <w:tc>
+          <w:tcPr>
+            <w:tcW w:w="3410" w:type="dxa"/>
+          </w:tcPr>
+          <w:p>
+            <w:r>
+              <w:rPr>
+                <w:b/>
+                <w:bCs/>
+              </w:rPr>
+              <w:t xml:space="preserve">Summary of work </w:t>
+            </w:r>
+            <w:r>
+              <w:rPr>
+                <w:b/>
+                <w:bCs/>
+              </w:rPr>
+              <w:t>done;</w:t>
+            </w:r>
+            <w:r>
+              <w:t xml:space="preserve"> </w:t>
+            </w:r>
+            <w:r>
+              <w:t xml:space="preserve">I have </w:t>
+            </w:r>
+            <w:r>
+              <w:t>found an achievable idea of solving gamer block through GamersGateway</w:t>
+            </w:r>
+            <w:r>
+              <w:t xml:space="preserve">. What has been achieved is that I was able </w:t>
+            </w:r>
+            <w:r>
+              <w:t xml:space="preserve">to figure out how I was going to find the games through an API called Steam spy which enables me to </w:t>
+            </w:r>
+            <w:r>
+              <w:t>run line of code t</w:t>
+            </w:r>
+            <w:r>
+              <w:t>o randomly select a gam</w:t>
+            </w:r>
+            <w:r>
+              <w:t>e.</w:t>
+            </w:r>
+          </w:p>
+        </w:tc>
+      </w:tr>
+      <w:tr>
+        <w:tc>
+          <w:tcPr>
+            <w:tcW w:w="3410" w:type="dxa"/>
+          </w:tcPr>
+          <w:p>
+            <w:r>
+              <w:rPr>
+                <w:b/>
+                <w:bCs/>
+              </w:rPr>
+              <w:t>Challenges And Solution</w:t>
+            </w:r>
+            <w:r>
+              <w:rPr>
+                <w:b/>
+                <w:bCs/>
+              </w:rPr>
+              <w:t>s</w:t>
+            </w:r>
+            <w:r>
+              <w:rPr>
+                <w:b/>
+                <w:bCs/>
+              </w:rPr>
+              <w:t>:</w:t>
+            </w:r>
+            <w:r>
+              <w:rPr>
+                <w:b/>
+                <w:bCs/>
+              </w:rPr>
+              <w:t xml:space="preserve"> </w:t>
+            </w:r>
+            <w:r>
+              <w:t xml:space="preserve">The challenges I faced was that when I found the problem I was confused on how I was going to </w:t>
+            </w:r>
+            <w:r>
+              <w:t xml:space="preserve">find APIs for the game but that was easily solved through steamspy </w:t>
+            </w:r>
+            <w:r>
+              <w:t xml:space="preserve">API that took a couple days to find. </w:t>
+            </w:r>
+            <w:r>
+              <w:t>Additionally,</w:t>
+            </w:r>
+            <w:r>
+              <w:t xml:space="preserve"> the way to return the text I didn’t know what JSON was or request s</w:t>
+            </w:r>
+            <w:r>
+              <w:t>o</w:t>
+            </w:r>
+            <w:r>
+              <w:t xml:space="preserve"> </w:t>
+            </w:r>
+            <w:r>
+              <w:t>with</w:t>
+            </w:r>
+            <w:r>
+              <w:t xml:space="preserve"> </w:t>
+            </w:r>
+            <w:r>
+              <w:t>YouTube</w:t>
+            </w:r>
+            <w:r>
+              <w:t xml:space="preserve"> videos I learnt how the request function work and how JSON works</w:t>
+            </w:r>
+            <w:r>
+              <w:t xml:space="preserve">. Lastly another challenge is that I was originally going to import the API </w:t>
+            </w:r>
+            <w:r>
+              <w:lastRenderedPageBreak/>
+              <w:t xml:space="preserve">and use its </w:t>
+            </w:r>
+            <w:r>
+              <w:t>functions,</w:t>
+            </w:r>
+            <w:r>
+              <w:t xml:space="preserve"> but I found that using the website URL I can just model my code to </w:t>
+            </w:r>
+            <w:r>
+              <w:t xml:space="preserve">return the information myself and it helps through not being limited to the Steam spy API functions. It also </w:t>
+            </w:r>
+            <w:r>
+              <w:t xml:space="preserve">enables the information to be passed around the code more easily as some functions might not </w:t>
+            </w:r>
+            <w:r>
+              <w:t>interlink between python and cause future errors</w:t>
+            </w:r>
+          </w:p>
+        </w:tc>
+      </w:tr>
+      <w:tr>
+        <w:tc>
+          <w:tcPr>
+            <w:tcW w:w="3410" w:type="dxa"/>
+          </w:tcPr>
+          <w:p>
+            <w:r>
+              <w:rPr>
+                <w:b/>
+                <w:bCs/>
+              </w:rPr>
+              <w:lastRenderedPageBreak/>
+              <w:t xml:space="preserve">Milestones achieved: </w:t>
+            </w:r>
+            <w:r>
+              <w:t xml:space="preserve">found the API that will assist in getting the valuable </w:t>
+            </w:r>
+            <w:r>
+              <w:t>information related</w:t>
+            </w:r>
+            <w:r>
+              <w:t xml:space="preserve"> to the app that will be </w:t>
+            </w:r>
+            <w:r>
+              <w:t>persistently used in the future as it is easily usable</w:t>
+            </w:r>
+            <w:r>
+              <w:t xml:space="preserve"> and manoeuvrable </w:t>
+            </w:r>
+          </w:p>
+        </w:tc>
+      </w:tr>
+      <w:tr>
+        <w:tc>
+          <w:tcPr>
+            <w:tcW w:w="3410" w:type="dxa"/>
+          </w:tcPr>
+          <w:p/>
+        </w:tc>
+      </w:tr>
+      <w:tr>
+        <w:tc>
+          <w:tcPr>
+            <w:tcW w:w="3410" w:type="dxa"/>
+          </w:tcPr>
+          <w:p>
+            <w:pPr>
+              <w:rPr>
+                <w:b/>
+                <w:bCs/>
+              </w:rPr>
+            </w:pPr>
+            <w:r>
+              <w:rPr>
+                <w:b/>
+                <w:bCs/>
+              </w:rPr>
+              <w:t>Development entry 2</w:t>
+            </w:r>
+          </w:p>
+        </w:tc>
+      </w:tr>
+      <w:tr>
+        <w:tc>
+          <w:tcPr>
+            <w:tcW w:w="3410" w:type="dxa"/>
+          </w:tcPr>
+          <w:p>
+            <w:r>
+              <w:t>Date 15</w:t>
+            </w:r>
+            <w:r>
+              <w:rPr>
+                <w:vertAlign w:val="superscript"/>
+              </w:rPr>
+              <w:t>th</w:t>
+            </w:r>
+            <w:r>
+              <w:t xml:space="preserve"> May</w:t>
+            </w:r>
+          </w:p>
+        </w:tc>
+      </w:tr>
+      <w:tr>
+        <w:tc>
+          <w:tcPr>
+            <w:tcW w:w="3410" w:type="dxa"/>
+          </w:tcPr>
+          <w:p>
+            <w:r>
+              <w:t xml:space="preserve">Week </w:t>
+            </w:r>
+            <w:r>
+              <w:t>3</w:t>
+            </w:r>
+          </w:p>
+        </w:tc>
+      </w:tr>
+      <w:tr>
+        <w:tc>
+          <w:tcPr>
+            <w:tcW w:w="3410" w:type="dxa"/>
+          </w:tcPr>
+          <w:p>
+            <w:r>
+              <w:drawing>
+                <wp:inline distT="0" distB="0" distL="0" distR="0" wp14:anchorId="191559C1" wp14:editId="632105E5">
+                  <wp:extent cx="5731510" cy="5151755"/>
+                  <wp:effectExtent l="0" t="0" r="2540" b="0"/>
+                  <wp:docPr id="393614044" name="Picture 1"/>
+                  <wp:cNvGraphicFramePr>
+                    <a:graphicFrameLocks xmlns:a="http://schemas.openxmlformats.org/drawingml/2006/main" noChangeAspect="1"/>
+                  </wp:cNvGraphicFramePr>
+                  <a:graphic xmlns:a="http://schemas.openxmlformats.org/drawingml/2006/main">
+                    <a:graphicData uri="http://schemas.openxmlformats.org/drawingml/2006/picture">
+                      <pic:pic xmlns:pic="http://schemas.openxmlformats.org/drawingml/2006/picture">
+                        <pic:nvPicPr>
+                          <pic:cNvPr id="393614044" name=""/>
+                          <pic:cNvPicPr/>
+                        </pic:nvPicPr>
+                        <pic:blipFill>
+                          <a:blip r:embed="rId5"/>
+                          <a:stretch>
+                            <a:fillRect/>
+                          </a:stretch>
+                        </pic:blipFill>
+                        <pic:spPr>
+                          <a:xfrm>
+                            <a:off x="0" y="0"/>
+                            <a:ext cx="5731510" cy="5151755"/>
+                          </a:xfrm>
+                          <a:prstGeom prst="rect">
+                            <a:avLst/>
+                          </a:prstGeom>
+                        </pic:spPr>
+                      </pic:pic>
+                    </a:graphicData>
+                  </a:graphic>
+                </wp:inline>
+              </w:drawing>
+            </w:r>
+          </w:p>
+        </w:tc>
+      </w:tr>
+      <w:tr>
+        <w:tc>
+          <w:tcPr>
+            <w:tcW w:w="3410" w:type="dxa"/>
+          </w:tcPr>
+          <w:p>
+            <w:r>
+              <w:rPr>
+                <w:b/>
+                <w:bCs/>
+              </w:rPr>
+              <w:t xml:space="preserve">Summary of </w:t>
+            </w:r>
+            <w:r>
+              <w:rPr>
+                <w:b/>
+                <w:bCs/>
+              </w:rPr>
+              <w:t>work done</w:t>
+            </w:r>
+            <w:r>
+              <w:rPr>
+                <w:b/>
+                <w:bCs/>
+              </w:rPr>
+              <w:t xml:space="preserve">: </w:t>
+            </w:r>
+            <w:r>
+              <w:t>Setting up a website</w:t>
+            </w:r>
+            <w:r>
+              <w:t xml:space="preserve"> </w:t>
+            </w:r>
+            <w:r>
+              <w:t xml:space="preserve">template </w:t>
+            </w:r>
+            <w:r>
+              <w:t>using Flask</w:t>
+            </w:r>
+            <w:r>
+              <w:t xml:space="preserve"> that in future</w:t>
+            </w:r>
+            <w:r>
+              <w:t xml:space="preserve"> </w:t>
+            </w:r>
+            <w:r>
+              <w:t>will</w:t>
+            </w:r>
+            <w:r>
+              <w:t xml:space="preserve"> display all of the information and functions that GamersGateway will show to the user, such as </w:t>
+            </w:r>
+            <w:r>
+              <w:t xml:space="preserve">search the specific game you want, </w:t>
+            </w:r>
+            <w:r>
+              <w:t>search through genres or just clicking a button and returning a random game</w:t>
+            </w:r>
+            <w:r>
+              <w:t>.</w:t>
+            </w:r>
+          </w:p>
+        </w:tc>
+      </w:tr>
+      <w:tr>
+        <w:tc>
+          <w:tcPr>
+            <w:tcW w:w="3410" w:type="dxa"/>
+          </w:tcPr>
+          <w:p>
+            <w:r>
+              <w:rPr>
+                <w:b/>
+                <w:bCs/>
+              </w:rPr>
+              <w:t>Challenges and solutions:</w:t>
+            </w:r>
+            <w:r>
+              <w:rPr>
+                <w:b/>
+                <w:bCs/>
+              </w:rPr>
+              <w:t xml:space="preserve"> </w:t>
+            </w:r>
+            <w:r>
+              <w:t>A major challenge that I had is that I didn’t know how to code using HTML as I hadn’t of used it in a long time which ment I had to go and watch videos on how HTML works</w:t>
+            </w:r>
+            <w:r>
+              <w:t xml:space="preserve">. </w:t>
+            </w:r>
+            <w:r>
+              <w:t>Furthermore,</w:t>
+            </w:r>
+            <w:r>
+              <w:t xml:space="preserve"> as I learnt what HTML </w:t>
+            </w:r>
+            <w:r>
+              <w:t>does,</w:t>
+            </w:r>
+            <w:r>
+              <w:t xml:space="preserve"> I didn’t know how </w:t>
+            </w:r>
+            <w:r>
+              <w:t>to interpret it to my code so I kept getting errors as I couldn’t get the buttons to work. The solution was that I never created a route in my main code which is key as when the button is pressed it needs a function in the main file to call to as any accessibility features are to be defined within it.</w:t>
+            </w:r>
+          </w:p>
+        </w:tc>
+      </w:tr>
+      <w:tr>
+        <w:tc>
+          <w:tcPr>
+            <w:tcW w:w="3410" w:type="dxa"/>
+          </w:tcPr>
+          <w:p>
+            <w:r>
+              <w:rPr>
+                <w:b/>
+                <w:bCs/>
+              </w:rPr>
+              <w:t>Milestones</w:t>
+            </w:r>
+            <w:r>
+              <w:rPr>
+                <w:b/>
+                <w:bCs/>
+              </w:rPr>
+              <w:t xml:space="preserve"> Achieved: </w:t>
+            </w:r>
+            <w:r>
+              <w:t xml:space="preserve">I have now been able to start displaying the </w:t>
+            </w:r>
+            <w:r>
+              <w:t xml:space="preserve">information regarding the </w:t>
+            </w:r>
+            <w:r>
+              <w:lastRenderedPageBreak/>
+              <w:t>Games been generated which was key as I now have learnt how to code in HTML making development later on a lot more easier when using HTML within the project.</w:t>
+            </w:r>
+          </w:p>
+        </w:tc>
+      </w:tr>
+      <w:tr>
+        <w:tc>
+          <w:tcPr>
+            <w:tcW w:w="3410" w:type="dxa"/>
+          </w:tcPr>
+          <w:p/>
+        </w:tc>
+      </w:tr>
+      <w:tr>
+        <w:tc>
+          <w:tcPr>
+            <w:tcW w:w="3410" w:type="dxa"/>
+          </w:tcPr>
+          <w:p/>
+        </w:tc>
+      </w:tr>
+      <w:tr>
+        <w:tc>
+          <w:tcPr>
+            <w:tcW w:w="3410" w:type="dxa"/>
+          </w:tcPr>
+          <w:p/>
+        </w:tc>
+      </w:tr>
+      <w:tr>
+        <w:tc>
+          <w:tcPr>
+            <w:tcW w:w="3410" w:type="dxa"/>
+          </w:tcPr>
+          <w:p/>
+        </w:tc>
+      </w:tr>
+    </w:tbl>
+    <w:p/>
     <w:p>
       <w:r>
         <w:t xml:space="preserve"> </w:t>

</xml_diff>

<commit_message>
Creating the carousel of images and finalized the display
i have added the image slider, moved around buttons and information.
challenges faced where that i originally set out to make a genre search but that plan had quickly failed due to the embedding in html that steam has and my lack of ability to find an endpoint url for each genre with all the games. Additional challenges with the image slider is that it wasn't accepting the trailer and bing search image forcing me to put the aside looking less pleasing and concise, additional issues is that it keeps returning the image to its originall size when transitioning from one image to another and just looks a little poor
</commit_message>
<xml_diff>
--- a/SDD HSC major work Documentation.docx
+++ b/SDD HSC major work Documentation.docx
@@ -43,6 +43,15 @@
           <w:sz w:val="36"/>
           <w:szCs w:val="36"/>
         </w:rPr>
+        <w:t xml:space="preserve">1.1 </w:t>
+      </w:r>
+      <w:r>
+        <w:rPr>
+          <w:b/>
+          <w:bCs/>
+          <w:sz w:val="36"/>
+          <w:szCs w:val="36"/>
+        </w:rPr>
         <w:t>Problem statement</w:t>
       </w:r>
     </w:p>
@@ -92,54 +101,60 @@
         <w:t xml:space="preserve">appid and name, then it will go and use the </w:t>
       </w:r>
       <w:r>
-        <w:t xml:space="preserve">steampowered api to send a request out for the information and return it in JSON </w:t>
-      </w:r>
-      <w:r>
-        <w:t>format. Additionally the app will use a web scraper that will search on bing for the image relating to the game and then return the first image result that po</w:t>
-      </w:r>
-      <w:r>
-        <w:t>ps up</w:t>
+        <w:t xml:space="preserve">steampowered </w:t>
+      </w:r>
+      <w:r>
+        <w:t>API</w:t>
+      </w:r>
+      <w:r>
+        <w:t xml:space="preserve"> to send a request out for the information and return it in JSON </w:t>
+      </w:r>
+      <w:r>
+        <w:t xml:space="preserve">format. </w:t>
+      </w:r>
+      <w:r>
+        <w:t>Additionally,</w:t>
+      </w:r>
+      <w:r>
+        <w:t xml:space="preserve"> the app will use a web scraper that will search on </w:t>
+      </w:r>
+      <w:r>
+        <w:t>Bing</w:t>
+      </w:r>
+      <w:r>
+        <w:t xml:space="preserve"> for the image relating to the game and then return the first image result that po</w:t>
+      </w:r>
+      <w:r>
+        <w:t xml:space="preserve">ps </w:t>
+      </w:r>
+      <w:r>
+        <w:t>up. The</w:t>
+      </w:r>
+      <w:r>
+        <w:t xml:space="preserve"> Applications features will involve </w:t>
+      </w:r>
+      <w:r>
+        <w:t>the user generating</w:t>
+      </w:r>
+      <w:r>
+        <w:t xml:space="preserve"> a game at random</w:t>
+      </w:r>
+      <w:r>
+        <w:t xml:space="preserve">. The information about the game being returned will consist of an image the name and developer, </w:t>
+      </w:r>
+      <w:r>
+        <w:t>trailer, description of what it is</w:t>
+      </w:r>
+      <w:r>
+        <w:t xml:space="preserve"> and what platforms it is playable on</w:t>
+      </w:r>
+      <w:r>
+        <w:t>.</w:t>
       </w:r>
       <w:r>
         <w:t xml:space="preserve"> </w:t>
       </w:r>
       <w:r>
-        <w:t xml:space="preserve"> The Applications features will involve </w:t>
-      </w:r>
-      <w:r>
-        <w:t>the user generating</w:t>
-      </w:r>
-      <w:r>
-        <w:t xml:space="preserve"> a game at random or if you have a specified </w:t>
-      </w:r>
-      <w:r>
-        <w:t>genre,</w:t>
-      </w:r>
-      <w:r>
-        <w:t xml:space="preserve"> you wish </w:t>
-      </w:r>
-      <w:r>
-        <w:t>would play</w:t>
-      </w:r>
-      <w:r>
-        <w:t xml:space="preserve"> the app w</w:t>
-      </w:r>
-      <w:r>
-        <w:t>ill allow the user to enter an input of t</w:t>
-      </w:r>
-      <w:r>
-        <w:t>he specified genre they want to play</w:t>
-      </w:r>
-      <w:r>
-        <w:t xml:space="preserve">. The information about the game being returned will consist of an image the name and developer, </w:t>
-      </w:r>
-      <w:r>
-        <w:t>trailer, description of what it is and price.</w:t>
-      </w:r>
-      <w:r>
-        <w:t xml:space="preserve"> </w:t>
-      </w:r>
-      <w:r>
         <w:t>However,</w:t>
       </w:r>
       <w:r>
@@ -152,7 +167,25 @@
         <w:t>with time it was too difficult to implement</w:t>
       </w:r>
       <w:r>
+        <w:t>, and an additional feature was the abili</w:t>
+      </w:r>
+      <w:r>
+        <w:t xml:space="preserve">ty to view how many people enjoy the game but </w:t>
+      </w:r>
+      <w:r>
+        <w:t xml:space="preserve">I with in time frame it would be </w:t>
+      </w:r>
+      <w:r>
+        <w:t>too</w:t>
+      </w:r>
+      <w:r>
+        <w:t xml:space="preserve"> hard to implement</w:t>
+      </w:r>
+      <w:r>
         <w:t>.</w:t>
+      </w:r>
+      <w:r>
+        <w:t xml:space="preserve"> An additional limitation is that </w:t>
       </w:r>
     </w:p>
     <w:p/>
@@ -182,6 +215,15 @@
           <w:sz w:val="36"/>
           <w:szCs w:val="36"/>
         </w:rPr>
+        <w:t xml:space="preserve">1.2 </w:t>
+      </w:r>
+      <w:r>
+        <w:rPr>
+          <w:b/>
+          <w:bCs/>
+          <w:sz w:val="36"/>
+          <w:szCs w:val="36"/>
+        </w:rPr>
         <w:t>Legal and Ethical issues</w:t>
       </w:r>
     </w:p>
@@ -201,6 +243,15 @@
           <w:sz w:val="36"/>
           <w:szCs w:val="36"/>
         </w:rPr>
+        <w:t xml:space="preserve">1.2.1 </w:t>
+      </w:r>
+      <w:r>
+        <w:rPr>
+          <w:b/>
+          <w:bCs/>
+          <w:sz w:val="36"/>
+          <w:szCs w:val="36"/>
+        </w:rPr>
         <w:t>Legal</w:t>
       </w:r>
     </w:p>
@@ -330,6 +381,15 @@
           <w:sz w:val="36"/>
           <w:szCs w:val="36"/>
         </w:rPr>
+        <w:t xml:space="preserve">1.2.2 </w:t>
+      </w:r>
+      <w:r>
+        <w:rPr>
+          <w:b/>
+          <w:bCs/>
+          <w:sz w:val="36"/>
+          <w:szCs w:val="36"/>
+        </w:rPr>
         <w:t>Ethical</w:t>
       </w:r>
     </w:p>
@@ -393,47 +453,6 @@
       </w:r>
       <w:r>
         <w:t>t.</w:t>
-      </w:r>
-    </w:p>
-    <w:p/>
-    <w:p/>
-    <w:p>
-      <w:pPr>
-        <w:rPr>
-          <w:b/>
-          <w:bCs/>
-        </w:rPr>
-      </w:pPr>
-    </w:p>
-    <w:p>
-      <w:pPr>
-        <w:rPr>
-          <w:b/>
-          <w:bCs/>
-        </w:rPr>
-      </w:pPr>
-    </w:p>
-    <w:p>
-      <w:pPr>
-        <w:rPr>
-          <w:b/>
-          <w:bCs/>
-        </w:rPr>
-      </w:pPr>
-    </w:p>
-    <w:p>
-      <w:pPr>
-        <w:rPr>
-          <w:b/>
-          <w:bCs/>
-        </w:rPr>
-      </w:pPr>
-      <w:r>
-        <w:rPr>
-          <w:b/>
-          <w:bCs/>
-        </w:rPr>
-        <w:t>Functional and non-function requirements</w:t>
       </w:r>
     </w:p>
     <w:tbl>
@@ -443,8 +462,8 @@
         <w:tblLook w:val="04A0" w:firstRow="1" w:lastRow="0" w:firstColumn="1" w:lastColumn="0" w:noHBand="0" w:noVBand="1"/>
       </w:tblPr>
       <w:tblGrid>
-        <w:gridCol w:w="4621"/>
-        <w:gridCol w:w="4621"/>
+        <w:gridCol w:w="4508"/>
+        <w:gridCol w:w="4508"/>
       </w:tblGrid>
       <w:tr>
         <w:tc>
@@ -473,13 +492,28 @@
           <w:tcPr>
             <w:tcW w:w="4621" w:type="dxa"/>
           </w:tcPr>
-          <w:p/>
+          <w:p>
+            <w:r>
+              <w:lastRenderedPageBreak/>
+              <w:t>The ability to re</w:t>
+            </w:r>
+            <w:r>
+              <w:t xml:space="preserve"> generate a random game </w:t>
+            </w:r>
+          </w:p>
         </w:tc>
         <w:tc>
           <w:tcPr>
             <w:tcW w:w="4621" w:type="dxa"/>
           </w:tcPr>
-          <w:p/>
+          <w:p>
+            <w:r>
+              <w:t>A simplistic User interface that doesn’t overload the user</w:t>
+            </w:r>
+            <w:r>
+              <w:t xml:space="preserve"> with information</w:t>
+            </w:r>
+          </w:p>
         </w:tc>
       </w:tr>
       <w:tr>
@@ -487,13 +521,21 @@
           <w:tcPr>
             <w:tcW w:w="4621" w:type="dxa"/>
           </w:tcPr>
-          <w:p/>
+          <w:p>
+            <w:r>
+              <w:t>The ability to watch and see the trailer of the game</w:t>
+            </w:r>
+          </w:p>
         </w:tc>
         <w:tc>
           <w:tcPr>
             <w:tcW w:w="4621" w:type="dxa"/>
           </w:tcPr>
-          <w:p/>
+          <w:p>
+            <w:r>
+              <w:t>The ability to hide/ show the game description</w:t>
+            </w:r>
+          </w:p>
         </w:tc>
       </w:tr>
       <w:tr>
@@ -501,13 +543,27 @@
           <w:tcPr>
             <w:tcW w:w="4621" w:type="dxa"/>
           </w:tcPr>
-          <w:p/>
+          <w:p>
+            <w:r>
+              <w:t>The user can v</w:t>
+            </w:r>
+            <w:r>
+              <w:t>iew a description</w:t>
+            </w:r>
+          </w:p>
         </w:tc>
         <w:tc>
           <w:tcPr>
             <w:tcW w:w="4621" w:type="dxa"/>
           </w:tcPr>
-          <w:p/>
+          <w:p>
+            <w:r>
+              <w:t xml:space="preserve">A button to enter Fullscreen to </w:t>
+            </w:r>
+            <w:r>
+              <w:t>have a better experience when viewing the trailer</w:t>
+            </w:r>
+          </w:p>
         </w:tc>
       </w:tr>
       <w:tr>
@@ -515,13 +571,21 @@
           <w:tcPr>
             <w:tcW w:w="4621" w:type="dxa"/>
           </w:tcPr>
-          <w:p/>
+          <w:p>
+            <w:r>
+              <w:t>A way to view images of in game things</w:t>
+            </w:r>
+          </w:p>
         </w:tc>
         <w:tc>
           <w:tcPr>
             <w:tcW w:w="4621" w:type="dxa"/>
           </w:tcPr>
-          <w:p/>
+          <w:p>
+            <w:r>
+              <w:t>Viewed through a carousel on an automatic timer to swap between or the user can interact.</w:t>
+            </w:r>
+          </w:p>
         </w:tc>
       </w:tr>
       <w:tr>
@@ -529,16 +593,577 @@
           <w:tcPr>
             <w:tcW w:w="4621" w:type="dxa"/>
           </w:tcPr>
-          <w:p/>
+          <w:p>
+            <w:r>
+              <w:t>A</w:t>
+            </w:r>
+            <w:r>
+              <w:t xml:space="preserve"> view of what platforms the </w:t>
+            </w:r>
+            <w:r>
+              <w:t>game can be played on</w:t>
+            </w:r>
+            <w:r>
+              <w:t xml:space="preserve"> </w:t>
+            </w:r>
+          </w:p>
         </w:tc>
         <w:tc>
           <w:tcPr>
             <w:tcW w:w="4621" w:type="dxa"/>
           </w:tcPr>
-          <w:p/>
+          <w:p>
+            <w:r>
+              <w:t>The view being in nice text not a list of text</w:t>
+            </w:r>
+          </w:p>
         </w:tc>
       </w:tr>
     </w:tbl>
+    <w:p/>
+    <w:p>
+      <w:pPr>
+        <w:rPr>
+          <w:b/>
+          <w:bCs/>
+          <w:sz w:val="36"/>
+          <w:szCs w:val="36"/>
+        </w:rPr>
+      </w:pPr>
+      <w:r>
+        <w:rPr>
+          <w:b/>
+          <w:bCs/>
+          <w:sz w:val="36"/>
+          <w:szCs w:val="36"/>
+        </w:rPr>
+        <w:t>2.1 Storyboard</w:t>
+      </w:r>
+    </w:p>
+    <w:p>
+      <w:pPr>
+        <w:rPr>
+          <w:b/>
+          <w:bCs/>
+          <w:sz w:val="36"/>
+          <w:szCs w:val="36"/>
+        </w:rPr>
+      </w:pPr>
+      <w:r>
+        <w:rPr>
+          <w:b/>
+          <w:bCs/>
+          <w:noProof/>
+          <w:sz w:val="36"/>
+          <w:szCs w:val="36"/>
+        </w:rPr>
+        <w:drawing>
+          <wp:inline distT="0" distB="0" distL="0" distR="0" wp14:anchorId="52824C20" wp14:editId="0D835676">
+            <wp:extent cx="5731510" cy="5342890"/>
+            <wp:effectExtent l="0" t="0" r="0" b="0"/>
+            <wp:docPr id="1169552368" name="Picture 1"/>
+            <wp:cNvGraphicFramePr>
+              <a:graphicFrameLocks xmlns:a="http://schemas.openxmlformats.org/drawingml/2006/main" noChangeAspect="1"/>
+            </wp:cNvGraphicFramePr>
+            <a:graphic xmlns:a="http://schemas.openxmlformats.org/drawingml/2006/main">
+              <a:graphicData uri="http://schemas.openxmlformats.org/drawingml/2006/picture">
+                <pic:pic xmlns:pic="http://schemas.openxmlformats.org/drawingml/2006/picture">
+                  <pic:nvPicPr>
+                    <pic:cNvPr id="1169552368" name=""/>
+                    <pic:cNvPicPr/>
+                  </pic:nvPicPr>
+                  <pic:blipFill>
+                    <a:blip r:embed="rId5"/>
+                    <a:stretch>
+                      <a:fillRect/>
+                    </a:stretch>
+                  </pic:blipFill>
+                  <pic:spPr>
+                    <a:xfrm>
+                      <a:off x="0" y="0"/>
+                      <a:ext cx="5731510" cy="5342890"/>
+                    </a:xfrm>
+                    <a:prstGeom prst="rect">
+                      <a:avLst/>
+                    </a:prstGeom>
+                  </pic:spPr>
+                </pic:pic>
+              </a:graphicData>
+            </a:graphic>
+          </wp:inline>
+        </w:drawing>
+      </w:r>
+    </w:p>
+    <w:p>
+      <w:pPr>
+        <w:rPr>
+          <w:b/>
+          <w:bCs/>
+          <w:sz w:val="20"/>
+          <w:szCs w:val="20"/>
+        </w:rPr>
+      </w:pPr>
+      <w:r>
+        <w:rPr>
+          <w:b/>
+          <w:bCs/>
+          <w:sz w:val="20"/>
+          <w:szCs w:val="20"/>
+        </w:rPr>
+        <w:t xml:space="preserve">Disclaimer if information is blurry </w:t>
+      </w:r>
+      <w:r>
+        <w:rPr>
+          <w:b/>
+          <w:bCs/>
+          <w:sz w:val="20"/>
+          <w:szCs w:val="20"/>
+        </w:rPr>
+        <w:t xml:space="preserve">File is attached within the </w:t>
+      </w:r>
+      <w:r>
+        <w:rPr>
+          <w:b/>
+          <w:bCs/>
+          <w:sz w:val="20"/>
+          <w:szCs w:val="20"/>
+        </w:rPr>
+        <w:t>submitted folder inside that can be found in Diagrams folder</w:t>
+      </w:r>
+    </w:p>
+    <w:p>
+      <w:pPr>
+        <w:rPr>
+          <w:b/>
+          <w:bCs/>
+          <w:sz w:val="36"/>
+          <w:szCs w:val="36"/>
+        </w:rPr>
+      </w:pPr>
+      <w:r>
+        <w:rPr>
+          <w:b/>
+          <w:bCs/>
+          <w:sz w:val="36"/>
+          <w:szCs w:val="36"/>
+        </w:rPr>
+        <w:t>2.2 Context diagram</w:t>
+      </w:r>
+    </w:p>
+    <w:p>
+      <w:pPr>
+        <w:rPr>
+          <w:b/>
+          <w:bCs/>
+          <w:sz w:val="36"/>
+          <w:szCs w:val="36"/>
+        </w:rPr>
+      </w:pPr>
+      <w:r>
+        <w:rPr>
+          <w:b/>
+          <w:bCs/>
+          <w:noProof/>
+          <w:sz w:val="36"/>
+          <w:szCs w:val="36"/>
+        </w:rPr>
+        <w:lastRenderedPageBreak/>
+        <w:drawing>
+          <wp:inline distT="0" distB="0" distL="0" distR="0" wp14:anchorId="7E168B87" wp14:editId="3F86110E">
+            <wp:extent cx="5731510" cy="4069715"/>
+            <wp:effectExtent l="0" t="0" r="0" b="0"/>
+            <wp:docPr id="1820303374" name="Picture 1"/>
+            <wp:cNvGraphicFramePr>
+              <a:graphicFrameLocks xmlns:a="http://schemas.openxmlformats.org/drawingml/2006/main" noChangeAspect="1"/>
+            </wp:cNvGraphicFramePr>
+            <a:graphic xmlns:a="http://schemas.openxmlformats.org/drawingml/2006/main">
+              <a:graphicData uri="http://schemas.openxmlformats.org/drawingml/2006/picture">
+                <pic:pic xmlns:pic="http://schemas.openxmlformats.org/drawingml/2006/picture">
+                  <pic:nvPicPr>
+                    <pic:cNvPr id="1820303374" name=""/>
+                    <pic:cNvPicPr/>
+                  </pic:nvPicPr>
+                  <pic:blipFill>
+                    <a:blip r:embed="rId6"/>
+                    <a:stretch>
+                      <a:fillRect/>
+                    </a:stretch>
+                  </pic:blipFill>
+                  <pic:spPr>
+                    <a:xfrm>
+                      <a:off x="0" y="0"/>
+                      <a:ext cx="5731510" cy="4069715"/>
+                    </a:xfrm>
+                    <a:prstGeom prst="rect">
+                      <a:avLst/>
+                    </a:prstGeom>
+                  </pic:spPr>
+                </pic:pic>
+              </a:graphicData>
+            </a:graphic>
+          </wp:inline>
+        </w:drawing>
+      </w:r>
+    </w:p>
+    <w:p>
+      <w:pPr>
+        <w:rPr>
+          <w:b/>
+          <w:bCs/>
+          <w:sz w:val="36"/>
+          <w:szCs w:val="36"/>
+        </w:rPr>
+      </w:pPr>
+      <w:r>
+        <w:rPr>
+          <w:b/>
+          <w:bCs/>
+          <w:sz w:val="36"/>
+          <w:szCs w:val="36"/>
+        </w:rPr>
+        <w:t>2.3 Dataflow diagram</w:t>
+      </w:r>
+    </w:p>
+    <w:p>
+      <w:pPr>
+        <w:rPr>
+          <w:b/>
+          <w:bCs/>
+          <w:sz w:val="36"/>
+          <w:szCs w:val="36"/>
+        </w:rPr>
+      </w:pPr>
+      <w:r>
+        <w:rPr>
+          <w:b/>
+          <w:bCs/>
+          <w:sz w:val="36"/>
+          <w:szCs w:val="36"/>
+        </w:rPr>
+        <w:t>2.4 Structure Chart</w:t>
+      </w:r>
+    </w:p>
+    <w:p>
+      <w:pPr>
+        <w:rPr>
+          <w:b/>
+          <w:bCs/>
+          <w:sz w:val="36"/>
+          <w:szCs w:val="36"/>
+        </w:rPr>
+      </w:pPr>
+      <w:r>
+        <w:rPr>
+          <w:b/>
+          <w:bCs/>
+          <w:sz w:val="36"/>
+          <w:szCs w:val="36"/>
+        </w:rPr>
+        <w:t>2.5 Algorithms</w:t>
+      </w:r>
+    </w:p>
+    <w:p/>
+    <w:p>
+      <w:pPr>
+        <w:rPr>
+          <w:b/>
+          <w:bCs/>
+          <w:sz w:val="36"/>
+          <w:szCs w:val="36"/>
+        </w:rPr>
+      </w:pPr>
+      <w:r>
+        <w:rPr>
+          <w:b/>
+          <w:bCs/>
+          <w:sz w:val="36"/>
+          <w:szCs w:val="36"/>
+        </w:rPr>
+        <w:t>Algorithmic description</w:t>
+      </w:r>
+    </w:p>
+    <w:p>
+      <w:pPr>
+        <w:rPr>
+          <w:b/>
+          <w:bCs/>
+        </w:rPr>
+      </w:pPr>
+      <w:r>
+        <w:rPr>
+          <w:b/>
+          <w:bCs/>
+        </w:rPr>
+        <w:t>Fetch_Game_Trailer(</w:t>
+      </w:r>
+      <w:r>
+        <w:rPr>
+          <w:b/>
+          <w:bCs/>
+        </w:rPr>
+        <w:t>appid</w:t>
+      </w:r>
+      <w:r>
+        <w:rPr>
+          <w:b/>
+          <w:bCs/>
+        </w:rPr>
+        <w:t>)</w:t>
+      </w:r>
+      <w:r>
+        <w:rPr>
+          <w:b/>
+          <w:bCs/>
+        </w:rPr>
+        <w:t xml:space="preserve"> function</w:t>
+      </w:r>
+      <w:r>
+        <w:rPr>
+          <w:b/>
+          <w:bCs/>
+        </w:rPr>
+        <w:t>:</w:t>
+      </w:r>
+    </w:p>
+    <w:p>
+      <w:r>
+        <w:t>1:</w:t>
+      </w:r>
+      <w:r>
+        <w:t xml:space="preserve"> creates variable trailers to store the </w:t>
+      </w:r>
+      <w:r>
+        <w:t>specified area</w:t>
+      </w:r>
+      <w:r>
+        <w:t xml:space="preserve"> </w:t>
+      </w:r>
+      <w:r>
+        <w:t xml:space="preserve">movies </w:t>
+      </w:r>
+      <w:r>
+        <w:t xml:space="preserve">within the </w:t>
+      </w:r>
+      <w:r>
+        <w:t>data dictionary of the random game</w:t>
+      </w:r>
+    </w:p>
+    <w:p>
+      <w:r>
+        <w:t>2:</w:t>
+      </w:r>
+      <w:r>
+        <w:t xml:space="preserve"> </w:t>
+      </w:r>
+      <w:r>
+        <w:t>uses a</w:t>
+      </w:r>
+      <w:r>
+        <w:t xml:space="preserve"> if statement that says if the da</w:t>
+      </w:r>
+      <w:r>
+        <w:t>ta is in there proceed</w:t>
+      </w:r>
+    </w:p>
+    <w:p>
+      <w:r>
+        <w:t>3: if the</w:t>
+      </w:r>
+      <w:r>
+        <w:t xml:space="preserve"> variable has data then set a new variable trailer and take trailers[0]</w:t>
+      </w:r>
+    </w:p>
+    <w:p>
+      <w:r>
+        <w:t>4: create trailer</w:t>
+      </w:r>
+      <w:r>
+        <w:t xml:space="preserve">_url </w:t>
+      </w:r>
+      <w:r>
+        <w:t xml:space="preserve">variable and asign it a WEBM </w:t>
+      </w:r>
+      <w:r>
+        <w:t>video or a MP4 video URL</w:t>
+      </w:r>
+    </w:p>
+    <w:p>
+      <w:r>
+        <w:t xml:space="preserve">5 return </w:t>
+      </w:r>
+      <w:r>
+        <w:t>trailer_url</w:t>
+      </w:r>
+    </w:p>
+    <w:p>
+      <w:r>
+        <w:t xml:space="preserve">6: IF trailers </w:t>
+      </w:r>
+      <w:r>
+        <w:t>don’t</w:t>
+      </w:r>
+      <w:r>
+        <w:t xml:space="preserve"> </w:t>
+      </w:r>
+      <w:r>
+        <w:t>have</w:t>
+      </w:r>
+      <w:r>
+        <w:t xml:space="preserve"> anything the</w:t>
+      </w:r>
+      <w:r>
+        <w:t>n</w:t>
+      </w:r>
+      <w:r>
+        <w:t xml:space="preserve"> return No trailer available</w:t>
+      </w:r>
+    </w:p>
+    <w:p>
+      <w:pPr>
+        <w:rPr>
+          <w:b/>
+          <w:bCs/>
+        </w:rPr>
+      </w:pPr>
+      <w:r>
+        <w:rPr>
+          <w:b/>
+          <w:bCs/>
+        </w:rPr>
+        <w:t>Fetch_game_Image(</w:t>
+      </w:r>
+      <w:r>
+        <w:rPr>
+          <w:b/>
+          <w:bCs/>
+        </w:rPr>
+        <w:t>appid)</w:t>
+      </w:r>
+      <w:r>
+        <w:rPr>
+          <w:b/>
+          <w:bCs/>
+        </w:rPr>
+        <w:t xml:space="preserve"> </w:t>
+      </w:r>
+      <w:r>
+        <w:rPr>
+          <w:b/>
+          <w:bCs/>
+        </w:rPr>
+        <w:t>function:</w:t>
+      </w:r>
+    </w:p>
+    <w:p>
+      <w:r>
+        <w:rPr>
+          <w:b/>
+          <w:bCs/>
+        </w:rPr>
+        <w:t xml:space="preserve">1: </w:t>
+      </w:r>
+      <w:r>
+        <w:t xml:space="preserve">create </w:t>
+      </w:r>
+      <w:r>
+        <w:t>variable</w:t>
+      </w:r>
+      <w:r>
+        <w:t xml:space="preserve"> query </w:t>
+      </w:r>
+      <w:r>
+        <w:t>with game_name + “box art image”</w:t>
+      </w:r>
+    </w:p>
+    <w:p>
+      <w:r>
+        <w:rPr>
+          <w:b/>
+          <w:bCs/>
+        </w:rPr>
+        <w:lastRenderedPageBreak/>
+        <w:t>2:</w:t>
+      </w:r>
+      <w:r>
+        <w:rPr>
+          <w:b/>
+          <w:bCs/>
+        </w:rPr>
+        <w:t xml:space="preserve"> </w:t>
+      </w:r>
+      <w:r>
+        <w:t xml:space="preserve">set up search URL through creating URL variable and </w:t>
+      </w:r>
+      <w:r>
+        <w:t>formatting the variable query to the Bing search</w:t>
+      </w:r>
+    </w:p>
+    <w:p>
+      <w:r>
+        <w:t xml:space="preserve">3: </w:t>
+      </w:r>
+      <w:r>
+        <w:t xml:space="preserve">use a variable header to disguise the request URL to breach the blocker </w:t>
+      </w:r>
+      <w:r>
+        <w:t>to say the request is form either chrome, Mozilla, or safari.</w:t>
+      </w:r>
+    </w:p>
+    <w:p>
+      <w:r>
+        <w:t xml:space="preserve">4: </w:t>
+      </w:r>
+      <w:r>
+        <w:t xml:space="preserve">If statement to see if the </w:t>
+      </w:r>
+      <w:r>
+        <w:t>request connected</w:t>
+      </w:r>
+    </w:p>
+    <w:p>
+      <w:r>
+        <w:t xml:space="preserve">5: </w:t>
+      </w:r>
+      <w:r>
+        <w:t xml:space="preserve"> parse the text from HTML</w:t>
+      </w:r>
+    </w:p>
+    <w:p>
+      <w:r>
+        <w:t xml:space="preserve">6: </w:t>
+      </w:r>
+      <w:r>
+        <w:t>compile all the Text with ‘class=</w:t>
+      </w:r>
+      <w:r>
+        <w:t>’iusc’’</w:t>
+      </w:r>
+      <w:r>
+        <w:t xml:space="preserve"> to image</w:t>
+      </w:r>
+      <w:r>
+        <w:t>_results</w:t>
+      </w:r>
+    </w:p>
+    <w:p>
+      <w:r>
+        <w:t xml:space="preserve">7: </w:t>
+      </w:r>
+      <w:r>
+        <w:t>return the first image if there is something with image_result</w:t>
+      </w:r>
+      <w:r>
+        <w:t>s</w:t>
+      </w:r>
+    </w:p>
+    <w:p>
+      <w:r>
+        <w:t>8:</w:t>
+      </w:r>
+      <w:r>
+        <w:t xml:space="preserve"> return first_image url</w:t>
+      </w:r>
+    </w:p>
     <w:p/>
     <w:p/>
     <w:p>
@@ -550,75 +1175,52 @@
           <w:szCs w:val="36"/>
         </w:rPr>
       </w:pPr>
-      <w:r>
+    </w:p>
+    <w:p>
+      <w:pPr>
         <w:rPr>
           <w:b/>
           <w:bCs/>
           <w:sz w:val="36"/>
           <w:szCs w:val="36"/>
         </w:rPr>
-        <w:t>Algorithmic description</w:t>
+      </w:pPr>
+      <w:r>
+        <w:rPr>
+          <w:b/>
+          <w:bCs/>
+          <w:sz w:val="36"/>
+          <w:szCs w:val="36"/>
+        </w:rPr>
+        <w:t>2.6 Gantt charts</w:t>
       </w:r>
     </w:p>
     <w:p>
-      <w:r>
-        <w:t>Fetch_Game_Trailer()</w:t>
-      </w:r>
-      <w:r>
-        <w:t xml:space="preserve"> function</w:t>
-      </w:r>
-      <w:r>
-        <w:t>:</w:t>
-      </w:r>
-    </w:p>
-    <w:p>
-      <w:r>
-        <w:t>1:</w:t>
-      </w:r>
-      <w:r>
-        <w:t xml:space="preserve"> creates variable trailers to store the </w:t>
-      </w:r>
-      <w:r>
-        <w:t>specified area</w:t>
-      </w:r>
-      <w:r>
-        <w:t xml:space="preserve"> </w:t>
-      </w:r>
-      <w:r>
-        <w:t xml:space="preserve">movies </w:t>
-      </w:r>
-      <w:r>
-        <w:t xml:space="preserve">within the </w:t>
-      </w:r>
-      <w:r>
-        <w:t>data dictionary of the random game</w:t>
-      </w:r>
-    </w:p>
-    <w:p>
-      <w:r>
-        <w:t>2:</w:t>
-      </w:r>
-      <w:r>
-        <w:t xml:space="preserve"> </w:t>
-      </w:r>
-      <w:r>
-        <w:t xml:space="preserve">uses a for loop </w:t>
-      </w:r>
-      <w:r>
-        <w:t>to request all the mp4 or webm</w:t>
-      </w:r>
-      <w:r>
-        <w:t xml:space="preserve"> </w:t>
-      </w:r>
-      <w:r>
-        <w:t xml:space="preserve">URL for the trailer </w:t>
-      </w:r>
-    </w:p>
-    <w:p/>
-    <w:p/>
-    <w:p>
-      <w:r>
-        <w:t>Development Log entry</w:t>
+      <w:pPr>
+        <w:rPr>
+          <w:b/>
+          <w:bCs/>
+          <w:sz w:val="36"/>
+          <w:szCs w:val="36"/>
+        </w:rPr>
+      </w:pPr>
+      <w:r>
+        <w:rPr>
+          <w:b/>
+          <w:bCs/>
+          <w:sz w:val="36"/>
+          <w:szCs w:val="36"/>
+        </w:rPr>
+        <w:t xml:space="preserve">3.1 </w:t>
+      </w:r>
+      <w:r>
+        <w:rPr>
+          <w:b/>
+          <w:bCs/>
+          <w:sz w:val="36"/>
+          <w:szCs w:val="36"/>
+        </w:rPr>
+        <w:t xml:space="preserve">Development Log </w:t>
       </w:r>
     </w:p>
     <w:tbl>
@@ -628,7 +1230,7 @@
         <w:tblLook w:val="04A0" w:firstRow="1" w:lastRow="0" w:firstColumn="1" w:lastColumn="0" w:noHBand="0" w:noVBand="1"/>
       </w:tblPr>
       <w:tblGrid>
-        <w:gridCol w:w="9242"/>
+        <w:gridCol w:w="9016"/>
       </w:tblGrid>
       <w:tr>
         <w:tc>
@@ -692,6 +1294,9 @@
           </w:tcPr>
           <w:p>
             <w:r>
+              <w:rPr>
+                <w:noProof/>
+              </w:rPr>
               <w:drawing>
                 <wp:inline distT="0" distB="0" distL="0" distR="0" wp14:anchorId="57A2E2E6" wp14:editId="1EE7828D">
                   <wp:extent cx="5731510" cy="1350010"/>
@@ -708,7 +1313,7 @@
                           <pic:cNvPicPr/>
                         </pic:nvPicPr>
                         <pic:blipFill>
-                          <a:blip r:embed="rId4"/>
+                          <a:blip r:embed="rId7"/>
                           <a:stretch>
                             <a:fillRect/>
                           </a:stretch>
@@ -846,11 +1451,7 @@
               <w:t xml:space="preserve"> videos I learnt how the request function work and how JSON works</w:t>
             </w:r>
             <w:r>
-              <w:t xml:space="preserve">. Lastly another challenge is that I was originally going to import the API </w:t>
-            </w:r>
-            <w:r>
-              <w:lastRenderedPageBreak/>
-              <w:t xml:space="preserve">and use its </w:t>
+              <w:t xml:space="preserve">. Lastly another challenge is that I was originally going to import the API and use its </w:t>
             </w:r>
             <w:r>
               <w:t>functions,</w:t>
@@ -881,7 +1482,6 @@
                 <w:b/>
                 <w:bCs/>
               </w:rPr>
-              <w:lastRenderedPageBreak/>
               <w:t xml:space="preserve">Milestones achieved: </w:t>
             </w:r>
             <w:r>
@@ -939,7 +1539,10 @@
           </w:tcPr>
           <w:p>
             <w:r>
-              <w:t>Date 15</w:t>
+              <w:t>Date 1</w:t>
+            </w:r>
+            <w:r>
+              <w:t>3</w:t>
             </w:r>
             <w:r>
               <w:rPr>
@@ -975,6 +1578,9 @@
           </w:tcPr>
           <w:p>
             <w:r>
+              <w:rPr>
+                <w:noProof/>
+              </w:rPr>
               <w:drawing>
                 <wp:inline distT="0" distB="0" distL="0" distR="0" wp14:anchorId="191559C1" wp14:editId="632105E5">
                   <wp:extent cx="5731510" cy="5151755"/>
@@ -991,7 +1597,7 @@
                           <pic:cNvPicPr/>
                         </pic:nvPicPr>
                         <pic:blipFill>
-                          <a:blip r:embed="rId5"/>
+                          <a:blip r:embed="rId8"/>
                           <a:stretch>
                             <a:fillRect/>
                           </a:stretch>
@@ -1148,8 +1754,140 @@
               <w:t xml:space="preserve">information regarding the </w:t>
             </w:r>
             <w:r>
+              <w:t xml:space="preserve">Games been generated which was key as I now have learnt how to code in HTML making development </w:t>
+            </w:r>
+            <w:r>
+              <w:t>later</w:t>
+            </w:r>
+            <w:r>
+              <w:t xml:space="preserve"> a lot </w:t>
+            </w:r>
+            <w:r>
+              <w:t>easier</w:t>
+            </w:r>
+            <w:r>
+              <w:t xml:space="preserve"> when using HTML within the project.</w:t>
+            </w:r>
+          </w:p>
+        </w:tc>
+      </w:tr>
+      <w:tr>
+        <w:tc>
+          <w:tcPr>
+            <w:tcW w:w="3410" w:type="dxa"/>
+          </w:tcPr>
+          <w:p/>
+        </w:tc>
+      </w:tr>
+      <w:tr>
+        <w:tc>
+          <w:tcPr>
+            <w:tcW w:w="3410" w:type="dxa"/>
+          </w:tcPr>
+          <w:p>
+            <w:r>
+              <w:t xml:space="preserve">Development entry </w:t>
+            </w:r>
+            <w:r>
+              <w:t xml:space="preserve">3 </w:t>
+            </w:r>
+          </w:p>
+        </w:tc>
+      </w:tr>
+      <w:tr>
+        <w:tc>
+          <w:tcPr>
+            <w:tcW w:w="3410" w:type="dxa"/>
+          </w:tcPr>
+          <w:p>
+            <w:r>
+              <w:t>D</w:t>
+            </w:r>
+            <w:r>
+              <w:t>ate</w:t>
+            </w:r>
+            <w:r>
+              <w:t xml:space="preserve"> 15</w:t>
+            </w:r>
+            <w:r>
+              <w:rPr>
+                <w:vertAlign w:val="superscript"/>
+              </w:rPr>
+              <w:t>th</w:t>
+            </w:r>
+            <w:r>
+              <w:rPr>
+                <w:vertAlign w:val="superscript"/>
+              </w:rPr>
+              <w:t xml:space="preserve"> </w:t>
+            </w:r>
+            <w:r>
+              <w:t>May</w:t>
+            </w:r>
+          </w:p>
+        </w:tc>
+      </w:tr>
+      <w:tr>
+        <w:tc>
+          <w:tcPr>
+            <w:tcW w:w="3410" w:type="dxa"/>
+          </w:tcPr>
+          <w:p>
+            <w:r>
+              <w:t>Week</w:t>
+            </w:r>
+            <w:r>
+              <w:t xml:space="preserve"> 3</w:t>
+            </w:r>
+          </w:p>
+        </w:tc>
+      </w:tr>
+      <w:tr>
+        <w:tc>
+          <w:tcPr>
+            <w:tcW w:w="3410" w:type="dxa"/>
+          </w:tcPr>
+          <w:p>
+            <w:r>
+              <w:rPr>
+                <w:noProof/>
+              </w:rPr>
               <w:lastRenderedPageBreak/>
-              <w:t>Games been generated which was key as I now have learnt how to code in HTML making development later on a lot more easier when using HTML within the project.</w:t>
+              <w:drawing>
+                <wp:inline distT="0" distB="0" distL="0" distR="0" wp14:anchorId="06E90F08" wp14:editId="35F24E38">
+                  <wp:extent cx="5731510" cy="1731010"/>
+                  <wp:effectExtent l="0" t="0" r="2540" b="2540"/>
+                  <wp:docPr id="157941595" name="Picture 1"/>
+                  <wp:cNvGraphicFramePr>
+                    <a:graphicFrameLocks xmlns:a="http://schemas.openxmlformats.org/drawingml/2006/main" noChangeAspect="1"/>
+                  </wp:cNvGraphicFramePr>
+                  <a:graphic xmlns:a="http://schemas.openxmlformats.org/drawingml/2006/main">
+                    <a:graphicData uri="http://schemas.openxmlformats.org/drawingml/2006/picture">
+                      <pic:pic xmlns:pic="http://schemas.openxmlformats.org/drawingml/2006/picture">
+                        <pic:nvPicPr>
+                          <pic:cNvPr id="157941595" name=""/>
+                          <pic:cNvPicPr/>
+                        </pic:nvPicPr>
+                        <pic:blipFill>
+                          <a:blip r:embed="rId9"/>
+                          <a:stretch>
+                            <a:fillRect/>
+                          </a:stretch>
+                        </pic:blipFill>
+                        <pic:spPr>
+                          <a:xfrm>
+                            <a:off x="0" y="0"/>
+                            <a:ext cx="5731510" cy="1731010"/>
+                          </a:xfrm>
+                          <a:prstGeom prst="rect">
+                            <a:avLst/>
+                          </a:prstGeom>
+                        </pic:spPr>
+                      </pic:pic>
+                    </a:graphicData>
+                  </a:graphic>
+                </wp:inline>
+              </w:drawing>
             </w:r>
           </w:p>
         </w:tc>
@@ -1159,6 +1897,150 @@
           <w:tcPr>
             <w:tcW w:w="3410" w:type="dxa"/>
           </w:tcPr>
+          <w:p>
+            <w:r>
+              <w:rPr>
+                <w:b/>
+                <w:bCs/>
+              </w:rPr>
+              <w:t>Summary:</w:t>
+            </w:r>
+            <w:r>
+              <w:t xml:space="preserve"> set up a function to return </w:t>
+            </w:r>
+            <w:r>
+              <w:t xml:space="preserve">the first </w:t>
+            </w:r>
+            <w:r>
+              <w:t xml:space="preserve">image </w:t>
+            </w:r>
+            <w:r>
+              <w:t xml:space="preserve">that comes up through a Bing search request. I have additionally made it so the </w:t>
+            </w:r>
+            <w:r>
+              <w:t xml:space="preserve">user can see the image the game name, and developer. </w:t>
+            </w:r>
+            <w:r>
+              <w:t>Additionally,</w:t>
+            </w:r>
+            <w:r>
+              <w:t xml:space="preserve"> as stated in the last </w:t>
+            </w:r>
+            <w:r>
+              <w:t xml:space="preserve">development log I was going to implement a search function for searching for games through their </w:t>
+            </w:r>
+            <w:r>
+              <w:t>name,</w:t>
+            </w:r>
+            <w:r>
+              <w:t xml:space="preserve"> but I decided against it as it was </w:t>
+            </w:r>
+            <w:r>
+              <w:t>too</w:t>
+            </w:r>
+            <w:r>
+              <w:t xml:space="preserve"> </w:t>
+            </w:r>
+            <w:r>
+              <w:t>similar to</w:t>
+            </w:r>
+            <w:r>
+              <w:t>z</w:t>
+            </w:r>
+            <w:r>
+              <w:t xml:space="preserve"> steam.</w:t>
+            </w:r>
+          </w:p>
+        </w:tc>
+      </w:tr>
+      <w:tr>
+        <w:tc>
+          <w:tcPr>
+            <w:tcW w:w="3410" w:type="dxa"/>
+          </w:tcPr>
+          <w:p>
+            <w:r>
+              <w:rPr>
+                <w:b/>
+                <w:bCs/>
+              </w:rPr>
+              <w:t>Challenges and solutions:</w:t>
+            </w:r>
+            <w:r>
+              <w:t xml:space="preserve"> I had faced many challenges </w:t>
+            </w:r>
+            <w:r>
+              <w:t xml:space="preserve">that I was initially trying to connect to steam DB and brake through their </w:t>
+            </w:r>
+            <w:r>
+              <w:t xml:space="preserve">web scraping protection through masking where request was coming from. But I then altered the search to be through Bing and masked the search as a google chrome to successfully break through. </w:t>
+            </w:r>
+            <w:r>
+              <w:t>Additionally,</w:t>
+            </w:r>
+            <w:r>
+              <w:t xml:space="preserve"> the challenge of what image arose because of the thousands of results that would pop up I decided to go through and just chose the first image. Lastly the challenge of the image being reliable and if it </w:t>
+            </w:r>
+            <w:r>
+              <w:t>is</w:t>
+            </w:r>
+            <w:r>
+              <w:t xml:space="preserve"> about the </w:t>
+            </w:r>
+            <w:r>
+              <w:t>game,</w:t>
+            </w:r>
+            <w:r>
+              <w:t xml:space="preserve"> I couldn’t solve the </w:t>
+            </w:r>
+            <w:r>
+              <w:t>problem,</w:t>
+            </w:r>
+            <w:r>
+              <w:t xml:space="preserve"> but </w:t>
+            </w:r>
+            <w:r>
+              <w:t>it was just a possibility as a few times the image can be something different.</w:t>
+            </w:r>
+          </w:p>
+        </w:tc>
+      </w:tr>
+      <w:tr>
+        <w:tc>
+          <w:tcPr>
+            <w:tcW w:w="3410" w:type="dxa"/>
+          </w:tcPr>
+          <w:p>
+            <w:r>
+              <w:rPr>
+                <w:b/>
+                <w:bCs/>
+              </w:rPr>
+              <w:t>Milestones Achieve:</w:t>
+            </w:r>
+            <w:r>
+              <w:t xml:space="preserve"> </w:t>
+            </w:r>
+            <w:r>
+              <w:t xml:space="preserve">The milestones achieved are that I have successfully returned the cover art of the game through a Bing search request and pull method. I have also </w:t>
+            </w:r>
+            <w:r>
+              <w:t>managed</w:t>
+            </w:r>
+            <w:r>
+              <w:t xml:space="preserve"> to display the image at a reasonable size </w:t>
+            </w:r>
+            <w:r>
+              <w:t>along with the developer and game name.</w:t>
+            </w:r>
+          </w:p>
+        </w:tc>
+      </w:tr>
+      <w:tr>
+        <w:tc>
+          <w:tcPr>
+            <w:tcW w:w="3410" w:type="dxa"/>
+          </w:tcPr>
           <w:p/>
         </w:tc>
       </w:tr>
@@ -1167,6 +2049,60 @@
           <w:tcPr>
             <w:tcW w:w="3410" w:type="dxa"/>
           </w:tcPr>
+          <w:p>
+            <w:r>
+              <w:t>Development entry 4</w:t>
+            </w:r>
+          </w:p>
+        </w:tc>
+      </w:tr>
+      <w:tr>
+        <w:tc>
+          <w:tcPr>
+            <w:tcW w:w="3410" w:type="dxa"/>
+          </w:tcPr>
+          <w:p>
+            <w:r>
+              <w:t xml:space="preserve">Date </w:t>
+            </w:r>
+            <w:r>
+              <w:t>29</w:t>
+            </w:r>
+            <w:r>
+              <w:rPr>
+                <w:vertAlign w:val="superscript"/>
+              </w:rPr>
+              <w:t>th</w:t>
+            </w:r>
+            <w:r>
+              <w:t xml:space="preserve"> </w:t>
+            </w:r>
+            <w:r>
+              <w:t>May</w:t>
+            </w:r>
+          </w:p>
+        </w:tc>
+      </w:tr>
+      <w:tr>
+        <w:tc>
+          <w:tcPr>
+            <w:tcW w:w="3410" w:type="dxa"/>
+          </w:tcPr>
+          <w:p>
+            <w:r>
+              <w:t xml:space="preserve">Week </w:t>
+            </w:r>
+            <w:r>
+              <w:t>7</w:t>
+            </w:r>
+          </w:p>
+        </w:tc>
+      </w:tr>
+      <w:tr>
+        <w:tc>
+          <w:tcPr>
+            <w:tcW w:w="3410" w:type="dxa"/>
+          </w:tcPr>
           <w:p/>
         </w:tc>
       </w:tr>
@@ -1175,6 +2111,226 @@
           <w:tcPr>
             <w:tcW w:w="3410" w:type="dxa"/>
           </w:tcPr>
+          <w:p>
+            <w:r>
+              <w:rPr>
+                <w:b/>
+                <w:bCs/>
+              </w:rPr>
+              <w:t>Summary</w:t>
+            </w:r>
+            <w:r>
+              <w:rPr>
+                <w:b/>
+                <w:bCs/>
+              </w:rPr>
+              <w:t>:</w:t>
+            </w:r>
+            <w:r>
+              <w:t xml:space="preserve"> I have created a function that returns </w:t>
+            </w:r>
+            <w:r>
+              <w:t>the trailer</w:t>
+            </w:r>
+            <w:r>
+              <w:t xml:space="preserve"> and fixed the image positioning</w:t>
+            </w:r>
+            <w:r>
+              <w:t xml:space="preserve"> on what size it is on the screen I have also </w:t>
+            </w:r>
+            <w:r>
+              <w:t>figured out how to return the description</w:t>
+            </w:r>
+            <w:r>
+              <w:t>.</w:t>
+            </w:r>
+            <w:r>
+              <w:t xml:space="preserve"> I have also found the steam</w:t>
+            </w:r>
+            <w:r>
+              <w:t>DB</w:t>
+            </w:r>
+            <w:r>
+              <w:t xml:space="preserve"> API that allows me to return all specified informati</w:t>
+            </w:r>
+            <w:r>
+              <w:t xml:space="preserve">on on the app that I </w:t>
+            </w:r>
+            <w:r>
+              <w:t>need</w:t>
+            </w:r>
+          </w:p>
+        </w:tc>
+      </w:tr>
+      <w:tr>
+        <w:tc>
+          <w:tcPr>
+            <w:tcW w:w="3410" w:type="dxa"/>
+          </w:tcPr>
+          <w:p>
+            <w:r>
+              <w:rPr>
+                <w:b/>
+                <w:bCs/>
+              </w:rPr>
+              <w:t>Challenges and solutions</w:t>
+            </w:r>
+            <w:r>
+              <w:t xml:space="preserve">: </w:t>
+            </w:r>
+            <w:r>
+              <w:t xml:space="preserve">the challenges that I faced were finding the areas that I can get </w:t>
+            </w:r>
+            <w:r>
+              <w:t>all</w:t>
+            </w:r>
+            <w:r>
+              <w:t xml:space="preserve"> this information </w:t>
+            </w:r>
+            <w:r>
+              <w:t xml:space="preserve">from and how to access it for each game, solved </w:t>
+            </w:r>
+            <w:r>
+              <w:t>through</w:t>
+            </w:r>
+            <w:r>
+              <w:t xml:space="preserve"> researching the steam DB</w:t>
+            </w:r>
+            <w:r>
+              <w:t xml:space="preserve"> and finding API documents of HTML</w:t>
+            </w:r>
+            <w:r>
+              <w:t xml:space="preserve">. </w:t>
+            </w:r>
+            <w:r>
+              <w:t>Furthermore,</w:t>
+            </w:r>
+            <w:r>
+              <w:t xml:space="preserve"> an additional </w:t>
+            </w:r>
+            <w:r>
+              <w:t xml:space="preserve">challenge I faced is the </w:t>
+            </w:r>
+          </w:p>
+        </w:tc>
+      </w:tr>
+      <w:tr>
+        <w:tc>
+          <w:tcPr>
+            <w:tcW w:w="3410" w:type="dxa"/>
+          </w:tcPr>
+          <w:p>
+            <w:r>
+              <w:rPr>
+                <w:b/>
+                <w:bCs/>
+              </w:rPr>
+              <w:t>Milestones:</w:t>
+            </w:r>
+            <w:r>
+              <w:t xml:space="preserve"> </w:t>
+            </w:r>
+            <w:r>
+              <w:t xml:space="preserve">I </w:t>
+            </w:r>
+            <w:r>
+              <w:t>have found t</w:t>
+            </w:r>
+            <w:r>
+              <w:t xml:space="preserve">he access point for the trailer and additionally I have managed to send a request and </w:t>
+            </w:r>
+            <w:r>
+              <w:t>return the trailer and display on the website. Additionally, I have gotten the game description to be displayed</w:t>
+            </w:r>
+            <w:r>
+              <w:t xml:space="preserve">. </w:t>
+            </w:r>
+            <w:r>
+              <w:t>Lastly,</w:t>
+            </w:r>
+            <w:r>
+              <w:t xml:space="preserve"> I have found a </w:t>
+            </w:r>
+            <w:r>
+              <w:t xml:space="preserve">website that will be used throughout the whole development for getting all the </w:t>
+            </w:r>
+            <w:r>
+              <w:t>information in the future about the app.</w:t>
+            </w:r>
+          </w:p>
+        </w:tc>
+      </w:tr>
+      <w:tr>
+        <w:tc>
+          <w:tcPr>
+            <w:tcW w:w="3410" w:type="dxa"/>
+          </w:tcPr>
+          <w:p>
+            <w:pPr>
+              <w:rPr>
+                <w:b/>
+                <w:bCs/>
+              </w:rPr>
+            </w:pPr>
+          </w:p>
+        </w:tc>
+      </w:tr>
+      <w:tr>
+        <w:tc>
+          <w:tcPr>
+            <w:tcW w:w="3410" w:type="dxa"/>
+          </w:tcPr>
+          <w:p>
+            <w:r>
+              <w:t xml:space="preserve">Development entry </w:t>
+            </w:r>
+            <w:r>
+              <w:t>5</w:t>
+            </w:r>
+          </w:p>
+        </w:tc>
+      </w:tr>
+      <w:tr>
+        <w:tc>
+          <w:tcPr>
+            <w:tcW w:w="3410" w:type="dxa"/>
+          </w:tcPr>
+          <w:p>
+            <w:r>
+              <w:t xml:space="preserve">Date </w:t>
+            </w:r>
+            <w:r>
+              <w:t>June 18</w:t>
+            </w:r>
+            <w:r>
+              <w:rPr>
+                <w:vertAlign w:val="superscript"/>
+              </w:rPr>
+              <w:t>th</w:t>
+            </w:r>
+            <w:r>
+              <w:t xml:space="preserve"> </w:t>
+            </w:r>
+          </w:p>
+        </w:tc>
+      </w:tr>
+      <w:tr>
+        <w:tc>
+          <w:tcPr>
+            <w:tcW w:w="3410" w:type="dxa"/>
+          </w:tcPr>
+          <w:p>
+            <w:r>
+              <w:t>Week 8</w:t>
+            </w:r>
+          </w:p>
+        </w:tc>
+      </w:tr>
+      <w:tr>
+        <w:tc>
+          <w:tcPr>
+            <w:tcW w:w="3410" w:type="dxa"/>
+          </w:tcPr>
           <w:p/>
         </w:tc>
       </w:tr>
@@ -1183,14 +2339,2372 @@
           <w:tcPr>
             <w:tcW w:w="3410" w:type="dxa"/>
           </w:tcPr>
+          <w:p>
+            <w:r>
+              <w:t xml:space="preserve">Summary: Improving quality of through fixing the video sizing, additionally I have </w:t>
+            </w:r>
+            <w:r>
+              <w:t xml:space="preserve">added a show/ hide description feature. </w:t>
+            </w:r>
+            <w:r>
+              <w:t xml:space="preserve">I have also fixed the description </w:t>
+            </w:r>
+            <w:r>
+              <w:t>showing all the HTML code</w:t>
+            </w:r>
+            <w:r>
+              <w:t>.</w:t>
+            </w:r>
+          </w:p>
+        </w:tc>
+      </w:tr>
+      <w:tr>
+        <w:tc>
+          <w:tcPr>
+            <w:tcW w:w="3410" w:type="dxa"/>
+          </w:tcPr>
+          <w:p>
+            <w:r>
+              <w:lastRenderedPageBreak/>
+              <w:t>Challen</w:t>
+            </w:r>
+            <w:r>
+              <w:t>ges</w:t>
+            </w:r>
+            <w:r>
+              <w:t xml:space="preserve"> and solutions: </w:t>
+            </w:r>
+            <w:r>
+              <w:t>I</w:t>
+            </w:r>
+            <w:r>
+              <w:t xml:space="preserve"> faced challenges of not knowing how to </w:t>
+            </w:r>
+            <w:r>
+              <w:t xml:space="preserve">get the button to make the text be hidden or reappear </w:t>
+            </w:r>
+            <w:r>
+              <w:t>and additional challenge</w:t>
+            </w:r>
+            <w:r>
+              <w:t xml:space="preserve"> was I struggled to implement beautiful soup to remove the </w:t>
+            </w:r>
+            <w:r>
+              <w:t>HTML from the description.</w:t>
+            </w:r>
+          </w:p>
+        </w:tc>
+      </w:tr>
+      <w:tr>
+        <w:tc>
+          <w:tcPr>
+            <w:tcW w:w="3410" w:type="dxa"/>
+          </w:tcPr>
+          <w:p>
+            <w:r>
+              <w:t xml:space="preserve">Milestones: nothing really to big was achieved it was just the problem of having HTML </w:t>
+            </w:r>
+            <w:r>
+              <w:t>in the description took to much time than it should.</w:t>
+            </w:r>
+          </w:p>
+        </w:tc>
+      </w:tr>
+      <w:tr>
+        <w:tc>
+          <w:tcPr>
+            <w:tcW w:w="3410" w:type="dxa"/>
+          </w:tcPr>
           <w:p/>
+        </w:tc>
+      </w:tr>
+      <w:tr>
+        <w:tc>
+          <w:tcPr>
+            <w:tcW w:w="3410" w:type="dxa"/>
+          </w:tcPr>
+          <w:p>
+            <w:r>
+              <w:t xml:space="preserve">Development entry </w:t>
+            </w:r>
+            <w:r>
+              <w:t>6</w:t>
+            </w:r>
+          </w:p>
+        </w:tc>
+      </w:tr>
+      <w:tr>
+        <w:tc>
+          <w:tcPr>
+            <w:tcW w:w="3410" w:type="dxa"/>
+          </w:tcPr>
+          <w:p>
+            <w:r>
+              <w:t xml:space="preserve">Date </w:t>
+            </w:r>
+            <w:r>
+              <w:t>25</w:t>
+            </w:r>
+            <w:r>
+              <w:rPr>
+                <w:vertAlign w:val="superscript"/>
+              </w:rPr>
+              <w:t>th</w:t>
+            </w:r>
+            <w:r>
+              <w:t xml:space="preserve"> June</w:t>
+            </w:r>
+          </w:p>
+        </w:tc>
+      </w:tr>
+      <w:tr>
+        <w:tc>
+          <w:tcPr>
+            <w:tcW w:w="3410" w:type="dxa"/>
+          </w:tcPr>
+          <w:p>
+            <w:r>
+              <w:t>Week 9</w:t>
+            </w:r>
+          </w:p>
+        </w:tc>
+      </w:tr>
+      <w:tr>
+        <w:tc>
+          <w:tcPr>
+            <w:tcW w:w="3410" w:type="dxa"/>
+          </w:tcPr>
+          <w:p/>
+        </w:tc>
+      </w:tr>
+      <w:tr>
+        <w:tc>
+          <w:tcPr>
+            <w:tcW w:w="3410" w:type="dxa"/>
+          </w:tcPr>
+          <w:p>
+            <w:r>
+              <w:t>Summary</w:t>
+            </w:r>
+            <w:r>
+              <w:t xml:space="preserve">: I have added a carousel that </w:t>
+            </w:r>
+            <w:r>
+              <w:t xml:space="preserve">loops through showing pictures of what the gameplay is. </w:t>
+            </w:r>
+            <w:r>
+              <w:t>Additionally,</w:t>
+            </w:r>
+            <w:r>
+              <w:t xml:space="preserve"> I have got it to only display the</w:t>
+            </w:r>
+            <w:r>
+              <w:t xml:space="preserve"> platforms </w:t>
+            </w:r>
+            <w:r>
+              <w:t xml:space="preserve">the game is on. I have fixed a couple of bugs and tiddy up the </w:t>
+            </w:r>
+            <w:r>
+              <w:t xml:space="preserve">website to look a bit nicer and more appeasing </w:t>
+            </w:r>
+            <w:r>
+              <w:t xml:space="preserve"> </w:t>
+            </w:r>
+          </w:p>
+        </w:tc>
+      </w:tr>
+      <w:tr>
+        <w:tc>
+          <w:tcPr>
+            <w:tcW w:w="3410" w:type="dxa"/>
+          </w:tcPr>
+          <w:p>
+            <w:r>
+              <w:t>Challenges and solutions:</w:t>
+            </w:r>
+            <w:r>
+              <w:t xml:space="preserve"> </w:t>
+            </w:r>
+            <w:r>
+              <w:t xml:space="preserve">Challenges I faced where that I couldn’t get the trailer to view </w:t>
+            </w:r>
+            <w:r>
+              <w:t xml:space="preserve">within the </w:t>
+            </w:r>
+            <w:r>
+              <w:t>carousel,</w:t>
+            </w:r>
+            <w:r>
+              <w:t xml:space="preserve"> so I had to just place it outside and additionally the viewing of the carousel is a bit </w:t>
+            </w:r>
+            <w:r>
+              <w:t xml:space="preserve">bugging when it changes slide it glitches with the screen for a second. [I was additionally going to include the </w:t>
+            </w:r>
+            <w:r>
+              <w:t>price,</w:t>
+            </w:r>
+            <w:r>
+              <w:t xml:space="preserve"> but it all displayed differently for each app I couldn’t get it working so I had to scratch the idea. I additionally realised a genre search feature was </w:t>
+            </w:r>
+            <w:r>
+              <w:t xml:space="preserve">working partially but I couldn’t get the end point URL for each genre where all its games are stored and because the way attain each bit of data makes it </w:t>
+            </w:r>
+            <w:r>
+              <w:t>difficult to implement a genre search because I don’t pull all the data about every game and store it I only request when needed.</w:t>
+            </w:r>
+          </w:p>
+        </w:tc>
+      </w:tr>
+      <w:tr>
+        <w:tc>
+          <w:tcPr>
+            <w:tcW w:w="3410" w:type="dxa"/>
+          </w:tcPr>
+          <w:p>
+            <w:r>
+              <w:t>Milestones achieved:</w:t>
+            </w:r>
+            <w:r>
+              <w:t xml:space="preserve"> I created a </w:t>
+            </w:r>
+            <w:r>
+              <w:t xml:space="preserve">high functioning carousel that displays relevant pictures about the game I have also </w:t>
+            </w:r>
+            <w:r>
+              <w:t xml:space="preserve">fixed up the platforms. </w:t>
+            </w:r>
+            <w:r>
+              <w:t>Additionally,</w:t>
+            </w:r>
+            <w:r>
+              <w:t xml:space="preserve"> I finished finalizing some of the features</w:t>
+            </w:r>
+          </w:p>
         </w:tc>
       </w:tr>
     </w:tbl>
     <w:p/>
     <w:p>
-      <w:r>
+      <w:pPr>
+        <w:rPr>
+          <w:b/>
+          <w:bCs/>
+          <w:sz w:val="36"/>
+          <w:szCs w:val="36"/>
+        </w:rPr>
+      </w:pPr>
+    </w:p>
+    <w:p>
+      <w:pPr>
+        <w:rPr>
+          <w:b/>
+          <w:bCs/>
+          <w:sz w:val="36"/>
+          <w:szCs w:val="36"/>
+        </w:rPr>
+      </w:pPr>
+      <w:r>
+        <w:rPr>
+          <w:b/>
+          <w:bCs/>
+          <w:sz w:val="36"/>
+          <w:szCs w:val="36"/>
+        </w:rPr>
+        <w:t xml:space="preserve">4.1 Testing table </w:t>
+      </w:r>
+    </w:p>
+    <w:tbl>
+      <w:tblPr>
+        <w:tblStyle w:val="TableGrid"/>
+        <w:tblW w:w="0" w:type="auto"/>
+        <w:tblLook w:val="04A0" w:firstRow="1" w:lastRow="0" w:firstColumn="1" w:lastColumn="0" w:noHBand="0" w:noVBand="1"/>
+      </w:tblPr>
+      <w:tblGrid>
+        <w:gridCol w:w="709"/>
+        <w:gridCol w:w="1129"/>
+        <w:gridCol w:w="1329"/>
+        <w:gridCol w:w="1057"/>
+        <w:gridCol w:w="1318"/>
+        <w:gridCol w:w="1196"/>
+        <w:gridCol w:w="1085"/>
+        <w:gridCol w:w="1193"/>
+      </w:tblGrid>
+      <w:tr>
+        <w:tc>
+          <w:tcPr>
+            <w:tcW w:w="959" w:type="dxa"/>
+          </w:tcPr>
+          <w:p>
+            <w:pPr>
+              <w:rPr>
+                <w:b/>
+                <w:bCs/>
+                <w:sz w:val="20"/>
+                <w:szCs w:val="20"/>
+              </w:rPr>
+            </w:pPr>
+            <w:r>
+              <w:rPr>
+                <w:b/>
+                <w:bCs/>
+                <w:sz w:val="20"/>
+                <w:szCs w:val="20"/>
+              </w:rPr>
+              <w:t>Test</w:t>
+            </w:r>
+            <w:r>
+              <w:rPr>
+                <w:b/>
+                <w:bCs/>
+                <w:sz w:val="20"/>
+                <w:szCs w:val="20"/>
+              </w:rPr>
+              <w:t xml:space="preserve"> ID</w:t>
+            </w:r>
+          </w:p>
+        </w:tc>
+        <w:tc>
+          <w:tcPr>
+            <w:tcW w:w="1338" w:type="dxa"/>
+          </w:tcPr>
+          <w:p>
+            <w:pPr>
+              <w:rPr>
+                <w:b/>
+                <w:bCs/>
+                <w:sz w:val="20"/>
+                <w:szCs w:val="20"/>
+              </w:rPr>
+            </w:pPr>
+            <w:r>
+              <w:rPr>
+                <w:b/>
+                <w:bCs/>
+                <w:sz w:val="20"/>
+                <w:szCs w:val="20"/>
+              </w:rPr>
+              <w:t>Category</w:t>
+            </w:r>
+          </w:p>
+        </w:tc>
+        <w:tc>
+          <w:tcPr>
+            <w:tcW w:w="1497" w:type="dxa"/>
+          </w:tcPr>
+          <w:p>
+            <w:pPr>
+              <w:rPr>
+                <w:b/>
+                <w:bCs/>
+                <w:sz w:val="20"/>
+                <w:szCs w:val="20"/>
+              </w:rPr>
+            </w:pPr>
+            <w:r>
+              <w:rPr>
+                <w:b/>
+                <w:bCs/>
+                <w:sz w:val="20"/>
+                <w:szCs w:val="20"/>
+              </w:rPr>
+              <w:t>Test case description</w:t>
+            </w:r>
+          </w:p>
+        </w:tc>
+        <w:tc>
+          <w:tcPr>
+            <w:tcW w:w="898" w:type="dxa"/>
+          </w:tcPr>
+          <w:p>
+            <w:pPr>
+              <w:rPr>
+                <w:b/>
+                <w:bCs/>
+                <w:sz w:val="20"/>
+                <w:szCs w:val="20"/>
+              </w:rPr>
+            </w:pPr>
+            <w:r>
+              <w:rPr>
+                <w:b/>
+                <w:bCs/>
+                <w:sz w:val="20"/>
+                <w:szCs w:val="20"/>
+              </w:rPr>
+              <w:t>Input to provide</w:t>
+            </w:r>
+          </w:p>
+        </w:tc>
+        <w:tc>
+          <w:tcPr>
+            <w:tcW w:w="1137" w:type="dxa"/>
+          </w:tcPr>
+          <w:p>
+            <w:pPr>
+              <w:rPr>
+                <w:b/>
+                <w:bCs/>
+                <w:sz w:val="20"/>
+                <w:szCs w:val="20"/>
+              </w:rPr>
+            </w:pPr>
+            <w:r>
+              <w:rPr>
+                <w:b/>
+                <w:bCs/>
+                <w:sz w:val="20"/>
+                <w:szCs w:val="20"/>
+              </w:rPr>
+              <w:t>Expected output</w:t>
+            </w:r>
+          </w:p>
+        </w:tc>
+        <w:tc>
+          <w:tcPr>
+            <w:tcW w:w="1137" w:type="dxa"/>
+          </w:tcPr>
+          <w:p>
+            <w:pPr>
+              <w:rPr>
+                <w:b/>
+                <w:bCs/>
+                <w:sz w:val="20"/>
+                <w:szCs w:val="20"/>
+              </w:rPr>
+            </w:pPr>
+            <w:r>
+              <w:rPr>
+                <w:b/>
+                <w:bCs/>
+                <w:sz w:val="20"/>
+                <w:szCs w:val="20"/>
+              </w:rPr>
+              <w:t>Actual output</w:t>
+            </w:r>
+          </w:p>
+        </w:tc>
+        <w:tc>
+          <w:tcPr>
+            <w:tcW w:w="1138" w:type="dxa"/>
+          </w:tcPr>
+          <w:p>
+            <w:pPr>
+              <w:rPr>
+                <w:b/>
+                <w:bCs/>
+                <w:sz w:val="20"/>
+                <w:szCs w:val="20"/>
+              </w:rPr>
+            </w:pPr>
+            <w:r>
+              <w:rPr>
+                <w:b/>
+                <w:bCs/>
+                <w:sz w:val="20"/>
+                <w:szCs w:val="20"/>
+              </w:rPr>
+              <w:t>Pass/Fail</w:t>
+            </w:r>
+          </w:p>
+        </w:tc>
+        <w:tc>
+          <w:tcPr>
+            <w:tcW w:w="1138" w:type="dxa"/>
+          </w:tcPr>
+          <w:p>
+            <w:pPr>
+              <w:rPr>
+                <w:b/>
+                <w:bCs/>
+                <w:sz w:val="20"/>
+                <w:szCs w:val="20"/>
+              </w:rPr>
+            </w:pPr>
+            <w:r>
+              <w:rPr>
+                <w:b/>
+                <w:bCs/>
+                <w:sz w:val="20"/>
+                <w:szCs w:val="20"/>
+              </w:rPr>
+              <w:t>Action taken</w:t>
+            </w:r>
+          </w:p>
+        </w:tc>
+      </w:tr>
+      <w:tr>
+        <w:tc>
+          <w:tcPr>
+            <w:tcW w:w="959" w:type="dxa"/>
+          </w:tcPr>
+          <w:p>
+            <w:pPr>
+              <w:rPr>
+                <w:sz w:val="20"/>
+                <w:szCs w:val="20"/>
+              </w:rPr>
+            </w:pPr>
+            <w:r>
+              <w:rPr>
+                <w:sz w:val="20"/>
+                <w:szCs w:val="20"/>
+              </w:rPr>
+              <w:t xml:space="preserve">Test </w:t>
+            </w:r>
+            <w:r>
+              <w:rPr>
+                <w:sz w:val="20"/>
+                <w:szCs w:val="20"/>
+              </w:rPr>
+              <w:t>1</w:t>
+            </w:r>
+          </w:p>
+        </w:tc>
+        <w:tc>
+          <w:tcPr>
+            <w:tcW w:w="1338" w:type="dxa"/>
+          </w:tcPr>
+          <w:p>
+            <w:pPr>
+              <w:rPr>
+                <w:sz w:val="20"/>
+                <w:szCs w:val="20"/>
+              </w:rPr>
+            </w:pPr>
+            <w:r>
+              <w:rPr>
+                <w:sz w:val="20"/>
+                <w:szCs w:val="20"/>
+              </w:rPr>
+              <w:t>Data check</w:t>
+            </w:r>
+          </w:p>
+        </w:tc>
+        <w:tc>
+          <w:tcPr>
+            <w:tcW w:w="1497" w:type="dxa"/>
+          </w:tcPr>
+          <w:p>
+            <w:pPr>
+              <w:rPr>
+                <w:sz w:val="20"/>
+                <w:szCs w:val="20"/>
+              </w:rPr>
+            </w:pPr>
+            <w:r>
+              <w:rPr>
+                <w:sz w:val="20"/>
+                <w:szCs w:val="20"/>
+              </w:rPr>
+              <w:t>Testing if the steam DB connection was successful</w:t>
+            </w:r>
+            <w:r>
+              <w:rPr>
+                <w:sz w:val="20"/>
+                <w:szCs w:val="20"/>
+              </w:rPr>
+              <w:t xml:space="preserve"> </w:t>
+            </w:r>
+          </w:p>
+        </w:tc>
+        <w:tc>
+          <w:tcPr>
+            <w:tcW w:w="898" w:type="dxa"/>
+          </w:tcPr>
+          <w:p>
+            <w:pPr>
+              <w:rPr>
+                <w:sz w:val="20"/>
+                <w:szCs w:val="20"/>
+              </w:rPr>
+            </w:pPr>
+            <w:r>
+              <w:rPr>
+                <w:sz w:val="20"/>
+                <w:szCs w:val="20"/>
+              </w:rPr>
+              <w:t>APPID</w:t>
+            </w:r>
+          </w:p>
+        </w:tc>
+        <w:tc>
+          <w:tcPr>
+            <w:tcW w:w="1137" w:type="dxa"/>
+          </w:tcPr>
+          <w:p>
+            <w:pPr>
+              <w:rPr>
+                <w:sz w:val="20"/>
+                <w:szCs w:val="20"/>
+              </w:rPr>
+            </w:pPr>
+            <w:r>
+              <w:rPr>
+                <w:sz w:val="20"/>
+                <w:szCs w:val="20"/>
+              </w:rPr>
+              <w:t>If successful Data,</w:t>
+            </w:r>
+            <w:r>
+              <w:rPr>
+                <w:sz w:val="20"/>
+                <w:szCs w:val="20"/>
+              </w:rPr>
+              <w:t xml:space="preserve"> such as the description and all the data Steam has about a game</w:t>
+            </w:r>
+          </w:p>
+        </w:tc>
+        <w:tc>
+          <w:tcPr>
+            <w:tcW w:w="1137" w:type="dxa"/>
+          </w:tcPr>
+          <w:p>
+            <w:pPr>
+              <w:rPr>
+                <w:sz w:val="20"/>
+                <w:szCs w:val="20"/>
+              </w:rPr>
+            </w:pPr>
+            <w:r>
+              <w:rPr>
+                <w:sz w:val="20"/>
+                <w:szCs w:val="20"/>
+              </w:rPr>
+              <w:t>All data about the game seam has and the description</w:t>
+            </w:r>
+          </w:p>
+        </w:tc>
+        <w:tc>
+          <w:tcPr>
+            <w:tcW w:w="1138" w:type="dxa"/>
+          </w:tcPr>
+          <w:p>
+            <w:pPr>
+              <w:rPr>
+                <w:sz w:val="20"/>
+                <w:szCs w:val="20"/>
+              </w:rPr>
+            </w:pPr>
+            <w:r>
+              <w:rPr>
+                <w:sz w:val="20"/>
+                <w:szCs w:val="20"/>
+              </w:rPr>
+              <w:t>Pass</w:t>
+            </w:r>
+          </w:p>
+        </w:tc>
+        <w:tc>
+          <w:tcPr>
+            <w:tcW w:w="1138" w:type="dxa"/>
+          </w:tcPr>
+          <w:p>
+            <w:pPr>
+              <w:rPr>
+                <w:sz w:val="20"/>
+                <w:szCs w:val="20"/>
+              </w:rPr>
+            </w:pPr>
+            <w:r>
+              <w:rPr>
+                <w:sz w:val="20"/>
+                <w:szCs w:val="20"/>
+              </w:rPr>
+              <w:t>N/A</w:t>
+            </w:r>
+          </w:p>
+        </w:tc>
+      </w:tr>
+      <w:tr>
+        <w:tc>
+          <w:tcPr>
+            <w:tcW w:w="959" w:type="dxa"/>
+          </w:tcPr>
+          <w:p>
+            <w:pPr>
+              <w:rPr>
+                <w:sz w:val="20"/>
+                <w:szCs w:val="20"/>
+              </w:rPr>
+            </w:pPr>
+            <w:r>
+              <w:rPr>
+                <w:sz w:val="20"/>
+                <w:szCs w:val="20"/>
+              </w:rPr>
+              <w:t>Test 2</w:t>
+            </w:r>
+          </w:p>
+        </w:tc>
+        <w:tc>
+          <w:tcPr>
+            <w:tcW w:w="1338" w:type="dxa"/>
+          </w:tcPr>
+          <w:p>
+            <w:pPr>
+              <w:rPr>
+                <w:sz w:val="20"/>
+                <w:szCs w:val="20"/>
+              </w:rPr>
+            </w:pPr>
+            <w:r>
+              <w:rPr>
+                <w:sz w:val="20"/>
+                <w:szCs w:val="20"/>
+              </w:rPr>
+              <w:t>Logic check</w:t>
+            </w:r>
+          </w:p>
+        </w:tc>
+        <w:tc>
+          <w:tcPr>
+            <w:tcW w:w="1497" w:type="dxa"/>
+          </w:tcPr>
+          <w:p>
+            <w:pPr>
+              <w:rPr>
+                <w:sz w:val="20"/>
+                <w:szCs w:val="20"/>
+              </w:rPr>
+            </w:pPr>
+            <w:r>
+              <w:rPr>
+                <w:sz w:val="20"/>
+                <w:szCs w:val="20"/>
+              </w:rPr>
+              <w:t xml:space="preserve">Testing to see if the genre input requires specific </w:t>
+            </w:r>
+            <w:r>
+              <w:rPr>
+                <w:sz w:val="20"/>
+                <w:szCs w:val="20"/>
+              </w:rPr>
+              <w:t>wording</w:t>
+            </w:r>
+          </w:p>
+        </w:tc>
+        <w:tc>
+          <w:tcPr>
+            <w:tcW w:w="898" w:type="dxa"/>
+          </w:tcPr>
+          <w:p>
+            <w:pPr>
+              <w:rPr>
+                <w:sz w:val="20"/>
+                <w:szCs w:val="20"/>
+              </w:rPr>
+            </w:pPr>
+            <w:r>
+              <w:rPr>
+                <w:sz w:val="20"/>
+                <w:szCs w:val="20"/>
+              </w:rPr>
+              <w:t>Search genre</w:t>
+            </w:r>
+            <w:r>
+              <w:rPr>
+                <w:sz w:val="20"/>
+                <w:szCs w:val="20"/>
+              </w:rPr>
+              <w:t xml:space="preserve"> such as Action, action </w:t>
+            </w:r>
+            <w:r>
+              <w:rPr>
+                <w:sz w:val="20"/>
+                <w:szCs w:val="20"/>
+              </w:rPr>
+              <w:t>aCtIoN</w:t>
+            </w:r>
+          </w:p>
+        </w:tc>
+        <w:tc>
+          <w:tcPr>
+            <w:tcW w:w="1137" w:type="dxa"/>
+          </w:tcPr>
+          <w:p>
+            <w:pPr>
+              <w:rPr>
+                <w:sz w:val="20"/>
+                <w:szCs w:val="20"/>
+              </w:rPr>
+            </w:pPr>
+            <w:r>
+              <w:rPr>
+                <w:sz w:val="20"/>
+                <w:szCs w:val="20"/>
+              </w:rPr>
+              <w:t xml:space="preserve">Display a game with </w:t>
+            </w:r>
+            <w:r>
+              <w:rPr>
+                <w:sz w:val="20"/>
+                <w:szCs w:val="20"/>
+              </w:rPr>
+              <w:t>related genre</w:t>
+            </w:r>
+          </w:p>
+        </w:tc>
+        <w:tc>
+          <w:tcPr>
+            <w:tcW w:w="1137" w:type="dxa"/>
+          </w:tcPr>
+          <w:p>
+            <w:pPr>
+              <w:rPr>
+                <w:sz w:val="20"/>
+                <w:szCs w:val="20"/>
+              </w:rPr>
+            </w:pPr>
+            <w:r>
+              <w:rPr>
+                <w:sz w:val="20"/>
+                <w:szCs w:val="20"/>
+              </w:rPr>
+              <w:t xml:space="preserve">Error as </w:t>
+            </w:r>
+            <w:r>
+              <w:rPr>
+                <w:sz w:val="20"/>
+                <w:szCs w:val="20"/>
+              </w:rPr>
+              <w:t>action, aCtIoN didn’t work because of capital letters</w:t>
+            </w:r>
+          </w:p>
+        </w:tc>
+        <w:tc>
+          <w:tcPr>
+            <w:tcW w:w="1138" w:type="dxa"/>
+          </w:tcPr>
+          <w:p>
+            <w:pPr>
+              <w:rPr>
+                <w:sz w:val="20"/>
+                <w:szCs w:val="20"/>
+              </w:rPr>
+            </w:pPr>
+            <w:r>
+              <w:rPr>
+                <w:sz w:val="20"/>
+                <w:szCs w:val="20"/>
+              </w:rPr>
+              <w:t>Fail</w:t>
+            </w:r>
+          </w:p>
+        </w:tc>
+        <w:tc>
+          <w:tcPr>
+            <w:tcW w:w="1138" w:type="dxa"/>
+          </w:tcPr>
+          <w:p>
+            <w:pPr>
+              <w:rPr>
+                <w:sz w:val="20"/>
+                <w:szCs w:val="20"/>
+              </w:rPr>
+            </w:pPr>
+            <w:r>
+              <w:rPr>
+                <w:sz w:val="20"/>
+                <w:szCs w:val="20"/>
+              </w:rPr>
+              <w:t xml:space="preserve">I created a </w:t>
+            </w:r>
+            <w:r>
+              <w:rPr>
+                <w:sz w:val="20"/>
+                <w:szCs w:val="20"/>
+              </w:rPr>
+              <w:t>drop-down</w:t>
+            </w:r>
+            <w:r>
+              <w:rPr>
+                <w:sz w:val="20"/>
+                <w:szCs w:val="20"/>
+              </w:rPr>
+              <w:t xml:space="preserve"> </w:t>
+            </w:r>
+            <w:r>
+              <w:rPr>
+                <w:sz w:val="20"/>
+                <w:szCs w:val="20"/>
+              </w:rPr>
+              <w:t xml:space="preserve">menu </w:t>
+            </w:r>
+            <w:r>
+              <w:rPr>
+                <w:sz w:val="20"/>
+                <w:szCs w:val="20"/>
+              </w:rPr>
+              <w:t xml:space="preserve">selection that will allow the user chose genre so specific spelling is </w:t>
+            </w:r>
+            <w:r>
+              <w:rPr>
+                <w:sz w:val="20"/>
+                <w:szCs w:val="20"/>
+              </w:rPr>
+              <w:t>overwritten</w:t>
+            </w:r>
+            <w:r>
+              <w:rPr>
+                <w:sz w:val="20"/>
+                <w:szCs w:val="20"/>
+              </w:rPr>
+              <w:t xml:space="preserve"> and </w:t>
+            </w:r>
+            <w:r>
+              <w:rPr>
+                <w:sz w:val="20"/>
+                <w:szCs w:val="20"/>
+              </w:rPr>
+              <w:lastRenderedPageBreak/>
+              <w:t>eliminates logic errors</w:t>
+            </w:r>
+          </w:p>
+        </w:tc>
+      </w:tr>
+      <w:tr>
+        <w:tc>
+          <w:tcPr>
+            <w:tcW w:w="959" w:type="dxa"/>
+          </w:tcPr>
+          <w:p>
+            <w:pPr>
+              <w:rPr>
+                <w:sz w:val="20"/>
+                <w:szCs w:val="20"/>
+              </w:rPr>
+            </w:pPr>
+            <w:r>
+              <w:rPr>
+                <w:sz w:val="20"/>
+                <w:szCs w:val="20"/>
+              </w:rPr>
+              <w:lastRenderedPageBreak/>
+              <w:t>Test 3</w:t>
+            </w:r>
+          </w:p>
+        </w:tc>
+        <w:tc>
+          <w:tcPr>
+            <w:tcW w:w="1338" w:type="dxa"/>
+          </w:tcPr>
+          <w:p>
+            <w:pPr>
+              <w:rPr>
+                <w:sz w:val="20"/>
+                <w:szCs w:val="20"/>
+              </w:rPr>
+            </w:pPr>
+            <w:r>
+              <w:rPr>
+                <w:sz w:val="20"/>
+                <w:szCs w:val="20"/>
+              </w:rPr>
+              <w:t>Request success check</w:t>
+            </w:r>
+          </w:p>
+        </w:tc>
+        <w:tc>
+          <w:tcPr>
+            <w:tcW w:w="1497" w:type="dxa"/>
+          </w:tcPr>
+          <w:p>
+            <w:pPr>
+              <w:rPr>
+                <w:sz w:val="20"/>
+                <w:szCs w:val="20"/>
+              </w:rPr>
+            </w:pPr>
+            <w:r>
+              <w:rPr>
+                <w:sz w:val="20"/>
+                <w:szCs w:val="20"/>
+              </w:rPr>
+              <w:t>Testing to see if connection Bing search</w:t>
+            </w:r>
+            <w:r>
+              <w:rPr>
+                <w:sz w:val="20"/>
+                <w:szCs w:val="20"/>
+              </w:rPr>
+              <w:t xml:space="preserve"> connection</w:t>
+            </w:r>
+            <w:r>
+              <w:rPr>
+                <w:sz w:val="20"/>
+                <w:szCs w:val="20"/>
+              </w:rPr>
+              <w:t xml:space="preserve"> is successful</w:t>
+            </w:r>
+          </w:p>
+        </w:tc>
+        <w:tc>
+          <w:tcPr>
+            <w:tcW w:w="898" w:type="dxa"/>
+          </w:tcPr>
+          <w:p>
+            <w:pPr>
+              <w:rPr>
+                <w:sz w:val="20"/>
+                <w:szCs w:val="20"/>
+              </w:rPr>
+            </w:pPr>
+            <w:r>
+              <w:rPr>
+                <w:sz w:val="20"/>
+                <w:szCs w:val="20"/>
+              </w:rPr>
+              <w:t>Query + URL</w:t>
+            </w:r>
+          </w:p>
+        </w:tc>
+        <w:tc>
+          <w:tcPr>
+            <w:tcW w:w="1137" w:type="dxa"/>
+          </w:tcPr>
+          <w:p>
+            <w:pPr>
+              <w:rPr>
+                <w:sz w:val="20"/>
+                <w:szCs w:val="20"/>
+              </w:rPr>
+            </w:pPr>
+            <w:r>
+              <w:rPr>
+                <w:sz w:val="20"/>
+                <w:szCs w:val="20"/>
+              </w:rPr>
+              <w:t>Successfully connected</w:t>
+            </w:r>
+          </w:p>
+        </w:tc>
+        <w:tc>
+          <w:tcPr>
+            <w:tcW w:w="1137" w:type="dxa"/>
+          </w:tcPr>
+          <w:p>
+            <w:pPr>
+              <w:rPr>
+                <w:sz w:val="20"/>
+                <w:szCs w:val="20"/>
+              </w:rPr>
+            </w:pPr>
+            <w:r>
+              <w:rPr>
+                <w:sz w:val="20"/>
+                <w:szCs w:val="20"/>
+              </w:rPr>
+              <w:t>Failed to connect</w:t>
+            </w:r>
+          </w:p>
+        </w:tc>
+        <w:tc>
+          <w:tcPr>
+            <w:tcW w:w="1138" w:type="dxa"/>
+          </w:tcPr>
+          <w:p>
+            <w:pPr>
+              <w:rPr>
+                <w:sz w:val="20"/>
+                <w:szCs w:val="20"/>
+              </w:rPr>
+            </w:pPr>
+            <w:r>
+              <w:rPr>
+                <w:sz w:val="20"/>
+                <w:szCs w:val="20"/>
+              </w:rPr>
+              <w:t>Fail</w:t>
+            </w:r>
+          </w:p>
+        </w:tc>
+        <w:tc>
+          <w:tcPr>
+            <w:tcW w:w="1138" w:type="dxa"/>
+          </w:tcPr>
+          <w:p>
+            <w:pPr>
+              <w:rPr>
+                <w:sz w:val="20"/>
+                <w:szCs w:val="20"/>
+              </w:rPr>
+            </w:pPr>
+            <w:r>
+              <w:rPr>
+                <w:sz w:val="20"/>
+                <w:szCs w:val="20"/>
+              </w:rPr>
+              <w:t xml:space="preserve">Solution was to create a header to </w:t>
+            </w:r>
+            <w:r>
+              <w:rPr>
+                <w:sz w:val="20"/>
+                <w:szCs w:val="20"/>
+              </w:rPr>
+              <w:t xml:space="preserve">mask the </w:t>
+            </w:r>
+            <w:r>
+              <w:rPr>
+                <w:sz w:val="20"/>
+                <w:szCs w:val="20"/>
+              </w:rPr>
+              <w:t xml:space="preserve">requesting point as </w:t>
+            </w:r>
+            <w:r>
+              <w:rPr>
+                <w:sz w:val="20"/>
+                <w:szCs w:val="20"/>
+              </w:rPr>
+              <w:t>Mozilla</w:t>
+            </w:r>
+            <w:r>
+              <w:rPr>
+                <w:sz w:val="20"/>
+                <w:szCs w:val="20"/>
+              </w:rPr>
+              <w:t>, Chrome or safari</w:t>
+            </w:r>
+          </w:p>
+        </w:tc>
+      </w:tr>
+      <w:tr>
+        <w:tc>
+          <w:tcPr>
+            <w:tcW w:w="959" w:type="dxa"/>
+          </w:tcPr>
+          <w:p>
+            <w:pPr>
+              <w:rPr>
+                <w:sz w:val="20"/>
+                <w:szCs w:val="20"/>
+              </w:rPr>
+            </w:pPr>
+            <w:r>
+              <w:rPr>
+                <w:sz w:val="20"/>
+                <w:szCs w:val="20"/>
+              </w:rPr>
+              <w:t>Test 4</w:t>
+            </w:r>
+          </w:p>
+        </w:tc>
+        <w:tc>
+          <w:tcPr>
+            <w:tcW w:w="1338" w:type="dxa"/>
+          </w:tcPr>
+          <w:p>
+            <w:pPr>
+              <w:rPr>
+                <w:sz w:val="20"/>
+                <w:szCs w:val="20"/>
+              </w:rPr>
+            </w:pPr>
+            <w:r>
+              <w:rPr>
+                <w:sz w:val="20"/>
+                <w:szCs w:val="20"/>
+              </w:rPr>
+              <w:t>Data check</w:t>
+            </w:r>
+          </w:p>
+        </w:tc>
+        <w:tc>
+          <w:tcPr>
+            <w:tcW w:w="1497" w:type="dxa"/>
+          </w:tcPr>
+          <w:p>
+            <w:pPr>
+              <w:rPr>
+                <w:sz w:val="20"/>
+                <w:szCs w:val="20"/>
+              </w:rPr>
+            </w:pPr>
+            <w:r>
+              <w:rPr>
+                <w:sz w:val="20"/>
+                <w:szCs w:val="20"/>
+              </w:rPr>
+              <w:t>Testing if steam SPypi returned the data</w:t>
+            </w:r>
+          </w:p>
+        </w:tc>
+        <w:tc>
+          <w:tcPr>
+            <w:tcW w:w="898" w:type="dxa"/>
+          </w:tcPr>
+          <w:p>
+            <w:pPr>
+              <w:rPr>
+                <w:sz w:val="20"/>
+                <w:szCs w:val="20"/>
+              </w:rPr>
+            </w:pPr>
+            <w:r>
+              <w:rPr>
+                <w:sz w:val="20"/>
+                <w:szCs w:val="20"/>
+              </w:rPr>
+              <w:t xml:space="preserve">Request all data </w:t>
+            </w:r>
+          </w:p>
+        </w:tc>
+        <w:tc>
+          <w:tcPr>
+            <w:tcW w:w="1137" w:type="dxa"/>
+          </w:tcPr>
+          <w:p>
+            <w:pPr>
+              <w:rPr>
+                <w:sz w:val="20"/>
+                <w:szCs w:val="20"/>
+              </w:rPr>
+            </w:pPr>
+            <w:r>
+              <w:rPr>
+                <w:sz w:val="20"/>
+                <w:szCs w:val="20"/>
+              </w:rPr>
+              <w:t>Success</w:t>
+            </w:r>
+          </w:p>
+        </w:tc>
+        <w:tc>
+          <w:tcPr>
+            <w:tcW w:w="1137" w:type="dxa"/>
+          </w:tcPr>
+          <w:p>
+            <w:pPr>
+              <w:rPr>
+                <w:sz w:val="20"/>
+                <w:szCs w:val="20"/>
+              </w:rPr>
+            </w:pPr>
+            <w:r>
+              <w:rPr>
+                <w:sz w:val="20"/>
+                <w:szCs w:val="20"/>
+              </w:rPr>
+              <w:t xml:space="preserve">Success </w:t>
+            </w:r>
+          </w:p>
+        </w:tc>
+        <w:tc>
+          <w:tcPr>
+            <w:tcW w:w="1138" w:type="dxa"/>
+          </w:tcPr>
+          <w:p>
+            <w:pPr>
+              <w:rPr>
+                <w:sz w:val="20"/>
+                <w:szCs w:val="20"/>
+              </w:rPr>
+            </w:pPr>
+            <w:r>
+              <w:rPr>
+                <w:sz w:val="20"/>
+                <w:szCs w:val="20"/>
+              </w:rPr>
+              <w:t>Pass</w:t>
+            </w:r>
+          </w:p>
+        </w:tc>
+        <w:tc>
+          <w:tcPr>
+            <w:tcW w:w="1138" w:type="dxa"/>
+          </w:tcPr>
+          <w:p>
+            <w:pPr>
+              <w:rPr>
+                <w:sz w:val="20"/>
+                <w:szCs w:val="20"/>
+              </w:rPr>
+            </w:pPr>
+            <w:r>
+              <w:rPr>
+                <w:sz w:val="20"/>
+                <w:szCs w:val="20"/>
+              </w:rPr>
+              <w:t>N/A</w:t>
+            </w:r>
+          </w:p>
+        </w:tc>
+      </w:tr>
+      <w:tr>
+        <w:tc>
+          <w:tcPr>
+            <w:tcW w:w="959" w:type="dxa"/>
+          </w:tcPr>
+          <w:p>
+            <w:pPr>
+              <w:rPr>
+                <w:sz w:val="20"/>
+                <w:szCs w:val="20"/>
+              </w:rPr>
+            </w:pPr>
+            <w:r>
+              <w:rPr>
+                <w:sz w:val="20"/>
+                <w:szCs w:val="20"/>
+              </w:rPr>
+              <w:t>Test 5</w:t>
+            </w:r>
+          </w:p>
+        </w:tc>
+        <w:tc>
+          <w:tcPr>
+            <w:tcW w:w="1338" w:type="dxa"/>
+          </w:tcPr>
+          <w:p>
+            <w:pPr>
+              <w:rPr>
+                <w:sz w:val="20"/>
+                <w:szCs w:val="20"/>
+              </w:rPr>
+            </w:pPr>
+            <w:r>
+              <w:rPr>
+                <w:sz w:val="20"/>
+                <w:szCs w:val="20"/>
+              </w:rPr>
+              <w:t>Testing data return</w:t>
+            </w:r>
+          </w:p>
+        </w:tc>
+        <w:tc>
+          <w:tcPr>
+            <w:tcW w:w="1497" w:type="dxa"/>
+          </w:tcPr>
+          <w:p>
+            <w:pPr>
+              <w:rPr>
+                <w:sz w:val="20"/>
+                <w:szCs w:val="20"/>
+              </w:rPr>
+            </w:pPr>
+            <w:r>
+              <w:rPr>
+                <w:sz w:val="20"/>
+                <w:szCs w:val="20"/>
+              </w:rPr>
+              <w:t>Testing if the Bing search returned a URL</w:t>
+            </w:r>
+          </w:p>
+        </w:tc>
+        <w:tc>
+          <w:tcPr>
+            <w:tcW w:w="898" w:type="dxa"/>
+          </w:tcPr>
+          <w:p>
+            <w:pPr>
+              <w:rPr>
+                <w:sz w:val="20"/>
+                <w:szCs w:val="20"/>
+              </w:rPr>
+            </w:pPr>
+            <w:r>
+              <w:rPr>
+                <w:sz w:val="20"/>
+                <w:szCs w:val="20"/>
+              </w:rPr>
+              <w:t xml:space="preserve">Query + URL </w:t>
+            </w:r>
+          </w:p>
+        </w:tc>
+        <w:tc>
+          <w:tcPr>
+            <w:tcW w:w="1137" w:type="dxa"/>
+          </w:tcPr>
+          <w:p>
+            <w:pPr>
+              <w:rPr>
+                <w:sz w:val="20"/>
+                <w:szCs w:val="20"/>
+              </w:rPr>
+            </w:pPr>
+            <w:r>
+              <w:rPr>
+                <w:sz w:val="20"/>
+                <w:szCs w:val="20"/>
+              </w:rPr>
+              <w:t>A long url in the terminal + Successful</w:t>
+            </w:r>
+          </w:p>
+        </w:tc>
+        <w:tc>
+          <w:tcPr>
+            <w:tcW w:w="1137" w:type="dxa"/>
+          </w:tcPr>
+          <w:p>
+            <w:pPr>
+              <w:rPr>
+                <w:sz w:val="20"/>
+                <w:szCs w:val="20"/>
+              </w:rPr>
+            </w:pPr>
+            <w:r>
+              <w:rPr>
+                <w:sz w:val="20"/>
+                <w:szCs w:val="20"/>
+              </w:rPr>
+              <w:t>A long URL + Successful in terminal</w:t>
+            </w:r>
+          </w:p>
+        </w:tc>
+        <w:tc>
+          <w:tcPr>
+            <w:tcW w:w="1138" w:type="dxa"/>
+          </w:tcPr>
+          <w:p>
+            <w:pPr>
+              <w:rPr>
+                <w:sz w:val="20"/>
+                <w:szCs w:val="20"/>
+              </w:rPr>
+            </w:pPr>
+            <w:r>
+              <w:rPr>
+                <w:sz w:val="20"/>
+                <w:szCs w:val="20"/>
+              </w:rPr>
+              <w:t>Pass</w:t>
+            </w:r>
+          </w:p>
+        </w:tc>
+        <w:tc>
+          <w:tcPr>
+            <w:tcW w:w="1138" w:type="dxa"/>
+          </w:tcPr>
+          <w:p>
+            <w:pPr>
+              <w:rPr>
+                <w:sz w:val="20"/>
+                <w:szCs w:val="20"/>
+              </w:rPr>
+            </w:pPr>
+            <w:r>
+              <w:rPr>
+                <w:sz w:val="20"/>
+                <w:szCs w:val="20"/>
+              </w:rPr>
+              <w:t>N/A</w:t>
+            </w:r>
+          </w:p>
+        </w:tc>
+      </w:tr>
+      <w:tr>
+        <w:tc>
+          <w:tcPr>
+            <w:tcW w:w="959" w:type="dxa"/>
+          </w:tcPr>
+          <w:p>
+            <w:pPr>
+              <w:rPr>
+                <w:sz w:val="20"/>
+                <w:szCs w:val="20"/>
+              </w:rPr>
+            </w:pPr>
+            <w:r>
+              <w:rPr>
+                <w:sz w:val="20"/>
+                <w:szCs w:val="20"/>
+              </w:rPr>
+              <w:t xml:space="preserve">Test 6 </w:t>
+            </w:r>
+          </w:p>
+        </w:tc>
+        <w:tc>
+          <w:tcPr>
+            <w:tcW w:w="1338" w:type="dxa"/>
+          </w:tcPr>
+          <w:p>
+            <w:pPr>
+              <w:rPr>
+                <w:sz w:val="20"/>
+                <w:szCs w:val="20"/>
+              </w:rPr>
+            </w:pPr>
+            <w:r>
+              <w:rPr>
+                <w:sz w:val="20"/>
+                <w:szCs w:val="20"/>
+              </w:rPr>
+              <w:t>Data flow check</w:t>
+            </w:r>
+          </w:p>
+        </w:tc>
+        <w:tc>
+          <w:tcPr>
+            <w:tcW w:w="1497" w:type="dxa"/>
+          </w:tcPr>
+          <w:p>
+            <w:pPr>
+              <w:rPr>
+                <w:sz w:val="20"/>
+                <w:szCs w:val="20"/>
+              </w:rPr>
+            </w:pPr>
+            <w:r>
+              <w:rPr>
+                <w:sz w:val="20"/>
+                <w:szCs w:val="20"/>
+              </w:rPr>
+              <w:t>Testing to see if each image goes into the carousel</w:t>
+            </w:r>
+          </w:p>
+        </w:tc>
+        <w:tc>
+          <w:tcPr>
+            <w:tcW w:w="898" w:type="dxa"/>
+          </w:tcPr>
+          <w:p>
+            <w:pPr>
+              <w:rPr>
+                <w:sz w:val="20"/>
+                <w:szCs w:val="20"/>
+              </w:rPr>
+            </w:pPr>
+            <w:r>
+              <w:rPr>
+                <w:sz w:val="20"/>
+                <w:szCs w:val="20"/>
+              </w:rPr>
+              <w:t>Images</w:t>
+            </w:r>
+            <w:r>
+              <w:rPr>
+                <w:sz w:val="20"/>
+                <w:szCs w:val="20"/>
+              </w:rPr>
+              <w:t xml:space="preserve"> </w:t>
+            </w:r>
+            <w:r>
+              <w:rPr>
+                <w:sz w:val="20"/>
+                <w:szCs w:val="20"/>
+              </w:rPr>
+              <w:t>URL</w:t>
+            </w:r>
+          </w:p>
+        </w:tc>
+        <w:tc>
+          <w:tcPr>
+            <w:tcW w:w="1137" w:type="dxa"/>
+          </w:tcPr>
+          <w:p>
+            <w:pPr>
+              <w:rPr>
+                <w:sz w:val="20"/>
+                <w:szCs w:val="20"/>
+              </w:rPr>
+            </w:pPr>
+            <w:r>
+              <w:rPr>
+                <w:sz w:val="20"/>
+                <w:szCs w:val="20"/>
+              </w:rPr>
+              <w:t>All images displayed on the website</w:t>
+            </w:r>
+          </w:p>
+        </w:tc>
+        <w:tc>
+          <w:tcPr>
+            <w:tcW w:w="1137" w:type="dxa"/>
+          </w:tcPr>
+          <w:p>
+            <w:pPr>
+              <w:rPr>
+                <w:sz w:val="20"/>
+                <w:szCs w:val="20"/>
+              </w:rPr>
+            </w:pPr>
+            <w:r>
+              <w:rPr>
+                <w:sz w:val="20"/>
+                <w:szCs w:val="20"/>
+              </w:rPr>
+              <w:t xml:space="preserve">All images displayed on the </w:t>
+            </w:r>
+            <w:r>
+              <w:rPr>
+                <w:sz w:val="20"/>
+                <w:szCs w:val="20"/>
+              </w:rPr>
+              <w:t>website</w:t>
+            </w:r>
+          </w:p>
+        </w:tc>
+        <w:tc>
+          <w:tcPr>
+            <w:tcW w:w="1138" w:type="dxa"/>
+          </w:tcPr>
+          <w:p>
+            <w:pPr>
+              <w:rPr>
+                <w:sz w:val="20"/>
+                <w:szCs w:val="20"/>
+              </w:rPr>
+            </w:pPr>
+            <w:r>
+              <w:rPr>
+                <w:sz w:val="20"/>
+                <w:szCs w:val="20"/>
+              </w:rPr>
+              <w:t>pass</w:t>
+            </w:r>
+          </w:p>
+        </w:tc>
+        <w:tc>
+          <w:tcPr>
+            <w:tcW w:w="1138" w:type="dxa"/>
+          </w:tcPr>
+          <w:p>
+            <w:pPr>
+              <w:rPr>
+                <w:sz w:val="20"/>
+                <w:szCs w:val="20"/>
+              </w:rPr>
+            </w:pPr>
+            <w:r>
+              <w:rPr>
+                <w:sz w:val="20"/>
+                <w:szCs w:val="20"/>
+              </w:rPr>
+              <w:t>N/A</w:t>
+            </w:r>
+          </w:p>
+        </w:tc>
+      </w:tr>
+      <w:tr>
+        <w:tc>
+          <w:tcPr>
+            <w:tcW w:w="959" w:type="dxa"/>
+          </w:tcPr>
+          <w:p>
+            <w:pPr>
+              <w:rPr>
+                <w:sz w:val="20"/>
+                <w:szCs w:val="20"/>
+              </w:rPr>
+            </w:pPr>
+            <w:r>
+              <w:rPr>
+                <w:sz w:val="20"/>
+                <w:szCs w:val="20"/>
+              </w:rPr>
+              <w:t>Test 7</w:t>
+            </w:r>
+          </w:p>
+        </w:tc>
+        <w:tc>
+          <w:tcPr>
+            <w:tcW w:w="1338" w:type="dxa"/>
+          </w:tcPr>
+          <w:p>
+            <w:pPr>
+              <w:rPr>
+                <w:sz w:val="20"/>
+                <w:szCs w:val="20"/>
+              </w:rPr>
+            </w:pPr>
+            <w:r>
+              <w:rPr>
+                <w:sz w:val="20"/>
+                <w:szCs w:val="20"/>
+              </w:rPr>
+              <w:t>Boolean check</w:t>
+            </w:r>
+          </w:p>
+        </w:tc>
+        <w:tc>
+          <w:tcPr>
+            <w:tcW w:w="1497" w:type="dxa"/>
+          </w:tcPr>
+          <w:p>
+            <w:pPr>
+              <w:rPr>
+                <w:sz w:val="20"/>
+                <w:szCs w:val="20"/>
+              </w:rPr>
+            </w:pPr>
+            <w:r>
+              <w:rPr>
+                <w:sz w:val="20"/>
+                <w:szCs w:val="20"/>
+              </w:rPr>
+              <w:t xml:space="preserve">Testing to see which </w:t>
+            </w:r>
+            <w:r>
+              <w:rPr>
+                <w:sz w:val="20"/>
+                <w:szCs w:val="20"/>
+              </w:rPr>
+              <w:t xml:space="preserve">platforms the game be played on </w:t>
+            </w:r>
+            <w:r>
+              <w:rPr>
+                <w:sz w:val="20"/>
+                <w:szCs w:val="20"/>
+              </w:rPr>
+              <w:t>and</w:t>
+            </w:r>
+            <w:r>
+              <w:rPr>
+                <w:sz w:val="20"/>
+                <w:szCs w:val="20"/>
+              </w:rPr>
+              <w:t xml:space="preserve"> to see if it only returns the TRUE value</w:t>
+            </w:r>
+          </w:p>
+        </w:tc>
+        <w:tc>
+          <w:tcPr>
+            <w:tcW w:w="898" w:type="dxa"/>
+          </w:tcPr>
+          <w:p>
+            <w:pPr>
+              <w:rPr>
+                <w:sz w:val="20"/>
+                <w:szCs w:val="20"/>
+              </w:rPr>
+            </w:pPr>
+            <w:r>
+              <w:rPr>
+                <w:sz w:val="20"/>
+                <w:szCs w:val="20"/>
+              </w:rPr>
+              <w:t xml:space="preserve">The Array of all platforms steam provide </w:t>
+            </w:r>
+            <w:r>
+              <w:rPr>
+                <w:sz w:val="20"/>
+                <w:szCs w:val="20"/>
+              </w:rPr>
+              <w:t>and the Boolean values</w:t>
+            </w:r>
+          </w:p>
+        </w:tc>
+        <w:tc>
+          <w:tcPr>
+            <w:tcW w:w="1137" w:type="dxa"/>
+          </w:tcPr>
+          <w:p>
+            <w:pPr>
+              <w:rPr>
+                <w:sz w:val="20"/>
+                <w:szCs w:val="20"/>
+              </w:rPr>
+            </w:pPr>
+            <w:r>
+              <w:rPr>
+                <w:sz w:val="20"/>
+                <w:szCs w:val="20"/>
+              </w:rPr>
+              <w:t xml:space="preserve">All the platforms with the value true </w:t>
+            </w:r>
+          </w:p>
+        </w:tc>
+        <w:tc>
+          <w:tcPr>
+            <w:tcW w:w="1137" w:type="dxa"/>
+          </w:tcPr>
+          <w:p>
+            <w:pPr>
+              <w:rPr>
+                <w:sz w:val="20"/>
+                <w:szCs w:val="20"/>
+              </w:rPr>
+            </w:pPr>
+            <w:r>
+              <w:rPr>
+                <w:sz w:val="20"/>
+                <w:szCs w:val="20"/>
+              </w:rPr>
+              <w:t>Every platform that steam can be played on</w:t>
+            </w:r>
+          </w:p>
+        </w:tc>
+        <w:tc>
+          <w:tcPr>
+            <w:tcW w:w="1138" w:type="dxa"/>
+          </w:tcPr>
+          <w:p>
+            <w:pPr>
+              <w:rPr>
+                <w:sz w:val="20"/>
+                <w:szCs w:val="20"/>
+              </w:rPr>
+            </w:pPr>
+            <w:r>
+              <w:rPr>
+                <w:sz w:val="20"/>
+                <w:szCs w:val="20"/>
+              </w:rPr>
+              <w:t>fail</w:t>
+            </w:r>
+          </w:p>
+        </w:tc>
+        <w:tc>
+          <w:tcPr>
+            <w:tcW w:w="1138" w:type="dxa"/>
+          </w:tcPr>
+          <w:p>
+            <w:pPr>
+              <w:rPr>
+                <w:sz w:val="20"/>
+                <w:szCs w:val="20"/>
+              </w:rPr>
+            </w:pPr>
+            <w:r>
+              <w:rPr>
+                <w:sz w:val="20"/>
+                <w:szCs w:val="20"/>
+              </w:rPr>
+              <w:t xml:space="preserve">I </w:t>
+            </w:r>
+            <w:r>
+              <w:rPr>
+                <w:sz w:val="20"/>
+                <w:szCs w:val="20"/>
+              </w:rPr>
+              <w:t xml:space="preserve">had </w:t>
+            </w:r>
+            <w:r>
+              <w:rPr>
+                <w:sz w:val="20"/>
+                <w:szCs w:val="20"/>
+              </w:rPr>
+              <w:t>created</w:t>
+            </w:r>
+            <w:r>
+              <w:rPr>
+                <w:sz w:val="20"/>
+                <w:szCs w:val="20"/>
+              </w:rPr>
+              <w:t xml:space="preserve"> an array to append all the true values into it through using a </w:t>
+            </w:r>
+            <w:r>
+              <w:rPr>
+                <w:sz w:val="20"/>
+                <w:szCs w:val="20"/>
+              </w:rPr>
+              <w:t>for loop</w:t>
+            </w:r>
+            <w:r>
+              <w:rPr>
+                <w:sz w:val="20"/>
+                <w:szCs w:val="20"/>
+              </w:rPr>
+              <w:t xml:space="preserve"> to check each value that is true then append it to the</w:t>
+            </w:r>
+            <w:r>
+              <w:rPr>
+                <w:sz w:val="20"/>
+                <w:szCs w:val="20"/>
+              </w:rPr>
+              <w:t xml:space="preserve"> empty array</w:t>
+            </w:r>
+          </w:p>
+        </w:tc>
+      </w:tr>
+      <w:tr>
+        <w:tc>
+          <w:tcPr>
+            <w:tcW w:w="959" w:type="dxa"/>
+          </w:tcPr>
+          <w:p>
+            <w:pPr>
+              <w:rPr>
+                <w:sz w:val="20"/>
+                <w:szCs w:val="20"/>
+              </w:rPr>
+            </w:pPr>
+            <w:r>
+              <w:rPr>
+                <w:sz w:val="20"/>
+                <w:szCs w:val="20"/>
+              </w:rPr>
+              <w:t xml:space="preserve">Test 8 </w:t>
+            </w:r>
+          </w:p>
+        </w:tc>
+        <w:tc>
+          <w:tcPr>
+            <w:tcW w:w="1338" w:type="dxa"/>
+          </w:tcPr>
+          <w:p>
+            <w:pPr>
+              <w:rPr>
+                <w:sz w:val="20"/>
+                <w:szCs w:val="20"/>
+              </w:rPr>
+            </w:pPr>
+            <w:r>
+              <w:rPr>
+                <w:sz w:val="20"/>
+                <w:szCs w:val="20"/>
+              </w:rPr>
+              <w:t xml:space="preserve">Data check </w:t>
+            </w:r>
+          </w:p>
+        </w:tc>
+        <w:tc>
+          <w:tcPr>
+            <w:tcW w:w="1497" w:type="dxa"/>
+          </w:tcPr>
+          <w:p>
+            <w:pPr>
+              <w:rPr>
+                <w:sz w:val="20"/>
+                <w:szCs w:val="20"/>
+              </w:rPr>
+            </w:pPr>
+            <w:r>
+              <w:rPr>
+                <w:sz w:val="20"/>
+                <w:szCs w:val="20"/>
+              </w:rPr>
+              <w:t>C</w:t>
+            </w:r>
+            <w:r>
+              <w:rPr>
+                <w:sz w:val="20"/>
+                <w:szCs w:val="20"/>
+              </w:rPr>
+              <w:t>hecking</w:t>
+            </w:r>
+            <w:r>
+              <w:rPr>
+                <w:sz w:val="20"/>
+                <w:szCs w:val="20"/>
+              </w:rPr>
+              <w:t xml:space="preserve"> if the </w:t>
+            </w:r>
+            <w:r>
+              <w:rPr>
+                <w:sz w:val="20"/>
+                <w:szCs w:val="20"/>
+              </w:rPr>
+              <w:t xml:space="preserve">trailer </w:t>
+            </w:r>
+            <w:r>
+              <w:rPr>
+                <w:sz w:val="20"/>
+                <w:szCs w:val="20"/>
+              </w:rPr>
+              <w:t>returned</w:t>
+            </w:r>
+            <w:r>
+              <w:rPr>
+                <w:sz w:val="20"/>
+                <w:szCs w:val="20"/>
+              </w:rPr>
+              <w:t xml:space="preserve"> a </w:t>
+            </w:r>
+            <w:r>
+              <w:rPr>
+                <w:sz w:val="20"/>
+                <w:szCs w:val="20"/>
+              </w:rPr>
+              <w:t>URL</w:t>
+            </w:r>
+            <w:r>
+              <w:rPr>
+                <w:sz w:val="20"/>
+                <w:szCs w:val="20"/>
+              </w:rPr>
+              <w:t xml:space="preserve"> to be displayed</w:t>
+            </w:r>
+          </w:p>
+        </w:tc>
+        <w:tc>
+          <w:tcPr>
+            <w:tcW w:w="898" w:type="dxa"/>
+          </w:tcPr>
+          <w:p>
+            <w:pPr>
+              <w:rPr>
+                <w:sz w:val="20"/>
+                <w:szCs w:val="20"/>
+              </w:rPr>
+            </w:pPr>
+            <w:r>
+              <w:rPr>
+                <w:sz w:val="20"/>
+                <w:szCs w:val="20"/>
+              </w:rPr>
+              <w:t>The APPID</w:t>
+            </w:r>
+          </w:p>
+        </w:tc>
+        <w:tc>
+          <w:tcPr>
+            <w:tcW w:w="1137" w:type="dxa"/>
+          </w:tcPr>
+          <w:p>
+            <w:pPr>
+              <w:rPr>
+                <w:sz w:val="20"/>
+                <w:szCs w:val="20"/>
+              </w:rPr>
+            </w:pPr>
+            <w:r>
+              <w:rPr>
+                <w:sz w:val="20"/>
+                <w:szCs w:val="20"/>
+              </w:rPr>
+              <w:t xml:space="preserve">A URL that </w:t>
+            </w:r>
+            <w:r>
+              <w:rPr>
+                <w:sz w:val="20"/>
+                <w:szCs w:val="20"/>
+              </w:rPr>
+              <w:t>is either for an MP4 or webm</w:t>
+            </w:r>
+          </w:p>
+        </w:tc>
+        <w:tc>
+          <w:tcPr>
+            <w:tcW w:w="1137" w:type="dxa"/>
+          </w:tcPr>
+          <w:p>
+            <w:pPr>
+              <w:rPr>
+                <w:sz w:val="20"/>
+                <w:szCs w:val="20"/>
+              </w:rPr>
+            </w:pPr>
+            <w:r>
+              <w:rPr>
+                <w:sz w:val="20"/>
+                <w:szCs w:val="20"/>
+              </w:rPr>
+              <w:t>A URL for a webm or MP4</w:t>
+            </w:r>
+          </w:p>
+        </w:tc>
+        <w:tc>
+          <w:tcPr>
+            <w:tcW w:w="1138" w:type="dxa"/>
+          </w:tcPr>
+          <w:p>
+            <w:pPr>
+              <w:rPr>
+                <w:sz w:val="20"/>
+                <w:szCs w:val="20"/>
+              </w:rPr>
+            </w:pPr>
+            <w:r>
+              <w:rPr>
+                <w:sz w:val="20"/>
+                <w:szCs w:val="20"/>
+              </w:rPr>
+              <w:t>Pass</w:t>
+            </w:r>
+          </w:p>
+        </w:tc>
+        <w:tc>
+          <w:tcPr>
+            <w:tcW w:w="1138" w:type="dxa"/>
+          </w:tcPr>
+          <w:p>
+            <w:pPr>
+              <w:rPr>
+                <w:sz w:val="20"/>
+                <w:szCs w:val="20"/>
+              </w:rPr>
+            </w:pPr>
+            <w:r>
+              <w:rPr>
+                <w:sz w:val="20"/>
+                <w:szCs w:val="20"/>
+              </w:rPr>
+              <w:t>N/A</w:t>
+            </w:r>
+          </w:p>
+        </w:tc>
+      </w:tr>
+      <w:tr>
+        <w:tc>
+          <w:tcPr>
+            <w:tcW w:w="959" w:type="dxa"/>
+          </w:tcPr>
+          <w:p>
+            <w:pPr>
+              <w:rPr>
+                <w:sz w:val="20"/>
+                <w:szCs w:val="20"/>
+              </w:rPr>
+            </w:pPr>
+            <w:r>
+              <w:rPr>
+                <w:sz w:val="20"/>
+                <w:szCs w:val="20"/>
+              </w:rPr>
+              <w:t>Test 9</w:t>
+            </w:r>
+          </w:p>
+        </w:tc>
+        <w:tc>
+          <w:tcPr>
+            <w:tcW w:w="1338" w:type="dxa"/>
+          </w:tcPr>
+          <w:p>
+            <w:pPr>
+              <w:rPr>
+                <w:sz w:val="20"/>
+                <w:szCs w:val="20"/>
+              </w:rPr>
+            </w:pPr>
+          </w:p>
+        </w:tc>
+        <w:tc>
+          <w:tcPr>
+            <w:tcW w:w="1497" w:type="dxa"/>
+          </w:tcPr>
+          <w:p>
+            <w:pPr>
+              <w:rPr>
+                <w:sz w:val="20"/>
+                <w:szCs w:val="20"/>
+              </w:rPr>
+            </w:pPr>
+          </w:p>
+        </w:tc>
+        <w:tc>
+          <w:tcPr>
+            <w:tcW w:w="898" w:type="dxa"/>
+          </w:tcPr>
+          <w:p>
+            <w:pPr>
+              <w:rPr>
+                <w:sz w:val="20"/>
+                <w:szCs w:val="20"/>
+              </w:rPr>
+            </w:pPr>
+          </w:p>
+        </w:tc>
+        <w:tc>
+          <w:tcPr>
+            <w:tcW w:w="1137" w:type="dxa"/>
+          </w:tcPr>
+          <w:p>
+            <w:pPr>
+              <w:rPr>
+                <w:sz w:val="20"/>
+                <w:szCs w:val="20"/>
+              </w:rPr>
+            </w:pPr>
+          </w:p>
+        </w:tc>
+        <w:tc>
+          <w:tcPr>
+            <w:tcW w:w="1137" w:type="dxa"/>
+          </w:tcPr>
+          <w:p>
+            <w:pPr>
+              <w:rPr>
+                <w:sz w:val="20"/>
+                <w:szCs w:val="20"/>
+              </w:rPr>
+            </w:pPr>
+          </w:p>
+        </w:tc>
+        <w:tc>
+          <w:tcPr>
+            <w:tcW w:w="1138" w:type="dxa"/>
+          </w:tcPr>
+          <w:p>
+            <w:pPr>
+              <w:rPr>
+                <w:sz w:val="20"/>
+                <w:szCs w:val="20"/>
+              </w:rPr>
+            </w:pPr>
+          </w:p>
+        </w:tc>
+        <w:tc>
+          <w:tcPr>
+            <w:tcW w:w="1138" w:type="dxa"/>
+          </w:tcPr>
+          <w:p>
+            <w:pPr>
+              <w:rPr>
+                <w:sz w:val="20"/>
+                <w:szCs w:val="20"/>
+              </w:rPr>
+            </w:pPr>
+          </w:p>
+        </w:tc>
+      </w:tr>
+      <w:tr>
+        <w:tc>
+          <w:tcPr>
+            <w:tcW w:w="959" w:type="dxa"/>
+          </w:tcPr>
+          <w:p>
+            <w:pPr>
+              <w:rPr>
+                <w:sz w:val="20"/>
+                <w:szCs w:val="20"/>
+              </w:rPr>
+            </w:pPr>
+            <w:r>
+              <w:rPr>
+                <w:sz w:val="20"/>
+                <w:szCs w:val="20"/>
+              </w:rPr>
+              <w:t>Test 10</w:t>
+            </w:r>
+          </w:p>
+        </w:tc>
+        <w:tc>
+          <w:tcPr>
+            <w:tcW w:w="1338" w:type="dxa"/>
+          </w:tcPr>
+          <w:p>
+            <w:pPr>
+              <w:rPr>
+                <w:sz w:val="20"/>
+                <w:szCs w:val="20"/>
+              </w:rPr>
+            </w:pPr>
+          </w:p>
+        </w:tc>
+        <w:tc>
+          <w:tcPr>
+            <w:tcW w:w="1497" w:type="dxa"/>
+          </w:tcPr>
+          <w:p>
+            <w:pPr>
+              <w:rPr>
+                <w:sz w:val="20"/>
+                <w:szCs w:val="20"/>
+              </w:rPr>
+            </w:pPr>
+          </w:p>
+        </w:tc>
+        <w:tc>
+          <w:tcPr>
+            <w:tcW w:w="898" w:type="dxa"/>
+          </w:tcPr>
+          <w:p>
+            <w:pPr>
+              <w:rPr>
+                <w:sz w:val="20"/>
+                <w:szCs w:val="20"/>
+              </w:rPr>
+            </w:pPr>
+          </w:p>
+        </w:tc>
+        <w:tc>
+          <w:tcPr>
+            <w:tcW w:w="1137" w:type="dxa"/>
+          </w:tcPr>
+          <w:p>
+            <w:pPr>
+              <w:rPr>
+                <w:sz w:val="20"/>
+                <w:szCs w:val="20"/>
+              </w:rPr>
+            </w:pPr>
+          </w:p>
+        </w:tc>
+        <w:tc>
+          <w:tcPr>
+            <w:tcW w:w="1137" w:type="dxa"/>
+          </w:tcPr>
+          <w:p>
+            <w:pPr>
+              <w:rPr>
+                <w:sz w:val="20"/>
+                <w:szCs w:val="20"/>
+              </w:rPr>
+            </w:pPr>
+          </w:p>
+        </w:tc>
+        <w:tc>
+          <w:tcPr>
+            <w:tcW w:w="1138" w:type="dxa"/>
+          </w:tcPr>
+          <w:p>
+            <w:pPr>
+              <w:rPr>
+                <w:sz w:val="20"/>
+                <w:szCs w:val="20"/>
+              </w:rPr>
+            </w:pPr>
+          </w:p>
+        </w:tc>
+        <w:tc>
+          <w:tcPr>
+            <w:tcW w:w="1138" w:type="dxa"/>
+          </w:tcPr>
+          <w:p>
+            <w:pPr>
+              <w:rPr>
+                <w:sz w:val="20"/>
+                <w:szCs w:val="20"/>
+              </w:rPr>
+            </w:pPr>
+          </w:p>
+        </w:tc>
+      </w:tr>
+    </w:tbl>
+    <w:p>
+      <w:pPr>
+        <w:rPr>
+          <w:b/>
+          <w:bCs/>
+        </w:rPr>
+      </w:pPr>
+    </w:p>
+    <w:p>
+      <w:pPr>
+        <w:rPr>
+          <w:b/>
+          <w:bCs/>
+          <w:sz w:val="36"/>
+          <w:szCs w:val="36"/>
+        </w:rPr>
+      </w:pPr>
+      <w:r>
+        <w:rPr>
+          <w:b/>
+          <w:bCs/>
+          <w:sz w:val="36"/>
+          <w:szCs w:val="36"/>
+        </w:rPr>
         <w:t xml:space="preserve"> </w:t>
+      </w:r>
+      <w:r>
+        <w:rPr>
+          <w:b/>
+          <w:bCs/>
+          <w:sz w:val="36"/>
+          <w:szCs w:val="36"/>
+        </w:rPr>
+        <w:t>5.1 Git hub repository</w:t>
+      </w:r>
+    </w:p>
+    <w:p>
+      <w:pPr>
+        <w:rPr>
+          <w:b/>
+          <w:bCs/>
+          <w:sz w:val="36"/>
+          <w:szCs w:val="36"/>
+        </w:rPr>
+      </w:pPr>
+      <w:r>
+        <w:rPr>
+          <w:b/>
+          <w:bCs/>
+          <w:sz w:val="36"/>
+          <w:szCs w:val="36"/>
+        </w:rPr>
+        <w:lastRenderedPageBreak/>
+        <w:t>6.1 Project reflection</w:t>
       </w:r>
     </w:p>
     <w:p/>
@@ -2554,4 +6068,16 @@
     </a:ext>
   </a:extLst>
 </a:theme>
+</file>
+
+<file path=customXml/item1.xml><?xml version="1.0" encoding="utf-8"?>
+<b:Sources xmlns:b="http://schemas.openxmlformats.org/officeDocument/2006/bibliography" xmlns="http://schemas.openxmlformats.org/officeDocument/2006/bibliography" SelectedStyle="\APASixthEditionOfficeOnline.xsl" StyleName="APA" Version="6"/>
+</file>
+
+<file path=customXml/itemProps1.xml><?xml version="1.0" encoding="utf-8"?>
+<ds:datastoreItem xmlns:ds="http://schemas.openxmlformats.org/officeDocument/2006/customXml" ds:itemID="{E93C55C6-84E3-474A-A6AB-E77AE4689446}">
+  <ds:schemaRefs>
+    <ds:schemaRef ds:uri="http://schemas.openxmlformats.org/officeDocument/2006/bibliography"/>
+  </ds:schemaRefs>
+</ds:datastoreItem>
 </file>
</xml_diff>

<commit_message>
Moving files around the folder to organise
finalizing everything before submission creating folder with file needed to run game, creating folder for files used within development
</commit_message>
<xml_diff>
--- a/SDD HSC major work Documentation.docx
+++ b/SDD HSC major work Documentation.docx
@@ -86,8 +86,13 @@
         <w:t xml:space="preserve">, a phase where there is no good </w:t>
       </w:r>
       <w:r>
-        <w:t>game out or don’t know what to play. The solution GamersGateway</w:t>
-      </w:r>
+        <w:t xml:space="preserve">game out or don’t know what to play. The solution </w:t>
+      </w:r>
+      <w:proofErr w:type="spellStart"/>
+      <w:r>
+        <w:t>GamersGateway</w:t>
+      </w:r>
+      <w:proofErr w:type="spellEnd"/>
       <w:r>
         <w:t xml:space="preserve">, using flask and visual studio code I will create a web app that will randomly select a game from a list of thousands on steam </w:t>
       </w:r>
@@ -97,11 +102,21 @@
       <w:r>
         <w:t xml:space="preserve">s the </w:t>
       </w:r>
-      <w:r>
-        <w:t xml:space="preserve">appid and name, then it will go and use the </w:t>
-      </w:r>
-      <w:r>
-        <w:t xml:space="preserve">steampowered </w:t>
+      <w:proofErr w:type="spellStart"/>
+      <w:r>
+        <w:t>appid</w:t>
+      </w:r>
+      <w:proofErr w:type="spellEnd"/>
+      <w:r>
+        <w:t xml:space="preserve"> and name, then it will go and use the </w:t>
+      </w:r>
+      <w:proofErr w:type="spellStart"/>
+      <w:r>
+        <w:t>steampowered</w:t>
+      </w:r>
+      <w:proofErr w:type="spellEnd"/>
+      <w:r>
+        <w:t xml:space="preserve"> </w:t>
       </w:r>
       <w:r>
         <w:t>API</w:t>
@@ -272,8 +287,13 @@
         <w:t xml:space="preserve"> app</w:t>
       </w:r>
       <w:r>
-        <w:t xml:space="preserve"> GamersGateway</w:t>
-      </w:r>
+        <w:t xml:space="preserve"> </w:t>
+      </w:r>
+      <w:proofErr w:type="spellStart"/>
+      <w:r>
+        <w:t>GamersGateway</w:t>
+      </w:r>
+      <w:proofErr w:type="spellEnd"/>
       <w:r>
         <w:t xml:space="preserve"> are the use of intellectual property </w:t>
       </w:r>
@@ -320,7 +340,15 @@
         <w:t xml:space="preserve"> an example in my app is </w:t>
       </w:r>
       <w:r>
-        <w:t>that using steampowered API has links to</w:t>
+        <w:t xml:space="preserve">that using </w:t>
+      </w:r>
+      <w:proofErr w:type="spellStart"/>
+      <w:r>
+        <w:t>steampowered</w:t>
+      </w:r>
+      <w:proofErr w:type="spellEnd"/>
+      <w:r>
+        <w:t xml:space="preserve"> API has links to</w:t>
       </w:r>
       <w:r>
         <w:t xml:space="preserve"> videos and images relating to the</w:t>
@@ -398,7 +426,15 @@
         <w:t xml:space="preserve">There are 2 main ethical issues within the </w:t>
       </w:r>
       <w:r>
-        <w:t>app GamersGateway and that is firstly an algorithmic bias opinion, secondly</w:t>
+        <w:t xml:space="preserve">app </w:t>
+      </w:r>
+      <w:proofErr w:type="spellStart"/>
+      <w:r>
+        <w:t>GamersGateway</w:t>
+      </w:r>
+      <w:proofErr w:type="spellEnd"/>
+      <w:r>
+        <w:t xml:space="preserve"> and that is firstly an algorithmic bias opinion, secondly</w:t>
       </w:r>
       <w:r>
         <w:t xml:space="preserve"> </w:t>
@@ -653,15 +689,44 @@
         <w:rPr>
           <w:b/>
           <w:bCs/>
+          <w:sz w:val="36"/>
+          <w:szCs w:val="36"/>
+          <w:highlight w:val="yellow"/>
+        </w:rPr>
+        <w:t>Every diagram has its file within the zip file call diagram folder for better look</w:t>
+      </w:r>
+      <w:r>
+        <w:rPr>
+          <w:b/>
+          <w:bCs/>
+          <w:sz w:val="36"/>
+          <w:szCs w:val="36"/>
+        </w:rPr>
+        <w:t xml:space="preserve"> </w:t>
+      </w:r>
+    </w:p>
+    <w:p>
+      <w:pPr>
+        <w:rPr>
+          <w:b/>
+          <w:bCs/>
+          <w:sz w:val="36"/>
+          <w:szCs w:val="36"/>
+        </w:rPr>
+      </w:pPr>
+      <w:r>
+        <w:rPr>
+          <w:b/>
+          <w:bCs/>
           <w:noProof/>
           <w:sz w:val="36"/>
           <w:szCs w:val="36"/>
         </w:rPr>
         <w:drawing>
-          <wp:inline distT="0" distB="0" distL="0" distR="0" wp14:anchorId="52824C20" wp14:editId="0D835676">
-            <wp:extent cx="5731510" cy="5342890"/>
-            <wp:effectExtent l="0" t="0" r="0" b="0"/>
-            <wp:docPr id="1169552368" name="Picture 1"/>
+          <wp:inline distT="0" distB="0" distL="0" distR="0" wp14:anchorId="29909E16" wp14:editId="0B7D8C73">
+            <wp:extent cx="5731510" cy="2757805"/>
+            <wp:effectExtent l="0" t="0" r="2540" b="4445"/>
+            <wp:docPr id="1688751314" name="Picture 1"/>
             <wp:cNvGraphicFramePr>
               <a:graphicFrameLocks xmlns:a="http://schemas.openxmlformats.org/drawingml/2006/main" noChangeAspect="1"/>
             </wp:cNvGraphicFramePr>
@@ -669,11 +734,11 @@
               <a:graphicData uri="http://schemas.openxmlformats.org/drawingml/2006/picture">
                 <pic:pic xmlns:pic="http://schemas.openxmlformats.org/drawingml/2006/picture">
                   <pic:nvPicPr>
-                    <pic:cNvPr id="1169552368" name=""/>
+                    <pic:cNvPr id="1688751314" name=""/>
                     <pic:cNvPicPr/>
                   </pic:nvPicPr>
                   <pic:blipFill>
-                    <a:blip r:embed="rId5"/>
+                    <a:blip r:embed="rId6"/>
                     <a:stretch>
                       <a:fillRect/>
                     </a:stretch>
@@ -681,7 +746,7 @@
                   <pic:spPr>
                     <a:xfrm>
                       <a:off x="0" y="0"/>
-                      <a:ext cx="5731510" cy="5342890"/>
+                      <a:ext cx="5731510" cy="2757805"/>
                     </a:xfrm>
                     <a:prstGeom prst="rect">
                       <a:avLst/>
@@ -692,43 +757,6 @@
             </a:graphic>
           </wp:inline>
         </w:drawing>
-      </w:r>
-    </w:p>
-    <w:p>
-      <w:pPr>
-        <w:rPr>
-          <w:b/>
-          <w:bCs/>
-          <w:sz w:val="20"/>
-          <w:szCs w:val="20"/>
-        </w:rPr>
-      </w:pPr>
-      <w:r>
-        <w:rPr>
-          <w:b/>
-          <w:bCs/>
-          <w:sz w:val="20"/>
-          <w:szCs w:val="20"/>
-        </w:rPr>
-        <w:t xml:space="preserve">Disclaimer if information is blurry </w:t>
-      </w:r>
-      <w:r>
-        <w:rPr>
-          <w:b/>
-          <w:bCs/>
-          <w:sz w:val="20"/>
-          <w:szCs w:val="20"/>
-        </w:rPr>
-        <w:t xml:space="preserve">File is attached within the </w:t>
-      </w:r>
-      <w:r>
-        <w:rPr>
-          <w:b/>
-          <w:bCs/>
-          <w:sz w:val="20"/>
-          <w:szCs w:val="20"/>
-        </w:rPr>
-        <w:t>submitted folder inside that can be found in Diagrams folder</w:t>
       </w:r>
     </w:p>
     <w:p>
@@ -784,7 +812,7 @@
                     <pic:cNvPicPr/>
                   </pic:nvPicPr>
                   <pic:blipFill>
-                    <a:blip r:embed="rId6"/>
+                    <a:blip r:embed="rId7"/>
                     <a:stretch>
                       <a:fillRect/>
                     </a:stretch>
@@ -837,10 +865,45 @@
         <w:rPr>
           <w:b/>
           <w:bCs/>
+          <w:noProof/>
           <w:sz w:val="36"/>
           <w:szCs w:val="36"/>
         </w:rPr>
-        <w:t>2.4 Structure Chart</w:t>
+        <w:drawing>
+          <wp:inline distT="0" distB="0" distL="0" distR="0" wp14:anchorId="5D3B05A7" wp14:editId="3D226721">
+            <wp:extent cx="5124893" cy="4065960"/>
+            <wp:effectExtent l="0" t="0" r="0" b="0"/>
+            <wp:docPr id="596933356" name="Picture 1"/>
+            <wp:cNvGraphicFramePr>
+              <a:graphicFrameLocks xmlns:a="http://schemas.openxmlformats.org/drawingml/2006/main" noChangeAspect="1"/>
+            </wp:cNvGraphicFramePr>
+            <a:graphic xmlns:a="http://schemas.openxmlformats.org/drawingml/2006/main">
+              <a:graphicData uri="http://schemas.openxmlformats.org/drawingml/2006/picture">
+                <pic:pic xmlns:pic="http://schemas.openxmlformats.org/drawingml/2006/picture">
+                  <pic:nvPicPr>
+                    <pic:cNvPr id="596933356" name=""/>
+                    <pic:cNvPicPr/>
+                  </pic:nvPicPr>
+                  <pic:blipFill>
+                    <a:blip r:embed="rId8"/>
+                    <a:stretch>
+                      <a:fillRect/>
+                    </a:stretch>
+                  </pic:blipFill>
+                  <pic:spPr>
+                    <a:xfrm>
+                      <a:off x="0" y="0"/>
+                      <a:ext cx="5127361" cy="4067918"/>
+                    </a:xfrm>
+                    <a:prstGeom prst="rect">
+                      <a:avLst/>
+                    </a:prstGeom>
+                  </pic:spPr>
+                </pic:pic>
+              </a:graphicData>
+            </a:graphic>
+          </wp:inline>
+        </w:drawing>
       </w:r>
     </w:p>
     <w:p>
@@ -859,10 +922,10 @@
           <w:sz w:val="36"/>
           <w:szCs w:val="36"/>
         </w:rPr>
-        <w:t>2.5 Algorithms</w:t>
+        <w:lastRenderedPageBreak/>
+        <w:t>2.4 Structure Chart</w:t>
       </w:r>
     </w:p>
-    <w:p/>
     <w:p>
       <w:pPr>
         <w:rPr>
@@ -876,6 +939,349 @@
         <w:rPr>
           <w:b/>
           <w:bCs/>
+          <w:noProof/>
+          <w:sz w:val="36"/>
+          <w:szCs w:val="36"/>
+        </w:rPr>
+        <w:drawing>
+          <wp:inline distT="0" distB="0" distL="0" distR="0" wp14:anchorId="04689EFD" wp14:editId="4D54D6B5">
+            <wp:extent cx="5731510" cy="2946400"/>
+            <wp:effectExtent l="0" t="0" r="2540" b="6350"/>
+            <wp:docPr id="1161918623" name="Picture 1"/>
+            <wp:cNvGraphicFramePr>
+              <a:graphicFrameLocks xmlns:a="http://schemas.openxmlformats.org/drawingml/2006/main" noChangeAspect="1"/>
+            </wp:cNvGraphicFramePr>
+            <a:graphic xmlns:a="http://schemas.openxmlformats.org/drawingml/2006/main">
+              <a:graphicData uri="http://schemas.openxmlformats.org/drawingml/2006/picture">
+                <pic:pic xmlns:pic="http://schemas.openxmlformats.org/drawingml/2006/picture">
+                  <pic:nvPicPr>
+                    <pic:cNvPr id="1161918623" name=""/>
+                    <pic:cNvPicPr/>
+                  </pic:nvPicPr>
+                  <pic:blipFill>
+                    <a:blip r:embed="rId9"/>
+                    <a:stretch>
+                      <a:fillRect/>
+                    </a:stretch>
+                  </pic:blipFill>
+                  <pic:spPr>
+                    <a:xfrm>
+                      <a:off x="0" y="0"/>
+                      <a:ext cx="5731510" cy="2946400"/>
+                    </a:xfrm>
+                    <a:prstGeom prst="rect">
+                      <a:avLst/>
+                    </a:prstGeom>
+                  </pic:spPr>
+                </pic:pic>
+              </a:graphicData>
+            </a:graphic>
+          </wp:inline>
+        </w:drawing>
+      </w:r>
+    </w:p>
+    <w:p>
+      <w:pPr>
+        <w:rPr>
+          <w:b/>
+          <w:bCs/>
+          <w:sz w:val="36"/>
+          <w:szCs w:val="36"/>
+        </w:rPr>
+      </w:pPr>
+      <w:r>
+        <w:rPr>
+          <w:b/>
+          <w:bCs/>
+          <w:sz w:val="36"/>
+          <w:szCs w:val="36"/>
+        </w:rPr>
+        <w:t>2.5 Algorithms</w:t>
+      </w:r>
+      <w:r>
+        <w:rPr>
+          <w:b/>
+          <w:bCs/>
+          <w:sz w:val="36"/>
+          <w:szCs w:val="36"/>
+        </w:rPr>
+        <w:br/>
+        <w:t>2.5.1 flow chart</w:t>
+      </w:r>
+    </w:p>
+    <w:p>
+      <w:r>
+        <w:rPr>
+          <w:noProof/>
+        </w:rPr>
+        <w:drawing>
+          <wp:inline distT="0" distB="0" distL="0" distR="0" wp14:anchorId="6DBE6383" wp14:editId="083E3E13">
+            <wp:extent cx="3752850" cy="3428124"/>
+            <wp:effectExtent l="0" t="0" r="0" b="1270"/>
+            <wp:docPr id="1050549797" name="Picture 1"/>
+            <wp:cNvGraphicFramePr>
+              <a:graphicFrameLocks xmlns:a="http://schemas.openxmlformats.org/drawingml/2006/main" noChangeAspect="1"/>
+            </wp:cNvGraphicFramePr>
+            <a:graphic xmlns:a="http://schemas.openxmlformats.org/drawingml/2006/main">
+              <a:graphicData uri="http://schemas.openxmlformats.org/drawingml/2006/picture">
+                <pic:pic xmlns:pic="http://schemas.openxmlformats.org/drawingml/2006/picture">
+                  <pic:nvPicPr>
+                    <pic:cNvPr id="1050549797" name=""/>
+                    <pic:cNvPicPr/>
+                  </pic:nvPicPr>
+                  <pic:blipFill>
+                    <a:blip r:embed="rId10"/>
+                    <a:stretch>
+                      <a:fillRect/>
+                    </a:stretch>
+                  </pic:blipFill>
+                  <pic:spPr>
+                    <a:xfrm>
+                      <a:off x="0" y="0"/>
+                      <a:ext cx="3759605" cy="3434295"/>
+                    </a:xfrm>
+                    <a:prstGeom prst="rect">
+                      <a:avLst/>
+                    </a:prstGeom>
+                  </pic:spPr>
+                </pic:pic>
+              </a:graphicData>
+            </a:graphic>
+          </wp:inline>
+        </w:drawing>
+      </w:r>
+    </w:p>
+    <w:p>
+      <w:r>
+        <w:rPr>
+          <w:noProof/>
+        </w:rPr>
+        <w:lastRenderedPageBreak/>
+        <w:drawing>
+          <wp:inline distT="0" distB="0" distL="0" distR="0" wp14:anchorId="0E29A8C8" wp14:editId="498DA50B">
+            <wp:extent cx="4057650" cy="3118088"/>
+            <wp:effectExtent l="0" t="0" r="0" b="6350"/>
+            <wp:docPr id="581934859" name="Picture 1"/>
+            <wp:cNvGraphicFramePr>
+              <a:graphicFrameLocks xmlns:a="http://schemas.openxmlformats.org/drawingml/2006/main" noChangeAspect="1"/>
+            </wp:cNvGraphicFramePr>
+            <a:graphic xmlns:a="http://schemas.openxmlformats.org/drawingml/2006/main">
+              <a:graphicData uri="http://schemas.openxmlformats.org/drawingml/2006/picture">
+                <pic:pic xmlns:pic="http://schemas.openxmlformats.org/drawingml/2006/picture">
+                  <pic:nvPicPr>
+                    <pic:cNvPr id="581934859" name=""/>
+                    <pic:cNvPicPr/>
+                  </pic:nvPicPr>
+                  <pic:blipFill>
+                    <a:blip r:embed="rId11"/>
+                    <a:stretch>
+                      <a:fillRect/>
+                    </a:stretch>
+                  </pic:blipFill>
+                  <pic:spPr>
+                    <a:xfrm>
+                      <a:off x="0" y="0"/>
+                      <a:ext cx="4076094" cy="3132261"/>
+                    </a:xfrm>
+                    <a:prstGeom prst="rect">
+                      <a:avLst/>
+                    </a:prstGeom>
+                  </pic:spPr>
+                </pic:pic>
+              </a:graphicData>
+            </a:graphic>
+          </wp:inline>
+        </w:drawing>
+      </w:r>
+    </w:p>
+    <w:p>
+      <w:r>
+        <w:rPr>
+          <w:noProof/>
+        </w:rPr>
+        <w:lastRenderedPageBreak/>
+        <w:drawing>
+          <wp:inline distT="0" distB="0" distL="0" distR="0" wp14:anchorId="07EFA044" wp14:editId="0EE3F891">
+            <wp:extent cx="3105150" cy="2927634"/>
+            <wp:effectExtent l="0" t="0" r="0" b="6350"/>
+            <wp:docPr id="1221644442" name="Picture 1"/>
+            <wp:cNvGraphicFramePr>
+              <a:graphicFrameLocks xmlns:a="http://schemas.openxmlformats.org/drawingml/2006/main" noChangeAspect="1"/>
+            </wp:cNvGraphicFramePr>
+            <a:graphic xmlns:a="http://schemas.openxmlformats.org/drawingml/2006/main">
+              <a:graphicData uri="http://schemas.openxmlformats.org/drawingml/2006/picture">
+                <pic:pic xmlns:pic="http://schemas.openxmlformats.org/drawingml/2006/picture">
+                  <pic:nvPicPr>
+                    <pic:cNvPr id="1221644442" name=""/>
+                    <pic:cNvPicPr/>
+                  </pic:nvPicPr>
+                  <pic:blipFill>
+                    <a:blip r:embed="rId12"/>
+                    <a:stretch>
+                      <a:fillRect/>
+                    </a:stretch>
+                  </pic:blipFill>
+                  <pic:spPr>
+                    <a:xfrm>
+                      <a:off x="0" y="0"/>
+                      <a:ext cx="3109100" cy="2931358"/>
+                    </a:xfrm>
+                    <a:prstGeom prst="rect">
+                      <a:avLst/>
+                    </a:prstGeom>
+                  </pic:spPr>
+                </pic:pic>
+              </a:graphicData>
+            </a:graphic>
+          </wp:inline>
+        </w:drawing>
+      </w:r>
+      <w:r>
+        <w:rPr>
+          <w:noProof/>
+        </w:rPr>
+        <w:drawing>
+          <wp:inline distT="0" distB="0" distL="0" distR="0" wp14:anchorId="119EC019" wp14:editId="123C45D1">
+            <wp:extent cx="3505200" cy="3794129"/>
+            <wp:effectExtent l="0" t="0" r="0" b="0"/>
+            <wp:docPr id="341042125" name="Picture 1"/>
+            <wp:cNvGraphicFramePr>
+              <a:graphicFrameLocks xmlns:a="http://schemas.openxmlformats.org/drawingml/2006/main" noChangeAspect="1"/>
+            </wp:cNvGraphicFramePr>
+            <a:graphic xmlns:a="http://schemas.openxmlformats.org/drawingml/2006/main">
+              <a:graphicData uri="http://schemas.openxmlformats.org/drawingml/2006/picture">
+                <pic:pic xmlns:pic="http://schemas.openxmlformats.org/drawingml/2006/picture">
+                  <pic:nvPicPr>
+                    <pic:cNvPr id="341042125" name=""/>
+                    <pic:cNvPicPr/>
+                  </pic:nvPicPr>
+                  <pic:blipFill>
+                    <a:blip r:embed="rId13"/>
+                    <a:stretch>
+                      <a:fillRect/>
+                    </a:stretch>
+                  </pic:blipFill>
+                  <pic:spPr>
+                    <a:xfrm>
+                      <a:off x="0" y="0"/>
+                      <a:ext cx="3509604" cy="3798896"/>
+                    </a:xfrm>
+                    <a:prstGeom prst="rect">
+                      <a:avLst/>
+                    </a:prstGeom>
+                  </pic:spPr>
+                </pic:pic>
+              </a:graphicData>
+            </a:graphic>
+          </wp:inline>
+        </w:drawing>
+      </w:r>
+    </w:p>
+    <w:p>
+      <w:r>
+        <w:rPr>
+          <w:noProof/>
+        </w:rPr>
+        <w:lastRenderedPageBreak/>
+        <w:drawing>
+          <wp:inline distT="0" distB="0" distL="0" distR="0" wp14:anchorId="2BD7C9C7" wp14:editId="4D627FB8">
+            <wp:extent cx="3095625" cy="2829825"/>
+            <wp:effectExtent l="0" t="0" r="0" b="8890"/>
+            <wp:docPr id="777850677" name="Picture 1"/>
+            <wp:cNvGraphicFramePr>
+              <a:graphicFrameLocks xmlns:a="http://schemas.openxmlformats.org/drawingml/2006/main" noChangeAspect="1"/>
+            </wp:cNvGraphicFramePr>
+            <a:graphic xmlns:a="http://schemas.openxmlformats.org/drawingml/2006/main">
+              <a:graphicData uri="http://schemas.openxmlformats.org/drawingml/2006/picture">
+                <pic:pic xmlns:pic="http://schemas.openxmlformats.org/drawingml/2006/picture">
+                  <pic:nvPicPr>
+                    <pic:cNvPr id="777850677" name=""/>
+                    <pic:cNvPicPr/>
+                  </pic:nvPicPr>
+                  <pic:blipFill>
+                    <a:blip r:embed="rId14"/>
+                    <a:stretch>
+                      <a:fillRect/>
+                    </a:stretch>
+                  </pic:blipFill>
+                  <pic:spPr>
+                    <a:xfrm>
+                      <a:off x="0" y="0"/>
+                      <a:ext cx="3098137" cy="2832121"/>
+                    </a:xfrm>
+                    <a:prstGeom prst="rect">
+                      <a:avLst/>
+                    </a:prstGeom>
+                  </pic:spPr>
+                </pic:pic>
+              </a:graphicData>
+            </a:graphic>
+          </wp:inline>
+        </w:drawing>
+      </w:r>
+      <w:r>
+        <w:rPr>
+          <w:noProof/>
+        </w:rPr>
+        <w:drawing>
+          <wp:inline distT="0" distB="0" distL="0" distR="0" wp14:anchorId="45E79AF8" wp14:editId="09CB36A4">
+            <wp:extent cx="3477858" cy="3571875"/>
+            <wp:effectExtent l="0" t="0" r="8890" b="0"/>
+            <wp:docPr id="879418557" name="Picture 1"/>
+            <wp:cNvGraphicFramePr>
+              <a:graphicFrameLocks xmlns:a="http://schemas.openxmlformats.org/drawingml/2006/main" noChangeAspect="1"/>
+            </wp:cNvGraphicFramePr>
+            <a:graphic xmlns:a="http://schemas.openxmlformats.org/drawingml/2006/main">
+              <a:graphicData uri="http://schemas.openxmlformats.org/drawingml/2006/picture">
+                <pic:pic xmlns:pic="http://schemas.openxmlformats.org/drawingml/2006/picture">
+                  <pic:nvPicPr>
+                    <pic:cNvPr id="879418557" name=""/>
+                    <pic:cNvPicPr/>
+                  </pic:nvPicPr>
+                  <pic:blipFill>
+                    <a:blip r:embed="rId15"/>
+                    <a:stretch>
+                      <a:fillRect/>
+                    </a:stretch>
+                  </pic:blipFill>
+                  <pic:spPr>
+                    <a:xfrm>
+                      <a:off x="0" y="0"/>
+                      <a:ext cx="3498248" cy="3592816"/>
+                    </a:xfrm>
+                    <a:prstGeom prst="rect">
+                      <a:avLst/>
+                    </a:prstGeom>
+                  </pic:spPr>
+                </pic:pic>
+              </a:graphicData>
+            </a:graphic>
+          </wp:inline>
+        </w:drawing>
+      </w:r>
+    </w:p>
+    <w:p>
+      <w:pPr>
+        <w:rPr>
+          <w:b/>
+          <w:bCs/>
+          <w:sz w:val="36"/>
+          <w:szCs w:val="36"/>
+        </w:rPr>
+      </w:pPr>
+      <w:r>
+        <w:rPr>
+          <w:b/>
+          <w:bCs/>
+          <w:sz w:val="36"/>
+          <w:szCs w:val="36"/>
+        </w:rPr>
+        <w:t xml:space="preserve">2.5.2 </w:t>
+      </w:r>
+      <w:r>
+        <w:rPr>
+          <w:b/>
+          <w:bCs/>
           <w:sz w:val="36"/>
           <w:szCs w:val="36"/>
         </w:rPr>
@@ -889,13 +1295,23 @@
           <w:bCs/>
         </w:rPr>
       </w:pPr>
+      <w:proofErr w:type="spellStart"/>
       <w:r>
         <w:rPr>
           <w:b/>
           <w:bCs/>
         </w:rPr>
-        <w:t>Fetch_Game_Trailer(</w:t>
-      </w:r>
+        <w:t>Fetch_Game_Trailer</w:t>
+      </w:r>
+      <w:proofErr w:type="spellEnd"/>
+      <w:r>
+        <w:rPr>
+          <w:b/>
+          <w:bCs/>
+        </w:rPr>
+        <w:t>(</w:t>
+      </w:r>
+      <w:proofErr w:type="spellStart"/>
       <w:r>
         <w:rPr>
           <w:b/>
@@ -903,6 +1319,7 @@
         </w:rPr>
         <w:t>appid</w:t>
       </w:r>
+      <w:proofErr w:type="spellEnd"/>
       <w:r>
         <w:rPr>
           <w:b/>
@@ -956,8 +1373,15 @@
         <w:t xml:space="preserve"> </w:t>
       </w:r>
       <w:r>
-        <w:t>uses a</w:t>
-      </w:r>
+        <w:t xml:space="preserve">uses </w:t>
+      </w:r>
+      <w:proofErr w:type="spellStart"/>
+      <w:proofErr w:type="gramStart"/>
+      <w:r>
+        <w:t>a</w:t>
+      </w:r>
+      <w:proofErr w:type="spellEnd"/>
+      <w:proofErr w:type="gramEnd"/>
       <w:r>
         <w:t xml:space="preserve"> if statement that says if the da</w:t>
       </w:r>
@@ -970,18 +1394,42 @@
         <w:t>3: if the</w:t>
       </w:r>
       <w:r>
-        <w:t xml:space="preserve"> variable has data then set a new variable trailer and take trailers[0]</w:t>
+        <w:t xml:space="preserve"> variable has data then set a new variable trailer and take </w:t>
+      </w:r>
+      <w:proofErr w:type="gramStart"/>
+      <w:r>
+        <w:t>trailers[</w:t>
+      </w:r>
+      <w:proofErr w:type="gramEnd"/>
+      <w:r>
+        <w:t>0]</w:t>
       </w:r>
     </w:p>
     <w:p>
       <w:r>
-        <w:t>4: create trailer</w:t>
-      </w:r>
-      <w:r>
-        <w:t xml:space="preserve">_url </w:t>
-      </w:r>
-      <w:r>
-        <w:t xml:space="preserve">variable and asign it a WEBM </w:t>
+        <w:t xml:space="preserve">4: create </w:t>
+      </w:r>
+      <w:proofErr w:type="spellStart"/>
+      <w:r>
+        <w:t>trailer</w:t>
+      </w:r>
+      <w:r>
+        <w:t>_url</w:t>
+      </w:r>
+      <w:proofErr w:type="spellEnd"/>
+      <w:r>
+        <w:t xml:space="preserve"> </w:t>
+      </w:r>
+      <w:r>
+        <w:t xml:space="preserve">variable and </w:t>
+      </w:r>
+      <w:proofErr w:type="spellStart"/>
+      <w:r>
+        <w:t>asign</w:t>
+      </w:r>
+      <w:proofErr w:type="spellEnd"/>
+      <w:r>
+        <w:t xml:space="preserve"> it a WEBM </w:t>
       </w:r>
       <w:r>
         <w:t>video or a MP4 video URL</w:t>
@@ -991,12 +1439,20 @@
       <w:r>
         <w:t xml:space="preserve">5 return </w:t>
       </w:r>
-      <w:r>
-        <w:t>trailer_url</w:t>
-      </w:r>
+      <w:proofErr w:type="spellStart"/>
+      <w:proofErr w:type="gramStart"/>
+      <w:r>
+        <w:t>trailer</w:t>
+      </w:r>
+      <w:proofErr w:type="gramEnd"/>
+      <w:r>
+        <w:t>_url</w:t>
+      </w:r>
+      <w:proofErr w:type="spellEnd"/>
     </w:p>
     <w:p>
       <w:r>
+        <w:lastRenderedPageBreak/>
         <w:t xml:space="preserve">6: IF trailers </w:t>
       </w:r>
       <w:r>
@@ -1025,19 +1481,37 @@
           <w:bCs/>
         </w:rPr>
       </w:pPr>
+      <w:proofErr w:type="spellStart"/>
       <w:r>
         <w:rPr>
           <w:b/>
           <w:bCs/>
         </w:rPr>
-        <w:t>Fetch_game_Image(</w:t>
-      </w:r>
+        <w:t>Fetch_game_Image</w:t>
+      </w:r>
+      <w:proofErr w:type="spellEnd"/>
       <w:r>
         <w:rPr>
           <w:b/>
           <w:bCs/>
         </w:rPr>
-        <w:t>appid)</w:t>
+        <w:t>(</w:t>
+      </w:r>
+      <w:proofErr w:type="spellStart"/>
+      <w:r>
+        <w:rPr>
+          <w:b/>
+          <w:bCs/>
+        </w:rPr>
+        <w:t>appid</w:t>
+      </w:r>
+      <w:proofErr w:type="spellEnd"/>
+      <w:r>
+        <w:rPr>
+          <w:b/>
+          <w:bCs/>
+        </w:rPr>
+        <w:t>)</w:t>
       </w:r>
       <w:r>
         <w:rPr>
@@ -1072,7 +1546,15 @@
         <w:t xml:space="preserve"> query </w:t>
       </w:r>
       <w:r>
-        <w:t>with game_name + “box art image”</w:t>
+        <w:t xml:space="preserve">with </w:t>
+      </w:r>
+      <w:proofErr w:type="spellStart"/>
+      <w:r>
+        <w:t>game_name</w:t>
+      </w:r>
+      <w:proofErr w:type="spellEnd"/>
+      <w:r>
+        <w:t xml:space="preserve"> + “box art image”</w:t>
       </w:r>
     </w:p>
     <w:p>
@@ -1081,7 +1563,6 @@
           <w:b/>
           <w:bCs/>
         </w:rPr>
-        <w:lastRenderedPageBreak/>
         <w:t>2:</w:t>
       </w:r>
       <w:r>
@@ -1136,36 +1617,604 @@
         <w:t>compile all the Text with ‘class=</w:t>
       </w:r>
       <w:r>
-        <w:t>’iusc’’</w:t>
-      </w:r>
-      <w:r>
-        <w:t xml:space="preserve"> to image</w:t>
+        <w:t>’</w:t>
+      </w:r>
+      <w:proofErr w:type="spellStart"/>
+      <w:r>
+        <w:t>iusc</w:t>
+      </w:r>
+      <w:proofErr w:type="spellEnd"/>
+      <w:r>
+        <w:t>’’</w:t>
+      </w:r>
+      <w:r>
+        <w:t xml:space="preserve"> to </w:t>
+      </w:r>
+      <w:proofErr w:type="spellStart"/>
+      <w:r>
+        <w:t>image</w:t>
       </w:r>
       <w:r>
         <w:t>_results</w:t>
       </w:r>
+      <w:proofErr w:type="spellEnd"/>
     </w:p>
     <w:p>
       <w:r>
         <w:t xml:space="preserve">7: </w:t>
       </w:r>
       <w:r>
-        <w:t>return the first image if there is something with image_result</w:t>
+        <w:t xml:space="preserve">return the first image if there is something with </w:t>
+      </w:r>
+      <w:proofErr w:type="spellStart"/>
+      <w:r>
+        <w:t>image_result</w:t>
       </w:r>
       <w:r>
         <w:t>s</w:t>
       </w:r>
+      <w:proofErr w:type="spellEnd"/>
     </w:p>
     <w:p>
       <w:r>
         <w:t>8:</w:t>
       </w:r>
       <w:r>
-        <w:t xml:space="preserve"> return first_image url</w:t>
-      </w:r>
+        <w:t xml:space="preserve"> return </w:t>
+      </w:r>
+      <w:proofErr w:type="spellStart"/>
+      <w:r>
+        <w:t>first_image</w:t>
+      </w:r>
+      <w:proofErr w:type="spellEnd"/>
+      <w:r>
+        <w:t xml:space="preserve"> </w:t>
+      </w:r>
+      <w:proofErr w:type="spellStart"/>
+      <w:r>
+        <w:t>url</w:t>
+      </w:r>
+      <w:proofErr w:type="spellEnd"/>
     </w:p>
-    <w:p/>
-    <w:p/>
+    <w:p>
+      <w:proofErr w:type="spellStart"/>
+      <w:r>
+        <w:t>Fetch</w:t>
+      </w:r>
+      <w:r>
+        <w:t>_</w:t>
+      </w:r>
+      <w:r>
+        <w:t>game</w:t>
+      </w:r>
+      <w:r>
+        <w:t>_source</w:t>
+      </w:r>
+      <w:r>
+        <w:t>_</w:t>
+      </w:r>
+      <w:proofErr w:type="gramStart"/>
+      <w:r>
+        <w:t>data</w:t>
+      </w:r>
+      <w:proofErr w:type="spellEnd"/>
+      <w:r>
+        <w:t>(</w:t>
+      </w:r>
+      <w:proofErr w:type="gramEnd"/>
+      <w:r>
+        <w:t>)</w:t>
+      </w:r>
+      <w:r>
+        <w:t xml:space="preserve"> function</w:t>
+      </w:r>
+    </w:p>
+    <w:p>
+      <w:r>
+        <w:t xml:space="preserve">1: x = </w:t>
+      </w:r>
+      <w:proofErr w:type="spellStart"/>
+      <w:r>
+        <w:t>request.</w:t>
+      </w:r>
+      <w:r>
+        <w:t>get</w:t>
+      </w:r>
+      <w:proofErr w:type="spellEnd"/>
+      <w:r>
+        <w:t>(</w:t>
+      </w:r>
+      <w:hyperlink r:id="rId16" w:history="1">
+        <w:r>
+          <w:rPr>
+            <w:rStyle w:val="Hyperlink"/>
+          </w:rPr>
+          <w:t>https://steamspy.com/api.php?request=all</w:t>
+        </w:r>
+      </w:hyperlink>
+      <w:r>
+        <w:t xml:space="preserve">) – </w:t>
+      </w:r>
+      <w:proofErr w:type="spellStart"/>
+      <w:r>
+        <w:t>url</w:t>
+      </w:r>
+      <w:proofErr w:type="spellEnd"/>
+      <w:r>
+        <w:t xml:space="preserve"> to collect game name, </w:t>
+      </w:r>
+      <w:proofErr w:type="spellStart"/>
+      <w:r>
+        <w:t>appid</w:t>
+      </w:r>
+      <w:proofErr w:type="spellEnd"/>
+      <w:r>
+        <w:t>, developer</w:t>
+      </w:r>
+    </w:p>
+    <w:p>
+      <w:r>
+        <w:t xml:space="preserve">2: </w:t>
+      </w:r>
+      <w:proofErr w:type="spellStart"/>
+      <w:r>
+        <w:t>jsaon_data</w:t>
+      </w:r>
+      <w:proofErr w:type="spellEnd"/>
+      <w:r>
+        <w:t xml:space="preserve"> = </w:t>
+      </w:r>
+      <w:proofErr w:type="spellStart"/>
+      <w:proofErr w:type="gramStart"/>
+      <w:r>
+        <w:t>json.load</w:t>
+      </w:r>
+      <w:proofErr w:type="spellEnd"/>
+      <w:proofErr w:type="gramEnd"/>
+      <w:r>
+        <w:t>(</w:t>
+      </w:r>
+      <w:proofErr w:type="spellStart"/>
+      <w:r>
+        <w:t>x.text</w:t>
+      </w:r>
+      <w:proofErr w:type="spellEnd"/>
+      <w:r>
+        <w:t xml:space="preserve">) converting </w:t>
+      </w:r>
+      <w:proofErr w:type="spellStart"/>
+      <w:r>
+        <w:t>te</w:t>
+      </w:r>
+      <w:proofErr w:type="spellEnd"/>
+      <w:r>
+        <w:t xml:space="preserve"> data to </w:t>
+      </w:r>
+      <w:proofErr w:type="spellStart"/>
+      <w:r>
+        <w:t>json</w:t>
+      </w:r>
+      <w:proofErr w:type="spellEnd"/>
+      <w:r>
+        <w:t xml:space="preserve"> creating dictionaries for the data inside one big dictionary</w:t>
+      </w:r>
+    </w:p>
+    <w:p>
+      <w:r>
+        <w:t xml:space="preserve">3: </w:t>
+      </w:r>
+      <w:proofErr w:type="spellStart"/>
+      <w:r>
+        <w:t>random_game</w:t>
+      </w:r>
+      <w:proofErr w:type="spellEnd"/>
+      <w:r>
+        <w:t xml:space="preserve"> = </w:t>
+      </w:r>
+      <w:proofErr w:type="spellStart"/>
+      <w:proofErr w:type="gramStart"/>
+      <w:r>
+        <w:t>random.choice</w:t>
+      </w:r>
+      <w:proofErr w:type="spellEnd"/>
+      <w:proofErr w:type="gramEnd"/>
+      <w:r>
+        <w:t>(list(</w:t>
+      </w:r>
+      <w:proofErr w:type="spellStart"/>
+      <w:r>
+        <w:t>json_data.keys</w:t>
+      </w:r>
+      <w:proofErr w:type="spellEnd"/>
+      <w:r>
+        <w:t xml:space="preserve">())) using this to </w:t>
+      </w:r>
+      <w:proofErr w:type="spellStart"/>
+      <w:r>
+        <w:t>chose</w:t>
+      </w:r>
+      <w:proofErr w:type="spellEnd"/>
+      <w:r>
+        <w:t xml:space="preserve"> the random game </w:t>
+      </w:r>
+      <w:r>
+        <w:t>I plan to find information about</w:t>
+      </w:r>
+    </w:p>
+    <w:p>
+      <w:proofErr w:type="spellStart"/>
+      <w:r>
+        <w:t>Fetch_game_description</w:t>
+      </w:r>
+      <w:proofErr w:type="spellEnd"/>
+      <w:r>
+        <w:t>(</w:t>
+      </w:r>
+      <w:proofErr w:type="spellStart"/>
+      <w:r>
+        <w:t>appid</w:t>
+      </w:r>
+      <w:proofErr w:type="spellEnd"/>
+      <w:r>
+        <w:t>):</w:t>
+      </w:r>
+      <w:r>
+        <w:t xml:space="preserve"> function</w:t>
+      </w:r>
+    </w:p>
+    <w:p>
+      <w:r>
+        <w:t xml:space="preserve">1: set variable </w:t>
+      </w:r>
+      <w:proofErr w:type="spellStart"/>
+      <w:r>
+        <w:t>url</w:t>
+      </w:r>
+      <w:proofErr w:type="spellEnd"/>
+      <w:r>
+        <w:t xml:space="preserve"> </w:t>
+      </w:r>
+      <w:r>
+        <w:t xml:space="preserve">to be formatted with the </w:t>
+      </w:r>
+      <w:proofErr w:type="spellStart"/>
+      <w:r>
+        <w:t>appid</w:t>
+      </w:r>
+      <w:proofErr w:type="spellEnd"/>
+      <w:r>
+        <w:t xml:space="preserve"> and </w:t>
+      </w:r>
+      <w:proofErr w:type="spellStart"/>
+      <w:r>
+        <w:t>steamDB</w:t>
+      </w:r>
+      <w:proofErr w:type="spellEnd"/>
+    </w:p>
+    <w:p>
+      <w:r>
+        <w:t xml:space="preserve">2: response = </w:t>
+      </w:r>
+      <w:proofErr w:type="spellStart"/>
+      <w:r>
+        <w:t>request.get</w:t>
+      </w:r>
+      <w:proofErr w:type="spellEnd"/>
+      <w:r>
+        <w:t>(</w:t>
+      </w:r>
+      <w:proofErr w:type="spellStart"/>
+      <w:r>
+        <w:t>url</w:t>
+      </w:r>
+      <w:proofErr w:type="spellEnd"/>
+      <w:r>
+        <w:t xml:space="preserve">) </w:t>
+      </w:r>
+      <w:r>
+        <w:t>sending a request out to get the data</w:t>
+      </w:r>
+    </w:p>
+    <w:p>
+      <w:r>
+        <w:t xml:space="preserve">3: if </w:t>
+      </w:r>
+      <w:proofErr w:type="spellStart"/>
+      <w:proofErr w:type="gramStart"/>
+      <w:r>
+        <w:t>response.status</w:t>
+      </w:r>
+      <w:proofErr w:type="gramEnd"/>
+      <w:r>
+        <w:t>_code</w:t>
+      </w:r>
+      <w:proofErr w:type="spellEnd"/>
+      <w:r>
+        <w:t xml:space="preserve"> == 200 checking if the request got connected successfully</w:t>
+      </w:r>
+    </w:p>
+    <w:p>
+      <w:r>
+        <w:t xml:space="preserve">4: data = </w:t>
+      </w:r>
+      <w:proofErr w:type="spellStart"/>
+      <w:proofErr w:type="gramStart"/>
+      <w:r>
+        <w:t>response.json</w:t>
+      </w:r>
+      <w:proofErr w:type="spellEnd"/>
+      <w:proofErr w:type="gramEnd"/>
+      <w:r>
+        <w:t xml:space="preserve">() </w:t>
+      </w:r>
+      <w:r>
+        <w:t xml:space="preserve">changing the format of the data to </w:t>
+      </w:r>
+      <w:proofErr w:type="spellStart"/>
+      <w:r>
+        <w:t>json</w:t>
+      </w:r>
+      <w:proofErr w:type="spellEnd"/>
+    </w:p>
+    <w:p>
+      <w:r>
+        <w:t>5: if data[str(</w:t>
+      </w:r>
+      <w:proofErr w:type="spellStart"/>
+      <w:r>
+        <w:t>appid</w:t>
+      </w:r>
+      <w:proofErr w:type="spellEnd"/>
+      <w:proofErr w:type="gramStart"/>
+      <w:r>
+        <w:t>)][</w:t>
+      </w:r>
+      <w:proofErr w:type="gramEnd"/>
+      <w:r>
+        <w:t>‘success’] checking the data actually came back within the request</w:t>
+      </w:r>
+    </w:p>
+    <w:p>
+      <w:r>
+        <w:t xml:space="preserve">6: </w:t>
+      </w:r>
+      <w:proofErr w:type="spellStart"/>
+      <w:r>
+        <w:t>required_description</w:t>
+      </w:r>
+      <w:proofErr w:type="spellEnd"/>
+      <w:r>
+        <w:t xml:space="preserve"> = data[str(</w:t>
+      </w:r>
+      <w:proofErr w:type="spellStart"/>
+      <w:r>
+        <w:t>appid</w:t>
+      </w:r>
+      <w:proofErr w:type="spellEnd"/>
+      <w:proofErr w:type="gramStart"/>
+      <w:r>
+        <w:t>)]</w:t>
+      </w:r>
+      <w:r>
+        <w:t>[</w:t>
+      </w:r>
+      <w:proofErr w:type="gramEnd"/>
+      <w:r>
+        <w:t>‘data’].get(‘detailed description’, ‘no description available’)</w:t>
+      </w:r>
+    </w:p>
+    <w:p>
+      <w:r>
+        <w:t xml:space="preserve">7: </w:t>
+      </w:r>
+      <w:r>
+        <w:t xml:space="preserve">soup = </w:t>
+      </w:r>
+      <w:proofErr w:type="spellStart"/>
+      <w:proofErr w:type="gramStart"/>
+      <w:r>
+        <w:t>beautifulsoup</w:t>
+      </w:r>
+      <w:proofErr w:type="spellEnd"/>
+      <w:r>
+        <w:t>(</w:t>
+      </w:r>
+      <w:proofErr w:type="spellStart"/>
+      <w:proofErr w:type="gramEnd"/>
+      <w:r>
+        <w:t>required_description</w:t>
+      </w:r>
+      <w:proofErr w:type="spellEnd"/>
+      <w:r>
+        <w:t xml:space="preserve">, ‘HTML parser’) </w:t>
+      </w:r>
+      <w:r>
+        <w:t>pare the html to extract the text content</w:t>
+      </w:r>
+    </w:p>
+    <w:p>
+      <w:r>
+        <w:t xml:space="preserve">8: </w:t>
+      </w:r>
+      <w:proofErr w:type="spellStart"/>
+      <w:r>
+        <w:t>clean_description</w:t>
+      </w:r>
+      <w:proofErr w:type="spellEnd"/>
+      <w:r>
+        <w:t xml:space="preserve"> = </w:t>
+      </w:r>
+      <w:proofErr w:type="spellStart"/>
+      <w:r>
+        <w:t>soup.get_</w:t>
+      </w:r>
+      <w:proofErr w:type="gramStart"/>
+      <w:r>
+        <w:t>text</w:t>
+      </w:r>
+      <w:proofErr w:type="spellEnd"/>
+      <w:r>
+        <w:t>(</w:t>
+      </w:r>
+      <w:proofErr w:type="gramEnd"/>
+      <w:r>
+        <w:t>separator=' ').strip()</w:t>
+      </w:r>
+      <w:r>
+        <w:t xml:space="preserve"> removing excessive space between words</w:t>
+      </w:r>
+    </w:p>
+    <w:p>
+      <w:r>
+        <w:t xml:space="preserve">9: return </w:t>
+      </w:r>
+      <w:proofErr w:type="spellStart"/>
+      <w:r>
+        <w:t>clean_description</w:t>
+      </w:r>
+      <w:proofErr w:type="spellEnd"/>
+    </w:p>
+    <w:p>
+      <w:proofErr w:type="spellStart"/>
+      <w:r>
+        <w:t>Find_platforms</w:t>
+      </w:r>
+      <w:proofErr w:type="spellEnd"/>
+      <w:r>
+        <w:t>(</w:t>
+      </w:r>
+      <w:proofErr w:type="spellStart"/>
+      <w:r>
+        <w:t>appid</w:t>
+      </w:r>
+      <w:proofErr w:type="spellEnd"/>
+      <w:r>
+        <w:t>) function:</w:t>
+      </w:r>
+    </w:p>
+    <w:p>
+      <w:r>
+        <w:lastRenderedPageBreak/>
+        <w:t>1: platforms = data[str(</w:t>
+      </w:r>
+      <w:proofErr w:type="spellStart"/>
+      <w:r>
+        <w:t>appid</w:t>
+      </w:r>
+      <w:proofErr w:type="spellEnd"/>
+      <w:proofErr w:type="gramStart"/>
+      <w:r>
+        <w:t>)][</w:t>
+      </w:r>
+      <w:proofErr w:type="gramEnd"/>
+      <w:r>
+        <w:t>‘data’].get(</w:t>
+      </w:r>
+      <w:r>
+        <w:t>‘</w:t>
+      </w:r>
+      <w:r>
+        <w:t>platform</w:t>
+      </w:r>
+      <w:r>
+        <w:t>s’, {})</w:t>
+      </w:r>
+      <w:r>
+        <w:t xml:space="preserve"> getting each possible platform with the true or false value</w:t>
+      </w:r>
+    </w:p>
+    <w:p>
+      <w:r>
+        <w:t xml:space="preserve">2: supported platforms = [] </w:t>
+      </w:r>
+      <w:r>
+        <w:t>creating an empty list for all the true values</w:t>
+      </w:r>
+    </w:p>
+    <w:p>
+      <w:r>
+        <w:t xml:space="preserve">3: for platform, </w:t>
+      </w:r>
+      <w:proofErr w:type="spellStart"/>
+      <w:r>
+        <w:t>is_supported</w:t>
+      </w:r>
+      <w:proofErr w:type="spellEnd"/>
+      <w:r>
+        <w:t xml:space="preserve"> in </w:t>
+      </w:r>
+      <w:proofErr w:type="spellStart"/>
+      <w:proofErr w:type="gramStart"/>
+      <w:r>
+        <w:t>platforms.item</w:t>
+      </w:r>
+      <w:proofErr w:type="spellEnd"/>
+      <w:proofErr w:type="gramEnd"/>
+      <w:r>
+        <w:t>()</w:t>
+      </w:r>
+      <w:r>
+        <w:t xml:space="preserve"> used to iterate over the platforms</w:t>
+      </w:r>
+    </w:p>
+    <w:p>
+      <w:r>
+        <w:t xml:space="preserve">4: </w:t>
+      </w:r>
+      <w:r>
+        <w:t xml:space="preserve">if </w:t>
+      </w:r>
+      <w:proofErr w:type="spellStart"/>
+      <w:r>
+        <w:t>is_supported</w:t>
+      </w:r>
+      <w:proofErr w:type="spellEnd"/>
+      <w:r>
+        <w:t xml:space="preserve"> checking if the variable has an attribute of true</w:t>
+      </w:r>
+    </w:p>
+    <w:p>
+      <w:r>
+        <w:t xml:space="preserve">5: </w:t>
+      </w:r>
+      <w:proofErr w:type="spellStart"/>
+      <w:r>
+        <w:t>supported_</w:t>
+      </w:r>
+      <w:proofErr w:type="gramStart"/>
+      <w:r>
+        <w:t>platforms.append</w:t>
+      </w:r>
+      <w:proofErr w:type="spellEnd"/>
+      <w:proofErr w:type="gramEnd"/>
+      <w:r>
+        <w:t>(platform) appending all true values to the list</w:t>
+      </w:r>
+    </w:p>
+    <w:p>
+      <w:r>
+        <w:t xml:space="preserve">6: </w:t>
+      </w:r>
+      <w:r>
+        <w:t>return ‘,</w:t>
+      </w:r>
+      <w:proofErr w:type="gramStart"/>
+      <w:r>
+        <w:t>’.join</w:t>
+      </w:r>
+      <w:proofErr w:type="gramEnd"/>
+      <w:r>
+        <w:t>(</w:t>
+      </w:r>
+      <w:proofErr w:type="spellStart"/>
+      <w:r>
+        <w:t>supported_plaforms</w:t>
+      </w:r>
+      <w:proofErr w:type="spellEnd"/>
+      <w:r>
+        <w:t>) sending the list back as a string of text</w:t>
+      </w:r>
+    </w:p>
     <w:p>
       <w:pPr>
         <w:rPr>
@@ -1313,7 +2362,7 @@
                           <pic:cNvPicPr/>
                         </pic:nvPicPr>
                         <pic:blipFill>
-                          <a:blip r:embed="rId7"/>
+                          <a:blip r:embed="rId17"/>
                           <a:stretch>
                             <a:fillRect/>
                           </a:stretch>
@@ -1363,8 +2412,13 @@
               <w:t xml:space="preserve">I have </w:t>
             </w:r>
             <w:r>
-              <w:t>found an achievable idea of solving gamer block through GamersGateway</w:t>
-            </w:r>
+              <w:t xml:space="preserve">found an achievable idea of solving gamer block through </w:t>
+            </w:r>
+            <w:proofErr w:type="spellStart"/>
+            <w:r>
+              <w:t>GamersGateway</w:t>
+            </w:r>
+            <w:proofErr w:type="spellEnd"/>
             <w:r>
               <w:t xml:space="preserve">. What has been achieved is that I was able </w:t>
             </w:r>
@@ -1421,7 +2475,15 @@
               <w:t xml:space="preserve">The challenges I faced was that when I found the problem I was confused on how I was going to </w:t>
             </w:r>
             <w:r>
-              <w:t xml:space="preserve">find APIs for the game but that was easily solved through steamspy </w:t>
+              <w:t xml:space="preserve">find APIs for the game but that was easily solved through </w:t>
+            </w:r>
+            <w:proofErr w:type="spellStart"/>
+            <w:r>
+              <w:t>steamspy</w:t>
+            </w:r>
+            <w:proofErr w:type="spellEnd"/>
+            <w:r>
+              <w:t xml:space="preserve"> </w:t>
             </w:r>
             <w:r>
               <w:t xml:space="preserve">API that took a couple days to find. </w:t>
@@ -1581,6 +2643,7 @@
               <w:rPr>
                 <w:noProof/>
               </w:rPr>
+              <w:lastRenderedPageBreak/>
               <w:drawing>
                 <wp:inline distT="0" distB="0" distL="0" distR="0" wp14:anchorId="191559C1" wp14:editId="632105E5">
                   <wp:extent cx="5731510" cy="5151755"/>
@@ -1597,7 +2660,7 @@
                           <pic:cNvPicPr/>
                         </pic:nvPicPr>
                         <pic:blipFill>
-                          <a:blip r:embed="rId8"/>
+                          <a:blip r:embed="rId18"/>
                           <a:stretch>
                             <a:fillRect/>
                           </a:stretch>
@@ -1669,7 +2732,23 @@
               <w:t>will</w:t>
             </w:r>
             <w:r>
-              <w:t xml:space="preserve"> display all of the information and functions that GamersGateway will show to the user, such as </w:t>
+              <w:t xml:space="preserve"> display </w:t>
+            </w:r>
+            <w:proofErr w:type="gramStart"/>
+            <w:r>
+              <w:t>all of</w:t>
+            </w:r>
+            <w:proofErr w:type="gramEnd"/>
+            <w:r>
+              <w:t xml:space="preserve"> the information and functions that </w:t>
+            </w:r>
+            <w:proofErr w:type="spellStart"/>
+            <w:r>
+              <w:t>GamersGateway</w:t>
+            </w:r>
+            <w:proofErr w:type="spellEnd"/>
+            <w:r>
+              <w:t xml:space="preserve"> will show to the user, such as </w:t>
             </w:r>
             <w:r>
               <w:t xml:space="preserve">search the specific game you want, </w:t>
@@ -1869,7 +2948,7 @@
                           <pic:cNvPicPr/>
                         </pic:nvPicPr>
                         <pic:blipFill>
-                          <a:blip r:embed="rId9"/>
+                          <a:blip r:embed="rId19"/>
                           <a:stretch>
                             <a:fillRect/>
                           </a:stretch>
@@ -1942,11 +3021,16 @@
               <w:t xml:space="preserve"> </w:t>
             </w:r>
             <w:r>
-              <w:t>similar to</w:t>
+              <w:t xml:space="preserve">similar </w:t>
+            </w:r>
+            <w:proofErr w:type="spellStart"/>
+            <w:r>
+              <w:t>to</w:t>
             </w:r>
             <w:r>
               <w:t>z</w:t>
             </w:r>
+            <w:proofErr w:type="spellEnd"/>
             <w:r>
               <w:t xml:space="preserve"> steam.</w:t>
             </w:r>
@@ -2103,7 +3187,90 @@
           <w:tcPr>
             <w:tcW w:w="3410" w:type="dxa"/>
           </w:tcPr>
-          <w:p/>
+          <w:p>
+            <w:r>
+              <w:rPr>
+                <w:noProof/>
+              </w:rPr>
+              <w:drawing>
+                <wp:inline distT="0" distB="0" distL="0" distR="0" wp14:anchorId="125B1B08" wp14:editId="2799AEB8">
+                  <wp:extent cx="5295900" cy="1673964"/>
+                  <wp:effectExtent l="0" t="0" r="0" b="2540"/>
+                  <wp:docPr id="1950658529" name="Picture 1"/>
+                  <wp:cNvGraphicFramePr>
+                    <a:graphicFrameLocks xmlns:a="http://schemas.openxmlformats.org/drawingml/2006/main" noChangeAspect="1"/>
+                  </wp:cNvGraphicFramePr>
+                  <a:graphic xmlns:a="http://schemas.openxmlformats.org/drawingml/2006/main">
+                    <a:graphicData uri="http://schemas.openxmlformats.org/drawingml/2006/picture">
+                      <pic:pic xmlns:pic="http://schemas.openxmlformats.org/drawingml/2006/picture">
+                        <pic:nvPicPr>
+                          <pic:cNvPr id="1950658529" name=""/>
+                          <pic:cNvPicPr/>
+                        </pic:nvPicPr>
+                        <pic:blipFill>
+                          <a:blip r:embed="rId20"/>
+                          <a:stretch>
+                            <a:fillRect/>
+                          </a:stretch>
+                        </pic:blipFill>
+                        <pic:spPr>
+                          <a:xfrm>
+                            <a:off x="0" y="0"/>
+                            <a:ext cx="5300902" cy="1675545"/>
+                          </a:xfrm>
+                          <a:prstGeom prst="rect">
+                            <a:avLst/>
+                          </a:prstGeom>
+                        </pic:spPr>
+                      </pic:pic>
+                    </a:graphicData>
+                  </a:graphic>
+                </wp:inline>
+              </w:drawing>
+            </w:r>
+          </w:p>
+          <w:p>
+            <w:r>
+              <w:rPr>
+                <w:noProof/>
+              </w:rPr>
+              <w:drawing>
+                <wp:inline distT="0" distB="0" distL="0" distR="0" wp14:anchorId="6606FC12" wp14:editId="35013454">
+                  <wp:extent cx="5731510" cy="1076960"/>
+                  <wp:effectExtent l="0" t="0" r="2540" b="8890"/>
+                  <wp:docPr id="314366676" name="Picture 1"/>
+                  <wp:cNvGraphicFramePr>
+                    <a:graphicFrameLocks xmlns:a="http://schemas.openxmlformats.org/drawingml/2006/main" noChangeAspect="1"/>
+                  </wp:cNvGraphicFramePr>
+                  <a:graphic xmlns:a="http://schemas.openxmlformats.org/drawingml/2006/main">
+                    <a:graphicData uri="http://schemas.openxmlformats.org/drawingml/2006/picture">
+                      <pic:pic xmlns:pic="http://schemas.openxmlformats.org/drawingml/2006/picture">
+                        <pic:nvPicPr>
+                          <pic:cNvPr id="314366676" name=""/>
+                          <pic:cNvPicPr/>
+                        </pic:nvPicPr>
+                        <pic:blipFill>
+                          <a:blip r:embed="rId21"/>
+                          <a:stretch>
+                            <a:fillRect/>
+                          </a:stretch>
+                        </pic:blipFill>
+                        <pic:spPr>
+                          <a:xfrm>
+                            <a:off x="0" y="0"/>
+                            <a:ext cx="5731510" cy="1076960"/>
+                          </a:xfrm>
+                          <a:prstGeom prst="rect">
+                            <a:avLst/>
+                          </a:prstGeom>
+                        </pic:spPr>
+                      </pic:pic>
+                    </a:graphicData>
+                  </a:graphic>
+                </wp:inline>
+              </w:drawing>
+            </w:r>
+          </w:p>
         </w:tc>
       </w:tr>
       <w:tr>
@@ -2145,11 +3312,16 @@
               <w:t>.</w:t>
             </w:r>
             <w:r>
-              <w:t xml:space="preserve"> I have also found the steam</w:t>
+              <w:t xml:space="preserve"> I have also found the </w:t>
+            </w:r>
+            <w:proofErr w:type="spellStart"/>
+            <w:r>
+              <w:t>steam</w:t>
             </w:r>
             <w:r>
               <w:t>DB</w:t>
             </w:r>
+            <w:proofErr w:type="spellEnd"/>
             <w:r>
               <w:t xml:space="preserve"> API that allows me to return all specified informati</w:t>
             </w:r>
@@ -2173,6 +3345,7 @@
                 <w:b/>
                 <w:bCs/>
               </w:rPr>
+              <w:lastRenderedPageBreak/>
               <w:t>Challenges and solutions</w:t>
             </w:r>
             <w:r>
@@ -2331,7 +3504,48 @@
           <w:tcPr>
             <w:tcW w:w="3410" w:type="dxa"/>
           </w:tcPr>
-          <w:p/>
+          <w:p>
+            <w:r>
+              <w:rPr>
+                <w:noProof/>
+              </w:rPr>
+              <w:drawing>
+                <wp:inline distT="0" distB="0" distL="0" distR="0" wp14:anchorId="421F074C" wp14:editId="3B67BEC9">
+                  <wp:extent cx="5731510" cy="2839085"/>
+                  <wp:effectExtent l="0" t="0" r="2540" b="0"/>
+                  <wp:docPr id="631646638" name="Picture 1"/>
+                  <wp:cNvGraphicFramePr>
+                    <a:graphicFrameLocks xmlns:a="http://schemas.openxmlformats.org/drawingml/2006/main" noChangeAspect="1"/>
+                  </wp:cNvGraphicFramePr>
+                  <a:graphic xmlns:a="http://schemas.openxmlformats.org/drawingml/2006/main">
+                    <a:graphicData uri="http://schemas.openxmlformats.org/drawingml/2006/picture">
+                      <pic:pic xmlns:pic="http://schemas.openxmlformats.org/drawingml/2006/picture">
+                        <pic:nvPicPr>
+                          <pic:cNvPr id="631646638" name=""/>
+                          <pic:cNvPicPr/>
+                        </pic:nvPicPr>
+                        <pic:blipFill>
+                          <a:blip r:embed="rId22"/>
+                          <a:stretch>
+                            <a:fillRect/>
+                          </a:stretch>
+                        </pic:blipFill>
+                        <pic:spPr>
+                          <a:xfrm>
+                            <a:off x="0" y="0"/>
+                            <a:ext cx="5731510" cy="2839085"/>
+                          </a:xfrm>
+                          <a:prstGeom prst="rect">
+                            <a:avLst/>
+                          </a:prstGeom>
+                        </pic:spPr>
+                      </pic:pic>
+                    </a:graphicData>
+                  </a:graphic>
+                </wp:inline>
+              </w:drawing>
+            </w:r>
+          </w:p>
         </w:tc>
       </w:tr>
       <w:tr>
@@ -2365,7 +3579,6 @@
           </w:tcPr>
           <w:p>
             <w:r>
-              <w:lastRenderedPageBreak/>
               <w:t>Challen</w:t>
             </w:r>
             <w:r>
@@ -2405,7 +3618,15 @@
               <w:t xml:space="preserve">Milestones: nothing really to big was achieved it was just the problem of having HTML </w:t>
             </w:r>
             <w:r>
-              <w:t>in the description took to much time than it should.</w:t>
+              <w:t xml:space="preserve">in the description took </w:t>
+            </w:r>
+            <w:proofErr w:type="spellStart"/>
+            <w:r>
+              <w:t>to</w:t>
+            </w:r>
+            <w:proofErr w:type="spellEnd"/>
+            <w:r>
+              <w:t xml:space="preserve"> much time than it should.</w:t>
             </w:r>
           </w:p>
         </w:tc>
@@ -2474,7 +3695,91 @@
           <w:tcPr>
             <w:tcW w:w="3410" w:type="dxa"/>
           </w:tcPr>
-          <w:p/>
+          <w:p>
+            <w:r>
+              <w:rPr>
+                <w:noProof/>
+              </w:rPr>
+              <w:drawing>
+                <wp:inline distT="0" distB="0" distL="0" distR="0" wp14:anchorId="734EA7F7" wp14:editId="7B5DEDA1">
+                  <wp:extent cx="5457825" cy="1947064"/>
+                  <wp:effectExtent l="0" t="0" r="0" b="0"/>
+                  <wp:docPr id="1824801180" name="Picture 1"/>
+                  <wp:cNvGraphicFramePr>
+                    <a:graphicFrameLocks xmlns:a="http://schemas.openxmlformats.org/drawingml/2006/main" noChangeAspect="1"/>
+                  </wp:cNvGraphicFramePr>
+                  <a:graphic xmlns:a="http://schemas.openxmlformats.org/drawingml/2006/main">
+                    <a:graphicData uri="http://schemas.openxmlformats.org/drawingml/2006/picture">
+                      <pic:pic xmlns:pic="http://schemas.openxmlformats.org/drawingml/2006/picture">
+                        <pic:nvPicPr>
+                          <pic:cNvPr id="1824801180" name=""/>
+                          <pic:cNvPicPr/>
+                        </pic:nvPicPr>
+                        <pic:blipFill>
+                          <a:blip r:embed="rId23"/>
+                          <a:stretch>
+                            <a:fillRect/>
+                          </a:stretch>
+                        </pic:blipFill>
+                        <pic:spPr>
+                          <a:xfrm>
+                            <a:off x="0" y="0"/>
+                            <a:ext cx="5465501" cy="1949802"/>
+                          </a:xfrm>
+                          <a:prstGeom prst="rect">
+                            <a:avLst/>
+                          </a:prstGeom>
+                        </pic:spPr>
+                      </pic:pic>
+                    </a:graphicData>
+                  </a:graphic>
+                </wp:inline>
+              </w:drawing>
+            </w:r>
+          </w:p>
+          <w:p>
+            <w:r>
+              <w:rPr>
+                <w:noProof/>
+              </w:rPr>
+              <w:lastRenderedPageBreak/>
+              <w:drawing>
+                <wp:inline distT="0" distB="0" distL="0" distR="0" wp14:anchorId="1C88CDFB" wp14:editId="4752D772">
+                  <wp:extent cx="5731510" cy="1930400"/>
+                  <wp:effectExtent l="0" t="0" r="2540" b="0"/>
+                  <wp:docPr id="1520217547" name="Picture 1"/>
+                  <wp:cNvGraphicFramePr>
+                    <a:graphicFrameLocks xmlns:a="http://schemas.openxmlformats.org/drawingml/2006/main" noChangeAspect="1"/>
+                  </wp:cNvGraphicFramePr>
+                  <a:graphic xmlns:a="http://schemas.openxmlformats.org/drawingml/2006/main">
+                    <a:graphicData uri="http://schemas.openxmlformats.org/drawingml/2006/picture">
+                      <pic:pic xmlns:pic="http://schemas.openxmlformats.org/drawingml/2006/picture">
+                        <pic:nvPicPr>
+                          <pic:cNvPr id="1520217547" name=""/>
+                          <pic:cNvPicPr/>
+                        </pic:nvPicPr>
+                        <pic:blipFill>
+                          <a:blip r:embed="rId24"/>
+                          <a:stretch>
+                            <a:fillRect/>
+                          </a:stretch>
+                        </pic:blipFill>
+                        <pic:spPr>
+                          <a:xfrm>
+                            <a:off x="0" y="0"/>
+                            <a:ext cx="5731510" cy="1930400"/>
+                          </a:xfrm>
+                          <a:prstGeom prst="rect">
+                            <a:avLst/>
+                          </a:prstGeom>
+                        </pic:spPr>
+                      </pic:pic>
+                    </a:graphicData>
+                  </a:graphic>
+                </wp:inline>
+              </w:drawing>
+            </w:r>
+          </w:p>
         </w:tc>
       </w:tr>
       <w:tr>
@@ -2484,6 +3789,7 @@
           </w:tcPr>
           <w:p>
             <w:r>
+              <w:lastRenderedPageBreak/>
               <w:t>Summary</w:t>
             </w:r>
             <w:r>
@@ -2620,13 +3926,13 @@
         <w:tblLook w:val="04A0" w:firstRow="1" w:lastRow="0" w:firstColumn="1" w:lastColumn="0" w:noHBand="0" w:noVBand="1"/>
       </w:tblPr>
       <w:tblGrid>
-        <w:gridCol w:w="709"/>
-        <w:gridCol w:w="1129"/>
-        <w:gridCol w:w="1329"/>
+        <w:gridCol w:w="704"/>
+        <w:gridCol w:w="1140"/>
+        <w:gridCol w:w="1325"/>
         <w:gridCol w:w="1057"/>
         <w:gridCol w:w="1318"/>
         <w:gridCol w:w="1196"/>
-        <w:gridCol w:w="1085"/>
+        <w:gridCol w:w="1083"/>
         <w:gridCol w:w="1193"/>
       </w:tblGrid>
       <w:tr>
@@ -3108,6 +4414,7 @@
               </w:rPr>
               <w:t xml:space="preserve"> such as Action, action </w:t>
             </w:r>
+            <w:proofErr w:type="spellStart"/>
             <w:r>
               <w:rPr>
                 <w:sz w:val="20"/>
@@ -3115,6 +4422,7 @@
               </w:rPr>
               <w:t>aCtIoN</w:t>
             </w:r>
+            <w:proofErr w:type="spellEnd"/>
           </w:p>
         </w:tc>
         <w:tc>
@@ -3167,7 +4475,23 @@
                 <w:sz w:val="20"/>
                 <w:szCs w:val="20"/>
               </w:rPr>
-              <w:t>action, aCtIoN didn’t work because of capital letters</w:t>
+              <w:t xml:space="preserve">action, </w:t>
+            </w:r>
+            <w:proofErr w:type="spellStart"/>
+            <w:r>
+              <w:rPr>
+                <w:sz w:val="20"/>
+                <w:szCs w:val="20"/>
+              </w:rPr>
+              <w:t>aCtIoN</w:t>
+            </w:r>
+            <w:proofErr w:type="spellEnd"/>
+            <w:r>
+              <w:rPr>
+                <w:sz w:val="20"/>
+                <w:szCs w:val="20"/>
+              </w:rPr>
+              <w:t xml:space="preserve"> didn’t work because of capital letters</w:t>
             </w:r>
           </w:p>
         </w:tc>
@@ -3242,6 +4566,7 @@
                 <w:sz w:val="20"/>
                 <w:szCs w:val="20"/>
               </w:rPr>
+              <w:lastRenderedPageBreak/>
               <w:t>overwritten</w:t>
             </w:r>
             <w:r>
@@ -3256,7 +4581,6 @@
                 <w:sz w:val="20"/>
                 <w:szCs w:val="20"/>
               </w:rPr>
-              <w:lastRenderedPageBreak/>
               <w:t>eliminates logic errors</w:t>
             </w:r>
           </w:p>
@@ -3524,7 +4848,23 @@
                 <w:sz w:val="20"/>
                 <w:szCs w:val="20"/>
               </w:rPr>
-              <w:t>Testing if steam SPypi returned the data</w:t>
+              <w:t xml:space="preserve">Testing if steam </w:t>
+            </w:r>
+            <w:proofErr w:type="spellStart"/>
+            <w:r>
+              <w:rPr>
+                <w:sz w:val="20"/>
+                <w:szCs w:val="20"/>
+              </w:rPr>
+              <w:t>SPypi</w:t>
+            </w:r>
+            <w:proofErr w:type="spellEnd"/>
+            <w:r>
+              <w:rPr>
+                <w:sz w:val="20"/>
+                <w:szCs w:val="20"/>
+              </w:rPr>
+              <w:t xml:space="preserve"> returned the data</w:t>
             </w:r>
           </w:p>
         </w:tc>
@@ -3726,7 +5066,23 @@
                 <w:sz w:val="20"/>
                 <w:szCs w:val="20"/>
               </w:rPr>
-              <w:t>A long url in the terminal + Successful</w:t>
+              <w:t xml:space="preserve">A long </w:t>
+            </w:r>
+            <w:proofErr w:type="spellStart"/>
+            <w:r>
+              <w:rPr>
+                <w:sz w:val="20"/>
+                <w:szCs w:val="20"/>
+              </w:rPr>
+              <w:t>url</w:t>
+            </w:r>
+            <w:proofErr w:type="spellEnd"/>
+            <w:r>
+              <w:rPr>
+                <w:sz w:val="20"/>
+                <w:szCs w:val="20"/>
+              </w:rPr>
+              <w:t xml:space="preserve"> in the terminal + Successful</w:t>
             </w:r>
           </w:p>
         </w:tc>
@@ -4359,8 +5715,17 @@
                 <w:sz w:val="20"/>
                 <w:szCs w:val="20"/>
               </w:rPr>
-              <w:t>is either for an MP4 or webm</w:t>
-            </w:r>
+              <w:t xml:space="preserve">is either for an MP4 or </w:t>
+            </w:r>
+            <w:proofErr w:type="spellStart"/>
+            <w:r>
+              <w:rPr>
+                <w:sz w:val="20"/>
+                <w:szCs w:val="20"/>
+              </w:rPr>
+              <w:t>webm</w:t>
+            </w:r>
+            <w:proofErr w:type="spellEnd"/>
           </w:p>
         </w:tc>
         <w:tc>
@@ -4379,7 +5744,23 @@
                 <w:sz w:val="20"/>
                 <w:szCs w:val="20"/>
               </w:rPr>
-              <w:t>A URL for a webm or MP4</w:t>
+              <w:t xml:space="preserve">A URL for a </w:t>
+            </w:r>
+            <w:proofErr w:type="spellStart"/>
+            <w:r>
+              <w:rPr>
+                <w:sz w:val="20"/>
+                <w:szCs w:val="20"/>
+              </w:rPr>
+              <w:t>webm</w:t>
+            </w:r>
+            <w:proofErr w:type="spellEnd"/>
+            <w:r>
+              <w:rPr>
+                <w:sz w:val="20"/>
+                <w:szCs w:val="20"/>
+              </w:rPr>
+              <w:t xml:space="preserve"> or MP4</w:t>
             </w:r>
           </w:p>
         </w:tc>
@@ -4456,6 +5837,13 @@
                 <w:szCs w:val="20"/>
               </w:rPr>
             </w:pPr>
+            <w:r>
+              <w:rPr>
+                <w:sz w:val="20"/>
+                <w:szCs w:val="20"/>
+              </w:rPr>
+              <w:t xml:space="preserve">Abnormal data </w:t>
+            </w:r>
           </w:p>
         </w:tc>
         <w:tc>
@@ -4469,6 +5857,13 @@
                 <w:szCs w:val="20"/>
               </w:rPr>
             </w:pPr>
+            <w:r>
+              <w:rPr>
+                <w:sz w:val="20"/>
+                <w:szCs w:val="20"/>
+              </w:rPr>
+              <w:t>Checking if the game data is accurate</w:t>
+            </w:r>
           </w:p>
         </w:tc>
         <w:tc>
@@ -4482,6 +5877,13 @@
                 <w:szCs w:val="20"/>
               </w:rPr>
             </w:pPr>
+            <w:r>
+              <w:rPr>
+                <w:sz w:val="20"/>
+                <w:szCs w:val="20"/>
+              </w:rPr>
+              <w:t>The game data and steam data</w:t>
+            </w:r>
           </w:p>
         </w:tc>
         <w:tc>
@@ -4495,6 +5897,13 @@
                 <w:szCs w:val="20"/>
               </w:rPr>
             </w:pPr>
+            <w:r>
+              <w:rPr>
+                <w:sz w:val="20"/>
+                <w:szCs w:val="20"/>
+              </w:rPr>
+              <w:t>Successful return</w:t>
+            </w:r>
           </w:p>
         </w:tc>
         <w:tc>
@@ -4508,6 +5917,13 @@
                 <w:szCs w:val="20"/>
               </w:rPr>
             </w:pPr>
+            <w:r>
+              <w:rPr>
+                <w:sz w:val="20"/>
+                <w:szCs w:val="20"/>
+              </w:rPr>
+              <w:t>Success</w:t>
+            </w:r>
           </w:p>
         </w:tc>
         <w:tc>
@@ -4521,6 +5937,13 @@
                 <w:szCs w:val="20"/>
               </w:rPr>
             </w:pPr>
+            <w:r>
+              <w:rPr>
+                <w:sz w:val="20"/>
+                <w:szCs w:val="20"/>
+              </w:rPr>
+              <w:t xml:space="preserve">Pass </w:t>
+            </w:r>
           </w:p>
         </w:tc>
         <w:tc>
@@ -4534,6 +5957,13 @@
                 <w:szCs w:val="20"/>
               </w:rPr>
             </w:pPr>
+            <w:r>
+              <w:rPr>
+                <w:sz w:val="20"/>
+                <w:szCs w:val="20"/>
+              </w:rPr>
+              <w:t>N/A</w:t>
+            </w:r>
           </w:p>
         </w:tc>
       </w:tr>
@@ -4569,6 +5999,13 @@
                 <w:szCs w:val="20"/>
               </w:rPr>
             </w:pPr>
+            <w:r>
+              <w:rPr>
+                <w:sz w:val="20"/>
+                <w:szCs w:val="20"/>
+              </w:rPr>
+              <w:t>Faulty data</w:t>
+            </w:r>
           </w:p>
         </w:tc>
         <w:tc>
@@ -4582,6 +6019,44 @@
                 <w:szCs w:val="20"/>
               </w:rPr>
             </w:pPr>
+            <w:r>
+              <w:rPr>
+                <w:sz w:val="20"/>
+                <w:szCs w:val="20"/>
+              </w:rPr>
+              <w:t xml:space="preserve">Checking if all the within the </w:t>
+            </w:r>
+            <w:proofErr w:type="spellStart"/>
+            <w:r>
+              <w:rPr>
+                <w:sz w:val="20"/>
+                <w:szCs w:val="20"/>
+              </w:rPr>
+              <w:t>steamdb</w:t>
+            </w:r>
+            <w:proofErr w:type="spellEnd"/>
+            <w:r>
+              <w:rPr>
+                <w:sz w:val="20"/>
+                <w:szCs w:val="20"/>
+              </w:rPr>
+              <w:t xml:space="preserve"> </w:t>
+            </w:r>
+            <w:r>
+              <w:rPr>
+                <w:sz w:val="20"/>
+                <w:szCs w:val="20"/>
+              </w:rPr>
+              <w:lastRenderedPageBreak/>
+              <w:t xml:space="preserve">is right that has </w:t>
+            </w:r>
+            <w:r>
+              <w:rPr>
+                <w:sz w:val="20"/>
+                <w:szCs w:val="20"/>
+              </w:rPr>
+              <w:t>a value like Boolean or numerical value</w:t>
+            </w:r>
           </w:p>
         </w:tc>
         <w:tc>
@@ -4595,6 +6070,22 @@
                 <w:szCs w:val="20"/>
               </w:rPr>
             </w:pPr>
+            <w:r>
+              <w:rPr>
+                <w:sz w:val="20"/>
+                <w:szCs w:val="20"/>
+              </w:rPr>
+              <w:lastRenderedPageBreak/>
+              <w:t xml:space="preserve">Game data, and </w:t>
+            </w:r>
+            <w:r>
+              <w:rPr>
+                <w:sz w:val="20"/>
+                <w:szCs w:val="20"/>
+              </w:rPr>
+              <w:lastRenderedPageBreak/>
+              <w:t>steam data</w:t>
+            </w:r>
           </w:p>
         </w:tc>
         <w:tc>
@@ -4608,6 +6099,14 @@
                 <w:szCs w:val="20"/>
               </w:rPr>
             </w:pPr>
+            <w:r>
+              <w:rPr>
+                <w:sz w:val="20"/>
+                <w:szCs w:val="20"/>
+              </w:rPr>
+              <w:lastRenderedPageBreak/>
+              <w:t>Return a success</w:t>
+            </w:r>
           </w:p>
         </w:tc>
         <w:tc>
@@ -4621,6 +6120,13 @@
                 <w:szCs w:val="20"/>
               </w:rPr>
             </w:pPr>
+            <w:r>
+              <w:rPr>
+                <w:sz w:val="20"/>
+                <w:szCs w:val="20"/>
+              </w:rPr>
+              <w:t xml:space="preserve">Success </w:t>
+            </w:r>
           </w:p>
         </w:tc>
         <w:tc>
@@ -4634,6 +6140,13 @@
                 <w:szCs w:val="20"/>
               </w:rPr>
             </w:pPr>
+            <w:r>
+              <w:rPr>
+                <w:sz w:val="20"/>
+                <w:szCs w:val="20"/>
+              </w:rPr>
+              <w:t>Pass</w:t>
+            </w:r>
           </w:p>
         </w:tc>
         <w:tc>
@@ -4647,6 +6160,13 @@
                 <w:szCs w:val="20"/>
               </w:rPr>
             </w:pPr>
+            <w:r>
+              <w:rPr>
+                <w:sz w:val="20"/>
+                <w:szCs w:val="20"/>
+              </w:rPr>
+              <w:t>N/A</w:t>
+            </w:r>
           </w:p>
         </w:tc>
       </w:tr>
@@ -4703,8 +6223,213 @@
           <w:sz w:val="36"/>
           <w:szCs w:val="36"/>
         </w:rPr>
+        <w:t>6.1 Project reflection</w:t>
+      </w:r>
+    </w:p>
+    <w:p>
+      <w:r>
+        <w:t xml:space="preserve">the program I have developed is called Gamers gateway </w:t>
+      </w:r>
+      <w:r>
+        <w:t>it is a small app that allows users to generate a game and it will return the name, developer, platforms available, trailer, description, in game images, and a box art of the image.</w:t>
+      </w:r>
+      <w:r>
+        <w:t xml:space="preserve"> The aim of this project is to help users that suffer from gamer block</w:t>
+      </w:r>
+      <w:r>
+        <w:t xml:space="preserve"> and looking for new games to play but don’t know what to play. </w:t>
+      </w:r>
+      <w:r>
+        <w:t>I intended to achieve a fully functional app that allowed the user to use genres to search or no genre to search for the games</w:t>
+      </w:r>
+      <w:r>
+        <w:t xml:space="preserve"> and that came back with the price</w:t>
+      </w:r>
+      <w:r>
+        <w:t xml:space="preserve">, developer, trailer, images, name, in game images, description, and platforms. </w:t>
+      </w:r>
+    </w:p>
+    <w:p>
+      <w:r>
+        <w:t>T</w:t>
+      </w:r>
+      <w:r>
+        <w:t xml:space="preserve">he app was built with mostly success as I was able to build a full functional image slider that can automate the transition between </w:t>
+      </w:r>
+      <w:r>
+        <w:t xml:space="preserve">in game images or the user can manually do it. </w:t>
+      </w:r>
+      <w:r>
+        <w:t>Additionally,</w:t>
+      </w:r>
+      <w:r>
+        <w:t xml:space="preserve"> the use of getting a trailer video to work and </w:t>
+      </w:r>
+      <w:r>
+        <w:t>display, the</w:t>
+      </w:r>
+      <w:r>
+        <w:t xml:space="preserve"> ability to scrape Bing for </w:t>
+      </w:r>
+      <w:r>
+        <w:t>a</w:t>
+      </w:r>
+      <w:r>
+        <w:t xml:space="preserve"> box art image and pull it</w:t>
+      </w:r>
+      <w:r>
+        <w:t xml:space="preserve"> and the ability to hide or show the description. </w:t>
+      </w:r>
+    </w:p>
+    <w:p>
+      <w:r>
+        <w:t>However,</w:t>
+      </w:r>
+      <w:r>
+        <w:t xml:space="preserve"> there were challenges that I faced and managed to overcome most of them but due to limited resources some difficulties forced me to rethink the features I was going to implement into the app.</w:t>
+      </w:r>
+      <w:r>
+        <w:t xml:space="preserve"> </w:t>
+      </w:r>
+      <w:r>
+        <w:t xml:space="preserve">These difficulties such as </w:t>
+      </w:r>
+      <w:r>
+        <w:t xml:space="preserve">not </w:t>
+      </w:r>
+      <w:r>
+        <w:t xml:space="preserve">even knowing how to code in HTML as at the beginning I </w:t>
+      </w:r>
+      <w:r>
+        <w:t xml:space="preserve">didn’t understand any of it and how structuring the HTML page worked which led to me in future now being able to </w:t>
+      </w:r>
+      <w:r>
+        <w:t xml:space="preserve">confidently use HTML to construct a website through flask. Additionally, not </w:t>
+      </w:r>
+      <w:r>
+        <w:t xml:space="preserve">being able to resize trailer borders, removing HTML from a </w:t>
+      </w:r>
+      <w:r>
+        <w:t xml:space="preserve">string of text, caused huge time loss as I spent numerous days trying to figure out a solution, causing to me </w:t>
+      </w:r>
+      <w:r>
+        <w:t>stop developing for a period. Led to me learning how HTML works properly and understanding it more in depth</w:t>
+      </w:r>
+      <w:r>
+        <w:t xml:space="preserve">. Through these </w:t>
+      </w:r>
+      <w:r>
+        <w:t>setbacks</w:t>
+      </w:r>
+      <w:r>
+        <w:t xml:space="preserve"> led to me having to stop and think about what features I should implement due to limited resources though I was struggling to implement the </w:t>
+      </w:r>
+      <w:r>
+        <w:t xml:space="preserve">genre search function and had to compromise with time to instead implement an image slider that automatically </w:t>
+      </w:r>
+      <w:r>
+        <w:t>works but still has manual function.</w:t>
+      </w:r>
+    </w:p>
+    <w:p>
+      <w:r>
+        <w:t xml:space="preserve">The </w:t>
+      </w:r>
+      <w:r>
+        <w:t>project I have worked on has various flaws that I know could</w:t>
+      </w:r>
+      <w:r>
+        <w:t xml:space="preserve"> be fixed with a bit of extra time. </w:t>
+      </w:r>
+      <w:r>
+        <w:t>However,</w:t>
+      </w:r>
+      <w:r>
+        <w:t xml:space="preserve"> </w:t>
+      </w:r>
+      <w:r>
+        <w:t xml:space="preserve">these flaws consist of the overall UI9 I personally am not happy with it as I could </w:t>
+      </w:r>
+      <w:r>
+        <w:t>have</w:t>
+      </w:r>
+      <w:r>
+        <w:t xml:space="preserve"> put more effort into making it look good. </w:t>
+      </w:r>
+      <w:r>
+        <w:t xml:space="preserve">Features I wished to implement were the genre search as </w:t>
+      </w:r>
+      <w:r>
+        <w:t>I believed it would be nice to search in a finer area, however due to the resources available it constricted me to being able</w:t>
+      </w:r>
+      <w:r>
+        <w:t xml:space="preserve"> to do so. </w:t>
+      </w:r>
+      <w:r>
+        <w:t xml:space="preserve">The project can be refined through the image slider as the images randomly go back to their original size and </w:t>
+      </w:r>
+      <w:r>
+        <w:t>it just doesn’t look as flowy or seamless, the layout as well</w:t>
+      </w:r>
+      <w:r>
+        <w:t xml:space="preserve"> it could be improved, the addition to search with or without genres</w:t>
+      </w:r>
+      <w:r>
+        <w:t>.</w:t>
+      </w:r>
+      <w:r>
+        <w:t xml:space="preserve"> Lastly in future these enhancements that I wish to add </w:t>
+      </w:r>
+      <w:r>
+        <w:t>will make t</w:t>
+      </w:r>
+      <w:r>
+        <w:t>he better through more user accessibility in what games they can see, and additionally just for ease of use.</w:t>
+      </w:r>
+    </w:p>
+    <w:p>
+      <w:r>
+        <w:t xml:space="preserve">To sum everything up this project </w:t>
+      </w:r>
+      <w:r>
+        <w:t xml:space="preserve">has had a </w:t>
+      </w:r>
+      <w:r>
+        <w:t>successful</w:t>
+      </w:r>
+      <w:r>
+        <w:t xml:space="preserve"> development of the term</w:t>
+      </w:r>
+      <w:r>
+        <w:t>. From this I have learnt how to use request</w:t>
+      </w:r>
+      <w:r>
+        <w:t xml:space="preserve"> and pull things from web browsers</w:t>
+      </w:r>
+      <w:r>
+        <w:t xml:space="preserve">, changing the </w:t>
+      </w:r>
+      <w:r>
+        <w:t xml:space="preserve">format of data through JSON, </w:t>
+      </w:r>
+      <w:r>
+        <w:t xml:space="preserve">it has further deepened my understanding of how </w:t>
+      </w:r>
+      <w:r>
+        <w:t xml:space="preserve">HTML functions and coding </w:t>
+      </w:r>
+      <w:r>
         <w:lastRenderedPageBreak/>
-        <w:t>6.1 Project reflection</w:t>
+        <w:t>using it</w:t>
+      </w:r>
+      <w:r>
+        <w:t>.</w:t>
+      </w:r>
+      <w:r>
+        <w:t xml:space="preserve"> In future this will help me through </w:t>
+      </w:r>
+      <w:r>
+        <w:t>any website I may develop that require me to use HTML.</w:t>
       </w:r>
     </w:p>
     <w:p/>
@@ -4716,6 +6441,10 @@
     </w:sectPr>
   </w:body>
 </w:document>
+</file>
+
+<file path=word/numbering.xml><?xml version="1.0" encoding="utf-8"?>
+<w:numbering xmlns:wpc="http://schemas.microsoft.com/office/word/2010/wordprocessingCanvas" xmlns:cx="http://schemas.microsoft.com/office/drawing/2014/chartex" xmlns:cx1="http://schemas.microsoft.com/office/drawing/2015/9/8/chartex" xmlns:cx2="http://schemas.microsoft.com/office/drawing/2015/10/21/chartex" xmlns:cx3="http://schemas.microsoft.com/office/drawing/2016/5/9/chartex" xmlns:cx4="http://schemas.microsoft.com/office/drawing/2016/5/10/chartex" xmlns:cx5="http://schemas.microsoft.com/office/drawing/2016/5/11/chartex" xmlns:cx6="http://schemas.microsoft.com/office/drawing/2016/5/12/chartex" xmlns:cx7="http://schemas.microsoft.com/office/drawing/2016/5/13/chartex" xmlns:cx8="http://schemas.microsoft.com/office/drawing/2016/5/14/chartex" xmlns:mc="http://schemas.openxmlformats.org/markup-compatibility/2006" xmlns:aink="http://schemas.microsoft.com/office/drawing/2016/ink" xmlns:am3d="http://schemas.microsoft.com/office/drawing/2017/model3d" xmlns:o="urn:schemas-microsoft-com:office:office" xmlns:oel="http://schemas.microsoft.com/office/2019/extlst" xmlns:r="http://schemas.openxmlformats.org/officeDocument/2006/relationships" xmlns:m="http://schemas.openxmlformats.org/officeDocument/2006/math" xmlns:v="urn:schemas-microsoft-com:vml" xmlns:wp14="http://schemas.microsoft.com/office/word/2010/wordprocessingDrawing" xmlns:wp="http://schemas.openxmlformats.org/drawingml/2006/wordprocessingDrawing" xmlns:w10="urn:schemas-microsoft-com:office:word" xmlns:w="http://schemas.openxmlformats.org/wordprocessingml/2006/main" xmlns:w14="http://schemas.microsoft.com/office/word/2010/wordml" xmlns:w15="http://schemas.microsoft.com/office/word/2012/wordml" xmlns:w16cex="http://schemas.microsoft.com/office/word/2018/wordml/cex" xmlns:w16cid="http://schemas.microsoft.com/office/word/2016/wordml/cid" xmlns:w16="http://schemas.microsoft.com/office/word/2018/wordml" xmlns:w16du="http://schemas.microsoft.com/office/word/2023/wordml/word16du" xmlns:w16sdtdh="http://schemas.microsoft.com/office/word/2020/wordml/sdtdatahash" xmlns:w16se="http://schemas.microsoft.com/office/word/2015/wordml/symex" xmlns:wpg="http://schemas.microsoft.com/office/word/2010/wordprocessingGroup" xmlns:wpi="http://schemas.microsoft.com/office/word/2010/wordprocessingInk" xmlns:wne="http://schemas.microsoft.com/office/word/2006/wordml" xmlns:wps="http://schemas.microsoft.com/office/word/2010/wordprocessingShape" mc:Ignorable="w14 w15 w16se w16cid w16 w16cex w16sdtdh w16du wp14"/>
 </file>
 
 <file path=word/styles.xml><?xml version="1.0" encoding="utf-8"?>
@@ -5772,6 +7501,29 @@
       </w:tblBorders>
     </w:tblPr>
   </w:style>
+  <w:style w:type="character" w:styleId="Hyperlink">
+    <w:name w:val="Hyperlink"/>
+    <w:basedOn w:val="DefaultParagraphFont"/>
+    <w:uiPriority w:val="99"/>
+    <w:unhideWhenUsed/>
+    <w:rsid w:val="009A26C4"/>
+    <w:rPr>
+      <w:color w:val="467886" w:themeColor="hyperlink"/>
+      <w:u w:val="single"/>
+    </w:rPr>
+  </w:style>
+  <w:style w:type="character" w:styleId="UnresolvedMention">
+    <w:name w:val="Unresolved Mention"/>
+    <w:basedOn w:val="DefaultParagraphFont"/>
+    <w:uiPriority w:val="99"/>
+    <w:semiHidden/>
+    <w:unhideWhenUsed/>
+    <w:rsid w:val="009A26C4"/>
+    <w:rPr>
+      <w:color w:val="605E5C"/>
+      <w:shd w:val="clear" w:color="auto" w:fill="E1DFDD"/>
+    </w:rPr>
+  </w:style>
 </w:styles>
 </file>
 

</xml_diff>